<commit_message>
updated generated documents dates formatting as requested
</commit_message>
<xml_diff>
--- a/marer/templates/documents/acts/fz185_additional_for_msk.docx
+++ b/marer/templates/documents/acts/fz185_additional_for_msk.docx
@@ -135,7 +135,7 @@
         <w:tblInd w:w="0" w:type="dxa"/>
         <w:tblCellMar>
           <w:top w:w="0" w:type="dxa"/>
-          <w:left w:w="118" w:type="dxa"/>
+          <w:left w:w="123" w:type="dxa"/>
           <w:bottom w:w="0" w:type="dxa"/>
           <w:right w:w="108" w:type="dxa"/>
         </w:tblCellMar>
@@ -209,17 +209,7 @@
                 <w:highlight w:val="yellow"/>
                 <w:lang w:val="en-US"/>
               </w:rPr>
-              <w:t xml:space="preserve">{issue.humanized_created_at_with_month_as_word} </w:t>
-            </w:r>
-            <w:r>
-              <w:rPr>
-                <w:rFonts w:ascii="Times New Roman" w:hAnsi="Times New Roman"/>
-                <w:sz w:val="21"/>
-                <w:szCs w:val="21"/>
-                <w:highlight w:val="yellow"/>
-                <w:lang w:val="en-US"/>
-              </w:rPr>
-              <w:t>г.</w:t>
+              <w:t>{issue.humanized_created_at_with_quotes_and_month_as_word} г.</w:t>
             </w:r>
           </w:p>
         </w:tc>

</xml_diff>

<commit_message>
re-enabled review mode in generating docs
</commit_message>
<xml_diff>
--- a/marer/templates/documents/acts/fz185_additional_for_msk.docx
+++ b/marer/templates/documents/acts/fz185_additional_for_msk.docx
@@ -1,12 +1,11 @@
 
 <file path=word/document.xml><?xml version="1.0" encoding="utf-8"?>
-<w:document xmlns:o="urn:schemas-microsoft-com:office:office" xmlns:r="http://schemas.openxmlformats.org/officeDocument/2006/relationships" xmlns:v="urn:schemas-microsoft-com:vml" xmlns:w="http://schemas.openxmlformats.org/wordprocessingml/2006/main" xmlns:w10="urn:schemas-microsoft-com:office:word" xmlns:wp="http://schemas.openxmlformats.org/drawingml/2006/wordprocessingDrawing" xmlns:wps="http://schemas.microsoft.com/office/word/2010/wordprocessingShape" xmlns:wpg="http://schemas.microsoft.com/office/word/2010/wordprocessingGroup" xmlns:mc="http://schemas.openxmlformats.org/markup-compatibility/2006" xmlns:wp14="http://schemas.microsoft.com/office/word/2010/wordprocessingDrawing" xmlns:w14="http://schemas.microsoft.com/office/word/2010/wordml" mc:Ignorable="w14 wp14">
+<w:document xmlns:ve="http://schemas.openxmlformats.org/markup-compatibility/2006" xmlns:o="urn:schemas-microsoft-com:office:office" xmlns:r="http://schemas.openxmlformats.org/officeDocument/2006/relationships" xmlns:m="http://schemas.openxmlformats.org/officeDocument/2006/math" xmlns:v="urn:schemas-microsoft-com:vml" xmlns:wp="http://schemas.openxmlformats.org/drawingml/2006/wordprocessingDrawing" xmlns:w10="urn:schemas-microsoft-com:office:word" xmlns:w="http://schemas.openxmlformats.org/wordprocessingml/2006/main" xmlns:wne="http://schemas.microsoft.com/office/word/2006/wordml">
   <w:body>
     <w:p>
       <w:pPr>
-        <w:pStyle w:val="Normal"/>
-        <w:spacing w:lineRule="auto" w:line="240" w:before="0" w:after="0"/>
-        <w:ind w:right="-1" w:hanging="0"/>
+        <w:spacing w:after="0" w:line="240" w:lineRule="auto"/>
+        <w:ind w:right="-1"/>
         <w:rPr>
           <w:rFonts w:ascii="Times New Roman" w:hAnsi="Times New Roman" w:cs="Times New Roman"/>
           <w:sz w:val="21"/>
@@ -17,7 +16,10 @@
       <w:bookmarkStart w:id="0" w:name="_GoBack"/>
       <w:bookmarkEnd w:id="0"/>
       <w:r>
-        <w:rPr/>
+        <w:rPr>
+          <w:noProof/>
+          <w:lang w:eastAsia="ru-RU"/>
+        </w:rPr>
         <w:drawing>
           <wp:inline distT="0" distB="0" distL="0" distR="0">
             <wp:extent cx="2838450" cy="732790"/>
@@ -36,7 +38,7 @@
                     </pic:cNvPicPr>
                   </pic:nvPicPr>
                   <pic:blipFill>
-                    <a:blip r:embed="rId2"/>
+                    <a:blip r:embed="rId5" cstate="print"/>
                     <a:stretch>
                       <a:fillRect/>
                     </a:stretch>
@@ -59,7 +61,7 @@
     </w:p>
     <w:p>
       <w:pPr>
-        <w:pStyle w:val="Style23"/>
+        <w:pStyle w:val="af0"/>
         <w:rPr>
           <w:sz w:val="21"/>
           <w:szCs w:val="21"/>
@@ -108,9 +110,8 @@
     </w:p>
     <w:p>
       <w:pPr>
-        <w:pStyle w:val="Normal"/>
-        <w:spacing w:lineRule="auto" w:line="240" w:before="0" w:after="0"/>
-        <w:ind w:right="-1" w:hanging="0"/>
+        <w:spacing w:after="0" w:line="240" w:lineRule="auto"/>
+        <w:ind w:right="-1"/>
         <w:rPr>
           <w:rFonts w:ascii="Times New Roman" w:hAnsi="Times New Roman" w:cs="Times New Roman"/>
           <w:sz w:val="21"/>
@@ -118,35 +119,21 @@
           <w:lang w:val="en-US"/>
         </w:rPr>
       </w:pPr>
-      <w:r>
-        <w:rPr>
-          <w:rFonts w:cs="Times New Roman" w:ascii="Times New Roman" w:hAnsi="Times New Roman"/>
-          <w:sz w:val="21"/>
-          <w:szCs w:val="21"/>
-          <w:lang w:val="en-US"/>
-        </w:rPr>
-      </w:r>
     </w:p>
     <w:tbl>
       <w:tblPr>
-        <w:tblStyle w:val="ae"/>
+        <w:tblStyle w:val="af2"/>
         <w:tblW w:w="10456" w:type="dxa"/>
-        <w:jc w:val="left"/>
-        <w:tblInd w:w="0" w:type="dxa"/>
         <w:tblCellMar>
-          <w:top w:w="0" w:type="dxa"/>
-          <w:left w:w="123" w:type="dxa"/>
-          <w:bottom w:w="0" w:type="dxa"/>
-          <w:right w:w="108" w:type="dxa"/>
+          <w:left w:w="128" w:type="dxa"/>
         </w:tblCellMar>
-        <w:tblLook w:lastRow="0" w:firstRow="1" w:lastColumn="0" w:firstColumn="1" w:val="04a0" w:noHBand="0" w:noVBand="1"/>
+        <w:tblLook w:val="04A0"/>
       </w:tblPr>
       <w:tblGrid>
-        <w:gridCol w:w="4784"/>
-        <w:gridCol w:w="5671"/>
+        <w:gridCol w:w="4658"/>
+        <w:gridCol w:w="5798"/>
       </w:tblGrid>
       <w:tr>
-        <w:trPr/>
         <w:tc>
           <w:tcPr>
             <w:tcW w:w="4784" w:type="dxa"/>
@@ -155,15 +142,12 @@
               <w:left w:val="nil"/>
               <w:bottom w:val="nil"/>
               <w:right w:val="nil"/>
-              <w:insideH w:val="nil"/>
-              <w:insideV w:val="nil"/>
             </w:tcBorders>
-            <w:shd w:fill="auto" w:val="clear"/>
+            <w:shd w:val="clear" w:color="auto" w:fill="auto"/>
           </w:tcPr>
           <w:p>
             <w:pPr>
-              <w:pStyle w:val="Normal"/>
-              <w:spacing w:lineRule="auto" w:line="240" w:before="0" w:after="0"/>
+              <w:spacing w:after="0" w:line="240" w:lineRule="auto"/>
               <w:rPr>
                 <w:sz w:val="21"/>
                 <w:szCs w:val="21"/>
@@ -189,17 +173,16 @@
               <w:left w:val="nil"/>
               <w:bottom w:val="nil"/>
               <w:right w:val="nil"/>
-              <w:insideH w:val="nil"/>
-              <w:insideV w:val="nil"/>
             </w:tcBorders>
-            <w:shd w:fill="auto" w:val="clear"/>
+            <w:shd w:val="clear" w:color="auto" w:fill="auto"/>
           </w:tcPr>
           <w:p>
             <w:pPr>
-              <w:pStyle w:val="Normal"/>
-              <w:spacing w:lineRule="auto" w:line="240" w:before="0" w:after="0"/>
+              <w:spacing w:after="0" w:line="240" w:lineRule="auto"/>
               <w:jc w:val="right"/>
-              <w:rPr/>
+              <w:rPr>
+                <w:lang w:val="en-US"/>
+              </w:rPr>
             </w:pPr>
             <w:r>
               <w:rPr>
@@ -217,9 +200,8 @@
     </w:tbl>
     <w:p>
       <w:pPr>
-        <w:pStyle w:val="Normal"/>
-        <w:spacing w:lineRule="auto" w:line="240" w:before="0" w:after="0"/>
-        <w:ind w:right="-1" w:hanging="0"/>
+        <w:spacing w:after="0" w:line="240" w:lineRule="auto"/>
+        <w:ind w:right="-1"/>
         <w:jc w:val="both"/>
         <w:rPr>
           <w:rFonts w:ascii="Times New Roman" w:hAnsi="Times New Roman" w:cs="Times New Roman"/>
@@ -229,43 +211,248 @@
       </w:pPr>
       <w:r>
         <w:rPr>
-          <w:rFonts w:cs="Times New Roman" w:ascii="Times New Roman" w:hAnsi="Times New Roman"/>
-          <w:sz w:val="21"/>
-          <w:szCs w:val="21"/>
+          <w:rFonts w:ascii="Times New Roman" w:hAnsi="Times New Roman" w:cs="Times New Roman"/>
+          <w:sz w:val="21"/>
+          <w:szCs w:val="21"/>
+          <w:lang w:val="en-US"/>
         </w:rPr>
         <w:t xml:space="preserve">          </w:t>
       </w:r>
       <w:r>
         <w:rPr>
-          <w:rFonts w:cs="Times New Roman" w:ascii="Times New Roman" w:hAnsi="Times New Roman"/>
-          <w:sz w:val="21"/>
-          <w:szCs w:val="21"/>
+          <w:rFonts w:ascii="Times New Roman" w:hAnsi="Times New Roman" w:cs="Times New Roman"/>
+          <w:sz w:val="21"/>
+          <w:szCs w:val="21"/>
+          <w:lang w:val="en-US"/>
         </w:rPr>
         <w:tab/>
       </w:r>
       <w:r>
         <w:rPr>
-          <w:rFonts w:cs="Times New Roman" w:ascii="Times New Roman" w:hAnsi="Times New Roman"/>
+          <w:rFonts w:ascii="Times New Roman" w:hAnsi="Times New Roman" w:cs="Times New Roman"/>
           <w:b/>
           <w:sz w:val="21"/>
           <w:szCs w:val="21"/>
         </w:rPr>
-        <w:t>ПАО «БАНК СГБ»,</w:t>
-      </w:r>
-      <w:r>
-        <w:rPr>
-          <w:rFonts w:cs="Times New Roman" w:ascii="Times New Roman" w:hAnsi="Times New Roman"/>
-          <w:sz w:val="21"/>
-          <w:szCs w:val="21"/>
-        </w:rPr>
-        <w:t xml:space="preserve"> генеральная лицензия Банка России № 2816 от 13 января 2017 года, в лице </w:t>
-      </w:r>
-      <w:r>
-        <w:rPr>
-          <w:rFonts w:ascii="Times New Roman" w:hAnsi="Times New Roman"/>
-          <w:sz w:val="21"/>
-          <w:szCs w:val="21"/>
-          <w:highlight w:val="yellow"/>
+        <w:t>ПАО</w:t>
+      </w:r>
+      <w:r>
+        <w:rPr>
+          <w:rFonts w:ascii="Times New Roman" w:hAnsi="Times New Roman" w:cs="Times New Roman"/>
+          <w:b/>
+          <w:sz w:val="21"/>
+          <w:szCs w:val="21"/>
+          <w:lang w:val="en-US"/>
+        </w:rPr>
+        <w:t xml:space="preserve"> «</w:t>
+      </w:r>
+      <w:r>
+        <w:rPr>
+          <w:rFonts w:ascii="Times New Roman" w:hAnsi="Times New Roman" w:cs="Times New Roman"/>
+          <w:b/>
+          <w:sz w:val="21"/>
+          <w:szCs w:val="21"/>
+        </w:rPr>
+        <w:t>БАНК</w:t>
+      </w:r>
+      <w:r>
+        <w:rPr>
+          <w:rFonts w:ascii="Times New Roman" w:hAnsi="Times New Roman" w:cs="Times New Roman"/>
+          <w:b/>
+          <w:sz w:val="21"/>
+          <w:szCs w:val="21"/>
+          <w:lang w:val="en-US"/>
+        </w:rPr>
+        <w:t xml:space="preserve"> </w:t>
+      </w:r>
+      <w:r>
+        <w:rPr>
+          <w:rFonts w:ascii="Times New Roman" w:hAnsi="Times New Roman" w:cs="Times New Roman"/>
+          <w:b/>
+          <w:sz w:val="21"/>
+          <w:szCs w:val="21"/>
+        </w:rPr>
+        <w:t>СГБ</w:t>
+      </w:r>
+      <w:r>
+        <w:rPr>
+          <w:rFonts w:ascii="Times New Roman" w:hAnsi="Times New Roman" w:cs="Times New Roman"/>
+          <w:b/>
+          <w:sz w:val="21"/>
+          <w:szCs w:val="21"/>
+          <w:lang w:val="en-US"/>
+        </w:rPr>
+        <w:t>»,</w:t>
+      </w:r>
+      <w:r>
+        <w:rPr>
+          <w:rFonts w:ascii="Times New Roman" w:hAnsi="Times New Roman" w:cs="Times New Roman"/>
+          <w:sz w:val="21"/>
+          <w:szCs w:val="21"/>
+          <w:lang w:val="en-US"/>
+        </w:rPr>
+        <w:t xml:space="preserve"> </w:t>
+      </w:r>
+      <w:r>
+        <w:rPr>
+          <w:rFonts w:ascii="Times New Roman" w:hAnsi="Times New Roman" w:cs="Times New Roman"/>
+          <w:sz w:val="21"/>
+          <w:szCs w:val="21"/>
+        </w:rPr>
+        <w:t>генеральная</w:t>
+      </w:r>
+      <w:r>
+        <w:rPr>
+          <w:rFonts w:ascii="Times New Roman" w:hAnsi="Times New Roman" w:cs="Times New Roman"/>
+          <w:sz w:val="21"/>
+          <w:szCs w:val="21"/>
+          <w:lang w:val="en-US"/>
+        </w:rPr>
+        <w:t xml:space="preserve"> </w:t>
+      </w:r>
+      <w:r>
+        <w:rPr>
+          <w:rFonts w:ascii="Times New Roman" w:hAnsi="Times New Roman" w:cs="Times New Roman"/>
+          <w:sz w:val="21"/>
+          <w:szCs w:val="21"/>
+        </w:rPr>
+        <w:t>лицензия</w:t>
+      </w:r>
+      <w:r>
+        <w:rPr>
+          <w:rFonts w:ascii="Times New Roman" w:hAnsi="Times New Roman" w:cs="Times New Roman"/>
+          <w:sz w:val="21"/>
+          <w:szCs w:val="21"/>
+          <w:lang w:val="en-US"/>
+        </w:rPr>
+        <w:t xml:space="preserve"> </w:t>
+      </w:r>
+      <w:r>
+        <w:rPr>
+          <w:rFonts w:ascii="Times New Roman" w:hAnsi="Times New Roman" w:cs="Times New Roman"/>
+          <w:sz w:val="21"/>
+          <w:szCs w:val="21"/>
+        </w:rPr>
+        <w:t>Банка</w:t>
+      </w:r>
+      <w:r>
+        <w:rPr>
+          <w:rFonts w:ascii="Times New Roman" w:hAnsi="Times New Roman" w:cs="Times New Roman"/>
+          <w:sz w:val="21"/>
+          <w:szCs w:val="21"/>
+          <w:lang w:val="en-US"/>
+        </w:rPr>
+        <w:t xml:space="preserve"> </w:t>
+      </w:r>
+      <w:r>
+        <w:rPr>
+          <w:rFonts w:ascii="Times New Roman" w:hAnsi="Times New Roman" w:cs="Times New Roman"/>
+          <w:sz w:val="21"/>
+          <w:szCs w:val="21"/>
+        </w:rPr>
+        <w:t>России</w:t>
+      </w:r>
+      <w:r>
+        <w:rPr>
+          <w:rFonts w:ascii="Times New Roman" w:hAnsi="Times New Roman" w:cs="Times New Roman"/>
+          <w:sz w:val="21"/>
+          <w:szCs w:val="21"/>
+          <w:lang w:val="en-US"/>
+        </w:rPr>
+        <w:t xml:space="preserve"> № 2816 </w:t>
+      </w:r>
+      <w:r>
+        <w:rPr>
+          <w:rFonts w:ascii="Times New Roman" w:hAnsi="Times New Roman" w:cs="Times New Roman"/>
+          <w:sz w:val="21"/>
+          <w:szCs w:val="21"/>
+        </w:rPr>
+        <w:t>от</w:t>
+      </w:r>
+      <w:r>
+        <w:rPr>
+          <w:rFonts w:ascii="Times New Roman" w:hAnsi="Times New Roman" w:cs="Times New Roman"/>
+          <w:sz w:val="21"/>
+          <w:szCs w:val="21"/>
+          <w:lang w:val="en-US"/>
+        </w:rPr>
+        <w:t xml:space="preserve"> 13 </w:t>
+      </w:r>
+      <w:r>
+        <w:rPr>
+          <w:rFonts w:ascii="Times New Roman" w:hAnsi="Times New Roman" w:cs="Times New Roman"/>
+          <w:sz w:val="21"/>
+          <w:szCs w:val="21"/>
+        </w:rPr>
+        <w:t>января</w:t>
+      </w:r>
+      <w:r>
+        <w:rPr>
+          <w:rFonts w:ascii="Times New Roman" w:hAnsi="Times New Roman" w:cs="Times New Roman"/>
+          <w:sz w:val="21"/>
+          <w:szCs w:val="21"/>
+          <w:lang w:val="en-US"/>
+        </w:rPr>
+        <w:t xml:space="preserve"> 2017 </w:t>
+      </w:r>
+      <w:r>
+        <w:rPr>
+          <w:rFonts w:ascii="Times New Roman" w:hAnsi="Times New Roman" w:cs="Times New Roman"/>
+          <w:sz w:val="21"/>
+          <w:szCs w:val="21"/>
+        </w:rPr>
+        <w:t>года</w:t>
+      </w:r>
+      <w:r>
+        <w:rPr>
+          <w:rFonts w:ascii="Times New Roman" w:hAnsi="Times New Roman" w:cs="Times New Roman"/>
+          <w:sz w:val="21"/>
+          <w:szCs w:val="21"/>
+          <w:lang w:val="en-US"/>
+        </w:rPr>
+        <w:t xml:space="preserve">, </w:t>
+      </w:r>
+      <w:r>
+        <w:rPr>
+          <w:rFonts w:ascii="Times New Roman" w:hAnsi="Times New Roman" w:cs="Times New Roman"/>
+          <w:sz w:val="21"/>
+          <w:szCs w:val="21"/>
+        </w:rPr>
+        <w:t>в</w:t>
+      </w:r>
+      <w:r>
+        <w:rPr>
+          <w:rFonts w:ascii="Times New Roman" w:hAnsi="Times New Roman" w:cs="Times New Roman"/>
+          <w:sz w:val="21"/>
+          <w:szCs w:val="21"/>
+          <w:lang w:val="en-US"/>
+        </w:rPr>
+        <w:t xml:space="preserve"> </w:t>
+      </w:r>
+      <w:r>
+        <w:rPr>
+          <w:rFonts w:ascii="Times New Roman" w:hAnsi="Times New Roman" w:cs="Times New Roman"/>
+          <w:sz w:val="21"/>
+          <w:szCs w:val="21"/>
+        </w:rPr>
+        <w:t>лице</w:t>
+      </w:r>
+      <w:r>
+        <w:rPr>
+          <w:rFonts w:ascii="Times New Roman" w:hAnsi="Times New Roman" w:cs="Times New Roman"/>
+          <w:sz w:val="21"/>
+          <w:szCs w:val="21"/>
+          <w:lang w:val="en-US"/>
+        </w:rPr>
+        <w:t xml:space="preserve"> </w:t>
+      </w:r>
+      <w:r>
+        <w:rPr>
+          <w:rFonts w:ascii="Times New Roman" w:hAnsi="Times New Roman"/>
+          <w:sz w:val="21"/>
+          <w:szCs w:val="21"/>
+          <w:highlight w:val="yellow"/>
+          <w:lang w:val="en-US"/>
         </w:rPr>
         <w:t>{</w:t>
       </w:r>
@@ -285,6 +472,7 @@
           <w:sz w:val="21"/>
           <w:szCs w:val="21"/>
           <w:highlight w:val="yellow"/>
+          <w:lang w:val="en-US"/>
         </w:rPr>
         <w:t>.</w:t>
       </w:r>
@@ -304,6 +492,7 @@
           <w:sz w:val="21"/>
           <w:szCs w:val="21"/>
           <w:highlight w:val="yellow"/>
+          <w:lang w:val="en-US"/>
         </w:rPr>
         <w:t>_</w:t>
       </w:r>
@@ -323,6 +512,7 @@
           <w:sz w:val="21"/>
           <w:szCs w:val="21"/>
           <w:highlight w:val="yellow"/>
+          <w:lang w:val="en-US"/>
         </w:rPr>
         <w:t>[</w:t>
       </w:r>
@@ -342,6 +532,7 @@
           <w:sz w:val="21"/>
           <w:szCs w:val="21"/>
           <w:highlight w:val="yellow"/>
+          <w:lang w:val="en-US"/>
         </w:rPr>
         <w:t>_</w:t>
       </w:r>
@@ -361,6 +552,7 @@
           <w:sz w:val="21"/>
           <w:szCs w:val="21"/>
           <w:highlight w:val="yellow"/>
+          <w:lang w:val="en-US"/>
         </w:rPr>
         <w:t>_</w:t>
       </w:r>
@@ -380,6 +572,7 @@
           <w:sz w:val="21"/>
           <w:szCs w:val="21"/>
           <w:highlight w:val="yellow"/>
+          <w:lang w:val="en-US"/>
         </w:rPr>
         <w:t>_</w:t>
       </w:r>
@@ -399,6 +592,7 @@
           <w:sz w:val="21"/>
           <w:szCs w:val="21"/>
           <w:highlight w:val="yellow"/>
+          <w:lang w:val="en-US"/>
         </w:rPr>
         <w:t>]} {</w:t>
       </w:r>
@@ -418,6 +612,7 @@
           <w:sz w:val="21"/>
           <w:szCs w:val="21"/>
           <w:highlight w:val="yellow"/>
+          <w:lang w:val="en-US"/>
         </w:rPr>
         <w:t>.</w:t>
       </w:r>
@@ -437,6 +632,7 @@
           <w:sz w:val="21"/>
           <w:szCs w:val="21"/>
           <w:highlight w:val="yellow"/>
+          <w:lang w:val="en-US"/>
         </w:rPr>
         <w:t>_</w:t>
       </w:r>
@@ -456,6 +652,7 @@
           <w:sz w:val="21"/>
           <w:szCs w:val="21"/>
           <w:highlight w:val="yellow"/>
+          <w:lang w:val="en-US"/>
         </w:rPr>
         <w:t>[</w:t>
       </w:r>
@@ -475,6 +672,7 @@
           <w:sz w:val="21"/>
           <w:szCs w:val="21"/>
           <w:highlight w:val="yellow"/>
+          <w:lang w:val="en-US"/>
         </w:rPr>
         <w:t>_</w:t>
       </w:r>
@@ -494,6 +692,7 @@
           <w:sz w:val="21"/>
           <w:szCs w:val="21"/>
           <w:highlight w:val="yellow"/>
+          <w:lang w:val="en-US"/>
         </w:rPr>
         <w:t>_</w:t>
       </w:r>
@@ -513,23 +712,94 @@
           <w:sz w:val="21"/>
           <w:szCs w:val="21"/>
           <w:highlight w:val="yellow"/>
+          <w:lang w:val="en-US"/>
         </w:rPr>
         <w:t>]}</w:t>
       </w:r>
       <w:r>
         <w:rPr>
-          <w:rFonts w:cs="Times New Roman" w:ascii="Times New Roman" w:hAnsi="Times New Roman"/>
-          <w:sz w:val="21"/>
-          <w:szCs w:val="21"/>
-        </w:rPr>
-        <w:t xml:space="preserve">, действующего на основании доверенности </w:t>
-      </w:r>
-      <w:r>
-        <w:rPr>
-          <w:rFonts w:ascii="Times New Roman" w:hAnsi="Times New Roman"/>
-          <w:sz w:val="21"/>
-          <w:szCs w:val="21"/>
-          <w:highlight w:val="yellow"/>
+          <w:rFonts w:ascii="Times New Roman" w:hAnsi="Times New Roman" w:cs="Times New Roman"/>
+          <w:sz w:val="21"/>
+          <w:szCs w:val="21"/>
+          <w:lang w:val="en-US"/>
+        </w:rPr>
+        <w:t xml:space="preserve">, </w:t>
+      </w:r>
+      <w:r>
+        <w:rPr>
+          <w:rFonts w:ascii="Times New Roman" w:hAnsi="Times New Roman" w:cs="Times New Roman"/>
+          <w:sz w:val="21"/>
+          <w:szCs w:val="21"/>
+        </w:rPr>
+        <w:t>действующего</w:t>
+      </w:r>
+      <w:r>
+        <w:rPr>
+          <w:rFonts w:ascii="Times New Roman" w:hAnsi="Times New Roman" w:cs="Times New Roman"/>
+          <w:sz w:val="21"/>
+          <w:szCs w:val="21"/>
+          <w:lang w:val="en-US"/>
+        </w:rPr>
+        <w:t xml:space="preserve"> </w:t>
+      </w:r>
+      <w:r>
+        <w:rPr>
+          <w:rFonts w:ascii="Times New Roman" w:hAnsi="Times New Roman" w:cs="Times New Roman"/>
+          <w:sz w:val="21"/>
+          <w:szCs w:val="21"/>
+        </w:rPr>
+        <w:t>на</w:t>
+      </w:r>
+      <w:r>
+        <w:rPr>
+          <w:rFonts w:ascii="Times New Roman" w:hAnsi="Times New Roman" w:cs="Times New Roman"/>
+          <w:sz w:val="21"/>
+          <w:szCs w:val="21"/>
+          <w:lang w:val="en-US"/>
+        </w:rPr>
+        <w:t xml:space="preserve"> </w:t>
+      </w:r>
+      <w:r>
+        <w:rPr>
+          <w:rFonts w:ascii="Times New Roman" w:hAnsi="Times New Roman" w:cs="Times New Roman"/>
+          <w:sz w:val="21"/>
+          <w:szCs w:val="21"/>
+        </w:rPr>
+        <w:t>основании</w:t>
+      </w:r>
+      <w:r>
+        <w:rPr>
+          <w:rFonts w:ascii="Times New Roman" w:hAnsi="Times New Roman" w:cs="Times New Roman"/>
+          <w:sz w:val="21"/>
+          <w:szCs w:val="21"/>
+          <w:lang w:val="en-US"/>
+        </w:rPr>
+        <w:t xml:space="preserve"> </w:t>
+      </w:r>
+      <w:r>
+        <w:rPr>
+          <w:rFonts w:ascii="Times New Roman" w:hAnsi="Times New Roman" w:cs="Times New Roman"/>
+          <w:sz w:val="21"/>
+          <w:szCs w:val="21"/>
+        </w:rPr>
+        <w:t>доверенности</w:t>
+      </w:r>
+      <w:r>
+        <w:rPr>
+          <w:rFonts w:ascii="Times New Roman" w:hAnsi="Times New Roman" w:cs="Times New Roman"/>
+          <w:sz w:val="21"/>
+          <w:szCs w:val="21"/>
+          <w:lang w:val="en-US"/>
+        </w:rPr>
+        <w:t xml:space="preserve"> </w:t>
+      </w:r>
+      <w:r>
+        <w:rPr>
+          <w:rFonts w:ascii="Times New Roman" w:hAnsi="Times New Roman"/>
+          <w:sz w:val="21"/>
+          <w:szCs w:val="21"/>
+          <w:highlight w:val="yellow"/>
+          <w:lang w:val="en-US"/>
         </w:rPr>
         <w:t>{</w:t>
       </w:r>
@@ -549,6 +819,7 @@
           <w:sz w:val="21"/>
           <w:szCs w:val="21"/>
           <w:highlight w:val="yellow"/>
+          <w:lang w:val="en-US"/>
         </w:rPr>
         <w:t>.</w:t>
       </w:r>
@@ -568,6 +839,7 @@
           <w:sz w:val="21"/>
           <w:szCs w:val="21"/>
           <w:highlight w:val="yellow"/>
+          <w:lang w:val="en-US"/>
         </w:rPr>
         <w:t>_</w:t>
       </w:r>
@@ -587,6 +859,7 @@
           <w:sz w:val="21"/>
           <w:szCs w:val="21"/>
           <w:highlight w:val="yellow"/>
+          <w:lang w:val="en-US"/>
         </w:rPr>
         <w:t>[</w:t>
       </w:r>
@@ -606,6 +879,7 @@
           <w:sz w:val="21"/>
           <w:szCs w:val="21"/>
           <w:highlight w:val="yellow"/>
+          <w:lang w:val="en-US"/>
         </w:rPr>
         <w:t>_</w:t>
       </w:r>
@@ -625,6 +899,7 @@
           <w:sz w:val="21"/>
           <w:szCs w:val="21"/>
           <w:highlight w:val="yellow"/>
+          <w:lang w:val="en-US"/>
         </w:rPr>
         <w:t>_</w:t>
       </w:r>
@@ -644,6 +919,7 @@
           <w:sz w:val="21"/>
           <w:szCs w:val="21"/>
           <w:highlight w:val="yellow"/>
+          <w:lang w:val="en-US"/>
         </w:rPr>
         <w:t>]},</w:t>
       </w:r>
@@ -652,49 +928,159 @@
           <w:rFonts w:ascii="Times New Roman" w:hAnsi="Times New Roman"/>
           <w:sz w:val="21"/>
           <w:szCs w:val="21"/>
-        </w:rPr>
-        <w:t xml:space="preserve"> </w:t>
-      </w:r>
-      <w:r>
-        <w:rPr>
-          <w:rFonts w:cs="Times New Roman" w:ascii="Times New Roman" w:hAnsi="Times New Roman"/>
-          <w:sz w:val="21"/>
-          <w:szCs w:val="21"/>
-        </w:rPr>
-        <w:t xml:space="preserve">далее именуемое </w:t>
-      </w:r>
-      <w:r>
-        <w:rPr>
-          <w:rFonts w:cs="Times New Roman" w:ascii="Times New Roman" w:hAnsi="Times New Roman"/>
+          <w:lang w:val="en-US"/>
+        </w:rPr>
+        <w:t xml:space="preserve"> </w:t>
+      </w:r>
+      <w:r>
+        <w:rPr>
+          <w:rFonts w:ascii="Times New Roman" w:hAnsi="Times New Roman" w:cs="Times New Roman"/>
+          <w:sz w:val="21"/>
+          <w:szCs w:val="21"/>
+        </w:rPr>
+        <w:t>далее</w:t>
+      </w:r>
+      <w:r>
+        <w:rPr>
+          <w:rFonts w:ascii="Times New Roman" w:hAnsi="Times New Roman" w:cs="Times New Roman"/>
+          <w:sz w:val="21"/>
+          <w:szCs w:val="21"/>
+          <w:lang w:val="en-US"/>
+        </w:rPr>
+        <w:t xml:space="preserve"> </w:t>
+      </w:r>
+      <w:r>
+        <w:rPr>
+          <w:rFonts w:ascii="Times New Roman" w:hAnsi="Times New Roman" w:cs="Times New Roman"/>
+          <w:sz w:val="21"/>
+          <w:szCs w:val="21"/>
+        </w:rPr>
+        <w:t>именуемое</w:t>
+      </w:r>
+      <w:r>
+        <w:rPr>
+          <w:rFonts w:ascii="Times New Roman" w:hAnsi="Times New Roman" w:cs="Times New Roman"/>
+          <w:sz w:val="21"/>
+          <w:szCs w:val="21"/>
+          <w:lang w:val="en-US"/>
+        </w:rPr>
+        <w:t xml:space="preserve"> </w:t>
+      </w:r>
+      <w:r>
+        <w:rPr>
+          <w:rFonts w:ascii="Times New Roman" w:hAnsi="Times New Roman" w:cs="Times New Roman"/>
           <w:b/>
           <w:sz w:val="21"/>
           <w:szCs w:val="21"/>
-        </w:rPr>
-        <w:t>«Гарант»</w:t>
-      </w:r>
-      <w:r>
-        <w:rPr>
-          <w:rFonts w:cs="Times New Roman" w:ascii="Times New Roman" w:hAnsi="Times New Roman"/>
-          <w:sz w:val="21"/>
-          <w:szCs w:val="21"/>
-        </w:rPr>
-        <w:t xml:space="preserve">, настоящим гарантирует </w:t>
-      </w:r>
-      <w:r>
-        <w:rPr>
-          <w:rFonts w:eastAsia="Times New Roman" w:cs="Times New Roman" w:ascii="Times New Roman" w:hAnsi="Times New Roman"/>
+          <w:lang w:val="en-US"/>
+        </w:rPr>
+        <w:t>«</w:t>
+      </w:r>
+      <w:r>
+        <w:rPr>
+          <w:rFonts w:ascii="Times New Roman" w:hAnsi="Times New Roman" w:cs="Times New Roman"/>
+          <w:b/>
+          <w:sz w:val="21"/>
+          <w:szCs w:val="21"/>
+        </w:rPr>
+        <w:t>Гарант</w:t>
+      </w:r>
+      <w:r>
+        <w:rPr>
+          <w:rFonts w:ascii="Times New Roman" w:hAnsi="Times New Roman" w:cs="Times New Roman"/>
+          <w:b/>
+          <w:sz w:val="21"/>
+          <w:szCs w:val="21"/>
+          <w:lang w:val="en-US"/>
+        </w:rPr>
+        <w:t>»</w:t>
+      </w:r>
+      <w:r>
+        <w:rPr>
+          <w:rFonts w:ascii="Times New Roman" w:hAnsi="Times New Roman" w:cs="Times New Roman"/>
+          <w:sz w:val="21"/>
+          <w:szCs w:val="21"/>
+          <w:lang w:val="en-US"/>
+        </w:rPr>
+        <w:t xml:space="preserve">, </w:t>
+      </w:r>
+      <w:r>
+        <w:rPr>
+          <w:rFonts w:ascii="Times New Roman" w:hAnsi="Times New Roman" w:cs="Times New Roman"/>
+          <w:sz w:val="21"/>
+          <w:szCs w:val="21"/>
+        </w:rPr>
+        <w:t>настоящим</w:t>
+      </w:r>
+      <w:r>
+        <w:rPr>
+          <w:rFonts w:ascii="Times New Roman" w:hAnsi="Times New Roman" w:cs="Times New Roman"/>
+          <w:sz w:val="21"/>
+          <w:szCs w:val="21"/>
+          <w:lang w:val="en-US"/>
+        </w:rPr>
+        <w:t xml:space="preserve"> </w:t>
+      </w:r>
+      <w:r>
+        <w:rPr>
+          <w:rFonts w:ascii="Times New Roman" w:hAnsi="Times New Roman" w:cs="Times New Roman"/>
+          <w:sz w:val="21"/>
+          <w:szCs w:val="21"/>
+        </w:rPr>
+        <w:t>гарантирует</w:t>
+      </w:r>
+      <w:r>
+        <w:rPr>
+          <w:rFonts w:ascii="Times New Roman" w:hAnsi="Times New Roman" w:cs="Times New Roman"/>
+          <w:sz w:val="21"/>
+          <w:szCs w:val="21"/>
+          <w:lang w:val="en-US"/>
+        </w:rPr>
+        <w:t xml:space="preserve"> </w:t>
+      </w:r>
+      <w:r>
+        <w:rPr>
+          <w:rFonts w:ascii="Times New Roman" w:eastAsia="Times New Roman" w:hAnsi="Times New Roman" w:cs="Times New Roman"/>
           <w:sz w:val="21"/>
           <w:szCs w:val="21"/>
           <w:lang w:eastAsia="ru-RU"/>
         </w:rPr>
-        <w:t xml:space="preserve">надлежащее исполнение </w:t>
-      </w:r>
-      <w:r>
-        <w:rPr>
-          <w:rFonts w:ascii="Times New Roman" w:hAnsi="Times New Roman"/>
-          <w:sz w:val="21"/>
-          <w:szCs w:val="21"/>
-          <w:highlight w:val="yellow"/>
+        <w:t>надлежащее</w:t>
+      </w:r>
+      <w:r>
+        <w:rPr>
+          <w:rFonts w:ascii="Times New Roman" w:eastAsia="Times New Roman" w:hAnsi="Times New Roman" w:cs="Times New Roman"/>
+          <w:sz w:val="21"/>
+          <w:szCs w:val="21"/>
+          <w:lang w:val="en-US" w:eastAsia="ru-RU"/>
+        </w:rPr>
+        <w:t xml:space="preserve"> </w:t>
+      </w:r>
+      <w:r>
+        <w:rPr>
+          <w:rFonts w:ascii="Times New Roman" w:eastAsia="Times New Roman" w:hAnsi="Times New Roman" w:cs="Times New Roman"/>
+          <w:sz w:val="21"/>
+          <w:szCs w:val="21"/>
+          <w:lang w:eastAsia="ru-RU"/>
+        </w:rPr>
+        <w:t>исполнение</w:t>
+      </w:r>
+      <w:r>
+        <w:rPr>
+          <w:rFonts w:ascii="Times New Roman" w:eastAsia="Times New Roman" w:hAnsi="Times New Roman" w:cs="Times New Roman"/>
+          <w:sz w:val="21"/>
+          <w:szCs w:val="21"/>
+          <w:lang w:val="en-US" w:eastAsia="ru-RU"/>
+        </w:rPr>
+        <w:t xml:space="preserve"> </w:t>
+      </w:r>
+      <w:r>
+        <w:rPr>
+          <w:rFonts w:ascii="Times New Roman" w:hAnsi="Times New Roman"/>
+          <w:sz w:val="21"/>
+          <w:szCs w:val="21"/>
+          <w:highlight w:val="yellow"/>
+          <w:lang w:val="en-US"/>
         </w:rPr>
         <w:t>{</w:t>
       </w:r>
@@ -714,6 +1100,7 @@
           <w:sz w:val="21"/>
           <w:szCs w:val="21"/>
           <w:highlight w:val="yellow"/>
+          <w:lang w:val="en-US"/>
         </w:rPr>
         <w:t>}</w:t>
       </w:r>
@@ -722,15 +1109,34 @@
           <w:rFonts w:ascii="Times New Roman" w:hAnsi="Times New Roman"/>
           <w:sz w:val="21"/>
           <w:szCs w:val="21"/>
-        </w:rPr>
-        <w:t xml:space="preserve">, ИНН </w:t>
-      </w:r>
-      <w:r>
-        <w:rPr>
-          <w:rFonts w:ascii="Times New Roman" w:hAnsi="Times New Roman"/>
-          <w:sz w:val="21"/>
-          <w:szCs w:val="21"/>
-          <w:highlight w:val="yellow"/>
+          <w:lang w:val="en-US"/>
+        </w:rPr>
+        <w:t xml:space="preserve">, </w:t>
+      </w:r>
+      <w:r>
+        <w:rPr>
+          <w:rFonts w:ascii="Times New Roman" w:hAnsi="Times New Roman"/>
+          <w:sz w:val="21"/>
+          <w:szCs w:val="21"/>
+        </w:rPr>
+        <w:t>ИНН</w:t>
+      </w:r>
+      <w:r>
+        <w:rPr>
+          <w:rFonts w:ascii="Times New Roman" w:hAnsi="Times New Roman"/>
+          <w:sz w:val="21"/>
+          <w:szCs w:val="21"/>
+          <w:lang w:val="en-US"/>
+        </w:rPr>
+        <w:t xml:space="preserve"> </w:t>
+      </w:r>
+      <w:r>
+        <w:rPr>
+          <w:rFonts w:ascii="Times New Roman" w:hAnsi="Times New Roman"/>
+          <w:sz w:val="21"/>
+          <w:szCs w:val="21"/>
+          <w:highlight w:val="yellow"/>
+          <w:lang w:val="en-US"/>
         </w:rPr>
         <w:t>{</w:t>
       </w:r>
@@ -750,6 +1156,7 @@
           <w:sz w:val="21"/>
           <w:szCs w:val="21"/>
           <w:highlight w:val="yellow"/>
+          <w:lang w:val="en-US"/>
         </w:rPr>
         <w:t>.</w:t>
       </w:r>
@@ -769,6 +1176,7 @@
           <w:sz w:val="21"/>
           <w:szCs w:val="21"/>
           <w:highlight w:val="yellow"/>
+          <w:lang w:val="en-US"/>
         </w:rPr>
         <w:t>_</w:t>
       </w:r>
@@ -788,6 +1196,7 @@
           <w:sz w:val="21"/>
           <w:szCs w:val="21"/>
           <w:highlight w:val="yellow"/>
+          <w:lang w:val="en-US"/>
         </w:rPr>
         <w:t>}</w:t>
       </w:r>
@@ -796,49 +1205,193 @@
           <w:rFonts w:ascii="Times New Roman" w:hAnsi="Times New Roman"/>
           <w:sz w:val="21"/>
           <w:szCs w:val="21"/>
+          <w:lang w:val="en-US"/>
         </w:rPr>
         <w:t xml:space="preserve">, </w:t>
       </w:r>
       <w:r>
         <w:rPr>
-          <w:rFonts w:eastAsia="Times New Roman" w:cs="Times New Roman" w:ascii="Times New Roman" w:hAnsi="Times New Roman"/>
+          <w:rFonts w:ascii="Times New Roman" w:eastAsia="Times New Roman" w:hAnsi="Times New Roman" w:cs="Times New Roman"/>
           <w:sz w:val="21"/>
           <w:szCs w:val="21"/>
           <w:lang w:eastAsia="ru-RU"/>
         </w:rPr>
-        <w:t xml:space="preserve">именуемым в </w:t>
-      </w:r>
-      <w:r>
-        <w:rPr>
-          <w:rFonts w:cs="Times New Roman" w:ascii="Times New Roman" w:hAnsi="Times New Roman"/>
-          <w:sz w:val="21"/>
-          <w:szCs w:val="21"/>
-        </w:rPr>
-        <w:t xml:space="preserve">дальнейшем </w:t>
-      </w:r>
-      <w:r>
-        <w:rPr>
-          <w:rFonts w:cs="Times New Roman" w:ascii="Times New Roman" w:hAnsi="Times New Roman"/>
+        <w:t>именуемым</w:t>
+      </w:r>
+      <w:r>
+        <w:rPr>
+          <w:rFonts w:ascii="Times New Roman" w:eastAsia="Times New Roman" w:hAnsi="Times New Roman" w:cs="Times New Roman"/>
+          <w:sz w:val="21"/>
+          <w:szCs w:val="21"/>
+          <w:lang w:val="en-US" w:eastAsia="ru-RU"/>
+        </w:rPr>
+        <w:t xml:space="preserve"> </w:t>
+      </w:r>
+      <w:r>
+        <w:rPr>
+          <w:rFonts w:ascii="Times New Roman" w:eastAsia="Times New Roman" w:hAnsi="Times New Roman" w:cs="Times New Roman"/>
+          <w:sz w:val="21"/>
+          <w:szCs w:val="21"/>
+          <w:lang w:eastAsia="ru-RU"/>
+        </w:rPr>
+        <w:t>в</w:t>
+      </w:r>
+      <w:r>
+        <w:rPr>
+          <w:rFonts w:ascii="Times New Roman" w:eastAsia="Times New Roman" w:hAnsi="Times New Roman" w:cs="Times New Roman"/>
+          <w:sz w:val="21"/>
+          <w:szCs w:val="21"/>
+          <w:lang w:val="en-US" w:eastAsia="ru-RU"/>
+        </w:rPr>
+        <w:t xml:space="preserve"> </w:t>
+      </w:r>
+      <w:r>
+        <w:rPr>
+          <w:rFonts w:ascii="Times New Roman" w:hAnsi="Times New Roman" w:cs="Times New Roman"/>
+          <w:sz w:val="21"/>
+          <w:szCs w:val="21"/>
+        </w:rPr>
+        <w:t>дальнейшем</w:t>
+      </w:r>
+      <w:r>
+        <w:rPr>
+          <w:rFonts w:ascii="Times New Roman" w:hAnsi="Times New Roman" w:cs="Times New Roman"/>
+          <w:sz w:val="21"/>
+          <w:szCs w:val="21"/>
+          <w:lang w:val="en-US"/>
+        </w:rPr>
+        <w:t xml:space="preserve"> </w:t>
+      </w:r>
+      <w:r>
+        <w:rPr>
+          <w:rFonts w:ascii="Times New Roman" w:hAnsi="Times New Roman" w:cs="Times New Roman"/>
           <w:b/>
           <w:sz w:val="21"/>
           <w:szCs w:val="21"/>
-        </w:rPr>
-        <w:t>«Принципал»</w:t>
-      </w:r>
-      <w:r>
-        <w:rPr>
-          <w:rFonts w:cs="Times New Roman" w:ascii="Times New Roman" w:hAnsi="Times New Roman"/>
-          <w:sz w:val="21"/>
-          <w:szCs w:val="21"/>
-        </w:rPr>
-        <w:t xml:space="preserve">, обязательств по исполнению договора на </w:t>
-      </w:r>
-      <w:r>
-        <w:rPr>
-          <w:rFonts w:ascii="Times New Roman" w:hAnsi="Times New Roman"/>
-          <w:sz w:val="21"/>
-          <w:szCs w:val="21"/>
-          <w:highlight w:val="yellow"/>
+          <w:lang w:val="en-US"/>
+        </w:rPr>
+        <w:t>«</w:t>
+      </w:r>
+      <w:r>
+        <w:rPr>
+          <w:rFonts w:ascii="Times New Roman" w:hAnsi="Times New Roman" w:cs="Times New Roman"/>
+          <w:b/>
+          <w:sz w:val="21"/>
+          <w:szCs w:val="21"/>
+        </w:rPr>
+        <w:t>Принципал</w:t>
+      </w:r>
+      <w:r>
+        <w:rPr>
+          <w:rFonts w:ascii="Times New Roman" w:hAnsi="Times New Roman" w:cs="Times New Roman"/>
+          <w:b/>
+          <w:sz w:val="21"/>
+          <w:szCs w:val="21"/>
+          <w:lang w:val="en-US"/>
+        </w:rPr>
+        <w:t>»</w:t>
+      </w:r>
+      <w:r>
+        <w:rPr>
+          <w:rFonts w:ascii="Times New Roman" w:hAnsi="Times New Roman" w:cs="Times New Roman"/>
+          <w:sz w:val="21"/>
+          <w:szCs w:val="21"/>
+          <w:lang w:val="en-US"/>
+        </w:rPr>
+        <w:t xml:space="preserve">, </w:t>
+      </w:r>
+      <w:r>
+        <w:rPr>
+          <w:rFonts w:ascii="Times New Roman" w:hAnsi="Times New Roman" w:cs="Times New Roman"/>
+          <w:sz w:val="21"/>
+          <w:szCs w:val="21"/>
+        </w:rPr>
+        <w:t>обязательств</w:t>
+      </w:r>
+      <w:r>
+        <w:rPr>
+          <w:rFonts w:ascii="Times New Roman" w:hAnsi="Times New Roman" w:cs="Times New Roman"/>
+          <w:sz w:val="21"/>
+          <w:szCs w:val="21"/>
+          <w:lang w:val="en-US"/>
+        </w:rPr>
+        <w:t xml:space="preserve"> </w:t>
+      </w:r>
+      <w:r>
+        <w:rPr>
+          <w:rFonts w:ascii="Times New Roman" w:hAnsi="Times New Roman" w:cs="Times New Roman"/>
+          <w:sz w:val="21"/>
+          <w:szCs w:val="21"/>
+        </w:rPr>
+        <w:t>по</w:t>
+      </w:r>
+      <w:r>
+        <w:rPr>
+          <w:rFonts w:ascii="Times New Roman" w:hAnsi="Times New Roman" w:cs="Times New Roman"/>
+          <w:sz w:val="21"/>
+          <w:szCs w:val="21"/>
+          <w:lang w:val="en-US"/>
+        </w:rPr>
+        <w:t xml:space="preserve"> </w:t>
+      </w:r>
+      <w:r>
+        <w:rPr>
+          <w:rFonts w:ascii="Times New Roman" w:hAnsi="Times New Roman" w:cs="Times New Roman"/>
+          <w:sz w:val="21"/>
+          <w:szCs w:val="21"/>
+        </w:rPr>
+        <w:t>исполнению</w:t>
+      </w:r>
+      <w:r>
+        <w:rPr>
+          <w:rFonts w:ascii="Times New Roman" w:hAnsi="Times New Roman" w:cs="Times New Roman"/>
+          <w:sz w:val="21"/>
+          <w:szCs w:val="21"/>
+          <w:lang w:val="en-US"/>
+        </w:rPr>
+        <w:t xml:space="preserve"> </w:t>
+      </w:r>
+      <w:r>
+        <w:rPr>
+          <w:rFonts w:ascii="Times New Roman" w:hAnsi="Times New Roman" w:cs="Times New Roman"/>
+          <w:sz w:val="21"/>
+          <w:szCs w:val="21"/>
+        </w:rPr>
+        <w:t>договора</w:t>
+      </w:r>
+      <w:r>
+        <w:rPr>
+          <w:rFonts w:ascii="Times New Roman" w:hAnsi="Times New Roman" w:cs="Times New Roman"/>
+          <w:sz w:val="21"/>
+          <w:szCs w:val="21"/>
+          <w:lang w:val="en-US"/>
+        </w:rPr>
+        <w:t xml:space="preserve"> </w:t>
+      </w:r>
+      <w:r>
+        <w:rPr>
+          <w:rFonts w:ascii="Times New Roman" w:hAnsi="Times New Roman" w:cs="Times New Roman"/>
+          <w:sz w:val="21"/>
+          <w:szCs w:val="21"/>
+        </w:rPr>
+        <w:t>на</w:t>
+      </w:r>
+      <w:r>
+        <w:rPr>
+          <w:rFonts w:ascii="Times New Roman" w:hAnsi="Times New Roman" w:cs="Times New Roman"/>
+          <w:sz w:val="21"/>
+          <w:szCs w:val="21"/>
+          <w:lang w:val="en-US"/>
+        </w:rPr>
+        <w:t xml:space="preserve"> </w:t>
+      </w:r>
+      <w:r>
+        <w:rPr>
+          <w:rFonts w:ascii="Times New Roman" w:hAnsi="Times New Roman"/>
+          <w:sz w:val="21"/>
+          <w:szCs w:val="21"/>
+          <w:highlight w:val="yellow"/>
+          <w:lang w:val="en-US"/>
         </w:rPr>
         <w:t>{</w:t>
       </w:r>
@@ -858,6 +1411,7 @@
           <w:sz w:val="21"/>
           <w:szCs w:val="21"/>
           <w:highlight w:val="yellow"/>
+          <w:lang w:val="en-US"/>
         </w:rPr>
         <w:t>_</w:t>
       </w:r>
@@ -877,6 +1431,7 @@
           <w:sz w:val="21"/>
           <w:szCs w:val="21"/>
           <w:highlight w:val="yellow"/>
+          <w:lang w:val="en-US"/>
         </w:rPr>
         <w:t>_</w:t>
       </w:r>
@@ -896,6 +1451,7 @@
           <w:sz w:val="21"/>
           <w:szCs w:val="21"/>
           <w:highlight w:val="yellow"/>
+          <w:lang w:val="en-US"/>
         </w:rPr>
         <w:t>}</w:t>
       </w:r>
@@ -904,23 +1460,298 @@
           <w:rFonts w:ascii="Times New Roman" w:hAnsi="Times New Roman"/>
           <w:sz w:val="21"/>
           <w:szCs w:val="21"/>
-        </w:rPr>
-        <w:t xml:space="preserve"> </w:t>
-      </w:r>
-      <w:r>
-        <w:rPr>
-          <w:rFonts w:cs="Times New Roman" w:ascii="Times New Roman" w:hAnsi="Times New Roman"/>
-          <w:sz w:val="21"/>
-          <w:szCs w:val="21"/>
-        </w:rPr>
-        <w:t xml:space="preserve">(далее – Договор), который будет заключен по итогам электронного аукциона, реестровый номер аукциона на электронной торговой площадке </w:t>
-      </w:r>
-      <w:r>
-        <w:rPr>
-          <w:rFonts w:ascii="Times New Roman" w:hAnsi="Times New Roman"/>
-          <w:sz w:val="21"/>
-          <w:szCs w:val="21"/>
-          <w:highlight w:val="yellow"/>
+          <w:lang w:val="en-US"/>
+        </w:rPr>
+        <w:t xml:space="preserve"> </w:t>
+      </w:r>
+      <w:r>
+        <w:rPr>
+          <w:rFonts w:ascii="Times New Roman" w:hAnsi="Times New Roman" w:cs="Times New Roman"/>
+          <w:sz w:val="21"/>
+          <w:szCs w:val="21"/>
+          <w:lang w:val="en-US"/>
+        </w:rPr>
+        <w:t>(</w:t>
+      </w:r>
+      <w:r>
+        <w:rPr>
+          <w:rFonts w:ascii="Times New Roman" w:hAnsi="Times New Roman" w:cs="Times New Roman"/>
+          <w:sz w:val="21"/>
+          <w:szCs w:val="21"/>
+        </w:rPr>
+        <w:t>далее</w:t>
+      </w:r>
+      <w:r>
+        <w:rPr>
+          <w:rFonts w:ascii="Times New Roman" w:hAnsi="Times New Roman" w:cs="Times New Roman"/>
+          <w:sz w:val="21"/>
+          <w:szCs w:val="21"/>
+          <w:lang w:val="en-US"/>
+        </w:rPr>
+        <w:t xml:space="preserve"> – </w:t>
+      </w:r>
+      <w:r>
+        <w:rPr>
+          <w:rFonts w:ascii="Times New Roman" w:hAnsi="Times New Roman" w:cs="Times New Roman"/>
+          <w:sz w:val="21"/>
+          <w:szCs w:val="21"/>
+        </w:rPr>
+        <w:t>Договор</w:t>
+      </w:r>
+      <w:r>
+        <w:rPr>
+          <w:rFonts w:ascii="Times New Roman" w:hAnsi="Times New Roman" w:cs="Times New Roman"/>
+          <w:sz w:val="21"/>
+          <w:szCs w:val="21"/>
+          <w:lang w:val="en-US"/>
+        </w:rPr>
+        <w:t xml:space="preserve">), </w:t>
+      </w:r>
+      <w:r>
+        <w:rPr>
+          <w:rFonts w:ascii="Times New Roman" w:hAnsi="Times New Roman" w:cs="Times New Roman"/>
+          <w:sz w:val="21"/>
+          <w:szCs w:val="21"/>
+        </w:rPr>
+        <w:t>который</w:t>
+      </w:r>
+      <w:r>
+        <w:rPr>
+          <w:rFonts w:ascii="Times New Roman" w:hAnsi="Times New Roman" w:cs="Times New Roman"/>
+          <w:sz w:val="21"/>
+          <w:szCs w:val="21"/>
+          <w:lang w:val="en-US"/>
+        </w:rPr>
+        <w:t xml:space="preserve"> </w:t>
+      </w:r>
+      <w:r>
+        <w:rPr>
+          <w:rFonts w:ascii="Times New Roman" w:hAnsi="Times New Roman" w:cs="Times New Roman"/>
+          <w:sz w:val="21"/>
+          <w:szCs w:val="21"/>
+        </w:rPr>
+        <w:t>будет</w:t>
+      </w:r>
+      <w:r>
+        <w:rPr>
+          <w:rFonts w:ascii="Times New Roman" w:hAnsi="Times New Roman" w:cs="Times New Roman"/>
+          <w:sz w:val="21"/>
+          <w:szCs w:val="21"/>
+          <w:lang w:val="en-US"/>
+        </w:rPr>
+        <w:t xml:space="preserve"> </w:t>
+      </w:r>
+      <w:r>
+        <w:rPr>
+          <w:rFonts w:ascii="Times New Roman" w:hAnsi="Times New Roman" w:cs="Times New Roman"/>
+          <w:sz w:val="21"/>
+          <w:szCs w:val="21"/>
+        </w:rPr>
+        <w:t>заключен</w:t>
+      </w:r>
+      <w:r>
+        <w:rPr>
+          <w:rFonts w:ascii="Times New Roman" w:hAnsi="Times New Roman" w:cs="Times New Roman"/>
+          <w:sz w:val="21"/>
+          <w:szCs w:val="21"/>
+          <w:lang w:val="en-US"/>
+        </w:rPr>
+        <w:t xml:space="preserve"> </w:t>
+      </w:r>
+      <w:r>
+        <w:rPr>
+          <w:rFonts w:ascii="Times New Roman" w:hAnsi="Times New Roman" w:cs="Times New Roman"/>
+          <w:sz w:val="21"/>
+          <w:szCs w:val="21"/>
+        </w:rPr>
+        <w:t>по</w:t>
+      </w:r>
+      <w:r>
+        <w:rPr>
+          <w:rFonts w:ascii="Times New Roman" w:hAnsi="Times New Roman" w:cs="Times New Roman"/>
+          <w:sz w:val="21"/>
+          <w:szCs w:val="21"/>
+          <w:lang w:val="en-US"/>
+        </w:rPr>
+        <w:t xml:space="preserve"> </w:t>
+      </w:r>
+      <w:r>
+        <w:rPr>
+          <w:rFonts w:ascii="Times New Roman" w:hAnsi="Times New Roman" w:cs="Times New Roman"/>
+          <w:sz w:val="21"/>
+          <w:szCs w:val="21"/>
+        </w:rPr>
+        <w:t>итогам</w:t>
+      </w:r>
+      <w:r>
+        <w:rPr>
+          <w:rFonts w:ascii="Times New Roman" w:hAnsi="Times New Roman" w:cs="Times New Roman"/>
+          <w:sz w:val="21"/>
+          <w:szCs w:val="21"/>
+          <w:lang w:val="en-US"/>
+        </w:rPr>
+        <w:t xml:space="preserve"> </w:t>
+      </w:r>
+      <w:r>
+        <w:rPr>
+          <w:rFonts w:ascii="Times New Roman" w:hAnsi="Times New Roman" w:cs="Times New Roman"/>
+          <w:sz w:val="21"/>
+          <w:szCs w:val="21"/>
+        </w:rPr>
+        <w:t>электронного</w:t>
+      </w:r>
+      <w:r>
+        <w:rPr>
+          <w:rFonts w:ascii="Times New Roman" w:hAnsi="Times New Roman" w:cs="Times New Roman"/>
+          <w:sz w:val="21"/>
+          <w:szCs w:val="21"/>
+          <w:lang w:val="en-US"/>
+        </w:rPr>
+        <w:t xml:space="preserve"> </w:t>
+      </w:r>
+      <w:r>
+        <w:rPr>
+          <w:rFonts w:ascii="Times New Roman" w:hAnsi="Times New Roman" w:cs="Times New Roman"/>
+          <w:sz w:val="21"/>
+          <w:szCs w:val="21"/>
+        </w:rPr>
+        <w:t>аукциона</w:t>
+      </w:r>
+      <w:r>
+        <w:rPr>
+          <w:rFonts w:ascii="Times New Roman" w:hAnsi="Times New Roman" w:cs="Times New Roman"/>
+          <w:sz w:val="21"/>
+          <w:szCs w:val="21"/>
+          <w:lang w:val="en-US"/>
+        </w:rPr>
+        <w:t xml:space="preserve">, </w:t>
+      </w:r>
+      <w:r>
+        <w:rPr>
+          <w:rFonts w:ascii="Times New Roman" w:hAnsi="Times New Roman" w:cs="Times New Roman"/>
+          <w:sz w:val="21"/>
+          <w:szCs w:val="21"/>
+        </w:rPr>
+        <w:t>реестровый</w:t>
+      </w:r>
+      <w:r>
+        <w:rPr>
+          <w:rFonts w:ascii="Times New Roman" w:hAnsi="Times New Roman" w:cs="Times New Roman"/>
+          <w:sz w:val="21"/>
+          <w:szCs w:val="21"/>
+          <w:lang w:val="en-US"/>
+        </w:rPr>
+        <w:t xml:space="preserve"> </w:t>
+      </w:r>
+      <w:r>
+        <w:rPr>
+          <w:rFonts w:ascii="Times New Roman" w:hAnsi="Times New Roman" w:cs="Times New Roman"/>
+          <w:sz w:val="21"/>
+          <w:szCs w:val="21"/>
+        </w:rPr>
+        <w:t>номер</w:t>
+      </w:r>
+      <w:r>
+        <w:rPr>
+          <w:rFonts w:ascii="Times New Roman" w:hAnsi="Times New Roman" w:cs="Times New Roman"/>
+          <w:sz w:val="21"/>
+          <w:szCs w:val="21"/>
+          <w:lang w:val="en-US"/>
+        </w:rPr>
+        <w:t xml:space="preserve"> </w:t>
+      </w:r>
+      <w:r>
+        <w:rPr>
+          <w:rFonts w:ascii="Times New Roman" w:hAnsi="Times New Roman" w:cs="Times New Roman"/>
+          <w:sz w:val="21"/>
+          <w:szCs w:val="21"/>
+        </w:rPr>
+        <w:t>аукциона</w:t>
+      </w:r>
+      <w:r>
+        <w:rPr>
+          <w:rFonts w:ascii="Times New Roman" w:hAnsi="Times New Roman" w:cs="Times New Roman"/>
+          <w:sz w:val="21"/>
+          <w:szCs w:val="21"/>
+          <w:lang w:val="en-US"/>
+        </w:rPr>
+        <w:t xml:space="preserve"> </w:t>
+      </w:r>
+      <w:r>
+        <w:rPr>
+          <w:rFonts w:ascii="Times New Roman" w:hAnsi="Times New Roman" w:cs="Times New Roman"/>
+          <w:sz w:val="21"/>
+          <w:szCs w:val="21"/>
+        </w:rPr>
+        <w:t>на</w:t>
+      </w:r>
+      <w:r>
+        <w:rPr>
+          <w:rFonts w:ascii="Times New Roman" w:hAnsi="Times New Roman" w:cs="Times New Roman"/>
+          <w:sz w:val="21"/>
+          <w:szCs w:val="21"/>
+          <w:lang w:val="en-US"/>
+        </w:rPr>
+        <w:t xml:space="preserve"> </w:t>
+      </w:r>
+      <w:r>
+        <w:rPr>
+          <w:rFonts w:ascii="Times New Roman" w:hAnsi="Times New Roman" w:cs="Times New Roman"/>
+          <w:sz w:val="21"/>
+          <w:szCs w:val="21"/>
+        </w:rPr>
+        <w:t>электронной</w:t>
+      </w:r>
+      <w:r>
+        <w:rPr>
+          <w:rFonts w:ascii="Times New Roman" w:hAnsi="Times New Roman" w:cs="Times New Roman"/>
+          <w:sz w:val="21"/>
+          <w:szCs w:val="21"/>
+          <w:lang w:val="en-US"/>
+        </w:rPr>
+        <w:t xml:space="preserve"> </w:t>
+      </w:r>
+      <w:r>
+        <w:rPr>
+          <w:rFonts w:ascii="Times New Roman" w:hAnsi="Times New Roman" w:cs="Times New Roman"/>
+          <w:sz w:val="21"/>
+          <w:szCs w:val="21"/>
+        </w:rPr>
+        <w:t>торговой</w:t>
+      </w:r>
+      <w:r>
+        <w:rPr>
+          <w:rFonts w:ascii="Times New Roman" w:hAnsi="Times New Roman" w:cs="Times New Roman"/>
+          <w:sz w:val="21"/>
+          <w:szCs w:val="21"/>
+          <w:lang w:val="en-US"/>
+        </w:rPr>
+        <w:t xml:space="preserve"> </w:t>
+      </w:r>
+      <w:r>
+        <w:rPr>
+          <w:rFonts w:ascii="Times New Roman" w:hAnsi="Times New Roman" w:cs="Times New Roman"/>
+          <w:sz w:val="21"/>
+          <w:szCs w:val="21"/>
+        </w:rPr>
+        <w:t>площадке</w:t>
+      </w:r>
+      <w:r>
+        <w:rPr>
+          <w:rFonts w:ascii="Times New Roman" w:hAnsi="Times New Roman" w:cs="Times New Roman"/>
+          <w:sz w:val="21"/>
+          <w:szCs w:val="21"/>
+          <w:lang w:val="en-US"/>
+        </w:rPr>
+        <w:t xml:space="preserve"> </w:t>
+      </w:r>
+      <w:r>
+        <w:rPr>
+          <w:rFonts w:ascii="Times New Roman" w:hAnsi="Times New Roman"/>
+          <w:sz w:val="21"/>
+          <w:szCs w:val="21"/>
+          <w:highlight w:val="yellow"/>
+          <w:lang w:val="en-US"/>
         </w:rPr>
         <w:t>{</w:t>
       </w:r>
@@ -932,6 +1763,112 @@
           <w:highlight w:val="yellow"/>
           <w:lang w:val="en-US"/>
         </w:rPr>
+        <w:t>t</w:t>
+      </w:r>
+      <w:r>
+        <w:rPr>
+          <w:rFonts w:ascii="Times New Roman" w:hAnsi="Times New Roman"/>
+          <w:sz w:val="21"/>
+          <w:szCs w:val="21"/>
+          <w:highlight w:val="yellow"/>
+          <w:lang w:val="en-US"/>
+        </w:rPr>
+        <w:t>ender</w:t>
+      </w:r>
+      <w:r>
+        <w:rPr>
+          <w:rFonts w:ascii="Times New Roman" w:hAnsi="Times New Roman"/>
+          <w:sz w:val="21"/>
+          <w:szCs w:val="21"/>
+          <w:highlight w:val="yellow"/>
+          <w:lang w:val="en-US"/>
+        </w:rPr>
+        <w:t>_</w:t>
+      </w:r>
+      <w:r>
+        <w:rPr>
+          <w:rFonts w:ascii="Times New Roman" w:hAnsi="Times New Roman"/>
+          <w:sz w:val="21"/>
+          <w:szCs w:val="21"/>
+          <w:highlight w:val="yellow"/>
+          <w:lang w:val="en-US"/>
+        </w:rPr>
+        <w:t>gos</w:t>
+      </w:r>
+      <w:r>
+        <w:rPr>
+          <w:rFonts w:ascii="Times New Roman" w:hAnsi="Times New Roman"/>
+          <w:sz w:val="21"/>
+          <w:szCs w:val="21"/>
+          <w:highlight w:val="yellow"/>
+          <w:lang w:val="en-US"/>
+        </w:rPr>
+        <w:t>_</w:t>
+      </w:r>
+      <w:r>
+        <w:rPr>
+          <w:rFonts w:ascii="Times New Roman" w:hAnsi="Times New Roman"/>
+          <w:sz w:val="21"/>
+          <w:szCs w:val="21"/>
+          <w:highlight w:val="yellow"/>
+          <w:lang w:val="en-US"/>
+        </w:rPr>
+        <w:t>number</w:t>
+      </w:r>
+      <w:r>
+        <w:rPr>
+          <w:rFonts w:ascii="Times New Roman" w:hAnsi="Times New Roman"/>
+          <w:sz w:val="21"/>
+          <w:szCs w:val="21"/>
+          <w:highlight w:val="yellow"/>
+          <w:lang w:val="en-US"/>
+        </w:rPr>
+        <w:t>}</w:t>
+      </w:r>
+      <w:r>
+        <w:rPr>
+          <w:rFonts w:ascii="Times New Roman" w:hAnsi="Times New Roman"/>
+          <w:sz w:val="21"/>
+          <w:szCs w:val="21"/>
+          <w:lang w:val="en-US"/>
+        </w:rPr>
+        <w:t>, (</w:t>
+      </w:r>
+      <w:r>
+        <w:rPr>
+          <w:rFonts w:ascii="Times New Roman" w:hAnsi="Times New Roman"/>
+          <w:sz w:val="21"/>
+          <w:szCs w:val="21"/>
+        </w:rPr>
+        <w:t>Протокол</w:t>
+      </w:r>
+      <w:r>
+        <w:rPr>
+          <w:rFonts w:ascii="Times New Roman" w:hAnsi="Times New Roman"/>
+          <w:sz w:val="21"/>
+          <w:szCs w:val="21"/>
+          <w:lang w:val="en-US"/>
+        </w:rPr>
+        <w:t xml:space="preserve"> № </w:t>
+      </w:r>
+      <w:r>
+        <w:rPr>
+          <w:rFonts w:ascii="Times New Roman" w:hAnsi="Times New Roman"/>
+          <w:sz w:val="21"/>
+          <w:szCs w:val="21"/>
+          <w:highlight w:val="yellow"/>
+          <w:lang w:val="en-US"/>
+        </w:rPr>
+        <w:t>{</w:t>
+      </w:r>
+      <w:r>
+        <w:rPr>
+          <w:rFonts w:ascii="Times New Roman" w:hAnsi="Times New Roman"/>
+          <w:sz w:val="21"/>
+          <w:szCs w:val="21"/>
+          <w:highlight w:val="yellow"/>
+          <w:lang w:val="en-US"/>
+        </w:rPr>
         <w:t>tender</w:t>
       </w:r>
       <w:r>
@@ -940,6 +1877,7 @@
           <w:sz w:val="21"/>
           <w:szCs w:val="21"/>
           <w:highlight w:val="yellow"/>
+          <w:lang w:val="en-US"/>
         </w:rPr>
         <w:t>_</w:t>
       </w:r>
@@ -959,6 +1897,7 @@
           <w:sz w:val="21"/>
           <w:szCs w:val="21"/>
           <w:highlight w:val="yellow"/>
+          <w:lang w:val="en-US"/>
         </w:rPr>
         <w:t>_</w:t>
       </w:r>
@@ -978,6 +1917,7 @@
           <w:sz w:val="21"/>
           <w:szCs w:val="21"/>
           <w:highlight w:val="yellow"/>
+          <w:lang w:val="en-US"/>
         </w:rPr>
         <w:t>}</w:t>
       </w:r>
@@ -986,156 +1926,365 @@
           <w:rFonts w:ascii="Times New Roman" w:hAnsi="Times New Roman"/>
           <w:sz w:val="21"/>
           <w:szCs w:val="21"/>
-        </w:rPr>
-        <w:t xml:space="preserve">, (Протокол № </w:t>
-      </w:r>
-      <w:r>
-        <w:rPr>
-          <w:rFonts w:ascii="Times New Roman" w:hAnsi="Times New Roman"/>
-          <w:sz w:val="21"/>
-          <w:szCs w:val="21"/>
-          <w:highlight w:val="yellow"/>
-        </w:rPr>
-        <w:t>{</w:t>
-      </w:r>
-      <w:r>
-        <w:rPr>
-          <w:rFonts w:ascii="Times New Roman" w:hAnsi="Times New Roman"/>
-          <w:sz w:val="21"/>
-          <w:szCs w:val="21"/>
-          <w:highlight w:val="yellow"/>
-          <w:lang w:val="en-US"/>
-        </w:rPr>
-        <w:t>tender</w:t>
-      </w:r>
-      <w:r>
-        <w:rPr>
-          <w:rFonts w:ascii="Times New Roman" w:hAnsi="Times New Roman"/>
-          <w:sz w:val="21"/>
-          <w:szCs w:val="21"/>
-          <w:highlight w:val="yellow"/>
-        </w:rPr>
-        <w:t>_</w:t>
-      </w:r>
-      <w:r>
-        <w:rPr>
-          <w:rFonts w:ascii="Times New Roman" w:hAnsi="Times New Roman"/>
-          <w:sz w:val="21"/>
-          <w:szCs w:val="21"/>
-          <w:highlight w:val="yellow"/>
-          <w:lang w:val="en-US"/>
-        </w:rPr>
-        <w:t>gos</w:t>
-      </w:r>
-      <w:r>
-        <w:rPr>
-          <w:rFonts w:ascii="Times New Roman" w:hAnsi="Times New Roman"/>
-          <w:sz w:val="21"/>
-          <w:szCs w:val="21"/>
-          <w:highlight w:val="yellow"/>
-        </w:rPr>
-        <w:t>_</w:t>
-      </w:r>
-      <w:r>
-        <w:rPr>
-          <w:rFonts w:ascii="Times New Roman" w:hAnsi="Times New Roman"/>
-          <w:sz w:val="21"/>
-          <w:szCs w:val="21"/>
-          <w:highlight w:val="yellow"/>
-          <w:lang w:val="en-US"/>
-        </w:rPr>
-        <w:t>number</w:t>
-      </w:r>
-      <w:r>
-        <w:rPr>
-          <w:rFonts w:ascii="Times New Roman" w:hAnsi="Times New Roman"/>
-          <w:sz w:val="21"/>
-          <w:szCs w:val="21"/>
-          <w:highlight w:val="yellow"/>
-        </w:rPr>
-        <w:t>}</w:t>
-      </w:r>
-      <w:r>
-        <w:rPr>
-          <w:rFonts w:ascii="Times New Roman" w:hAnsi="Times New Roman"/>
-          <w:sz w:val="21"/>
-          <w:szCs w:val="21"/>
-        </w:rPr>
-        <w:t xml:space="preserve"> от </w:t>
-      </w:r>
-      <w:r>
-        <w:rPr>
-          <w:rFonts w:cs="Times New Roman" w:ascii="Times New Roman" w:hAnsi="Times New Roman"/>
-          <w:sz w:val="21"/>
-          <w:szCs w:val="21"/>
-        </w:rPr>
-        <w:t xml:space="preserve">«__» _____ 2017 г.), </w:t>
-      </w:r>
-      <w:r>
-        <w:rPr>
-          <w:rFonts w:eastAsia="Times New Roman" w:cs="Times New Roman" w:ascii="Times New Roman" w:hAnsi="Times New Roman"/>
+          <w:lang w:val="en-US"/>
+        </w:rPr>
+        <w:t xml:space="preserve"> </w:t>
+      </w:r>
+      <w:r>
+        <w:rPr>
+          <w:rFonts w:ascii="Times New Roman" w:hAnsi="Times New Roman"/>
+          <w:sz w:val="21"/>
+          <w:szCs w:val="21"/>
+        </w:rPr>
+        <w:t>от</w:t>
+      </w:r>
+      <w:r>
+        <w:rPr>
+          <w:rFonts w:ascii="Times New Roman" w:hAnsi="Times New Roman"/>
+          <w:sz w:val="21"/>
+          <w:szCs w:val="21"/>
+          <w:lang w:val="en-US"/>
+        </w:rPr>
+        <w:t xml:space="preserve"> </w:t>
+      </w:r>
+      <w:r>
+        <w:rPr>
+          <w:rFonts w:ascii="Times New Roman" w:hAnsi="Times New Roman" w:cs="Times New Roman"/>
+          <w:sz w:val="21"/>
+          <w:szCs w:val="21"/>
+          <w:lang w:val="en-US"/>
+        </w:rPr>
+        <w:t xml:space="preserve">«__» _____ 2017 </w:t>
+      </w:r>
+      <w:r>
+        <w:rPr>
+          <w:rFonts w:ascii="Times New Roman" w:hAnsi="Times New Roman" w:cs="Times New Roman"/>
+          <w:sz w:val="21"/>
+          <w:szCs w:val="21"/>
+        </w:rPr>
+        <w:t>г</w:t>
+      </w:r>
+      <w:r>
+        <w:rPr>
+          <w:rFonts w:ascii="Times New Roman" w:hAnsi="Times New Roman" w:cs="Times New Roman"/>
+          <w:sz w:val="21"/>
+          <w:szCs w:val="21"/>
+          <w:lang w:val="en-US"/>
+        </w:rPr>
+        <w:t xml:space="preserve">.), </w:t>
+      </w:r>
+      <w:r>
+        <w:rPr>
+          <w:rFonts w:ascii="Times New Roman" w:eastAsia="Times New Roman" w:hAnsi="Times New Roman" w:cs="Times New Roman"/>
           <w:sz w:val="21"/>
           <w:szCs w:val="21"/>
           <w:lang w:eastAsia="ru-RU"/>
         </w:rPr>
-        <w:t xml:space="preserve">перед </w:t>
-      </w:r>
-      <w:r>
-        <w:rPr>
-          <w:rFonts w:eastAsia="Times New Roman" w:cs="Times New Roman" w:ascii="Times New Roman" w:hAnsi="Times New Roman"/>
+        <w:t>перед</w:t>
+      </w:r>
+      <w:r>
+        <w:rPr>
+          <w:rFonts w:ascii="Times New Roman" w:eastAsia="Times New Roman" w:hAnsi="Times New Roman" w:cs="Times New Roman"/>
+          <w:sz w:val="21"/>
+          <w:szCs w:val="21"/>
+          <w:lang w:val="en-US" w:eastAsia="ru-RU"/>
+        </w:rPr>
+        <w:t xml:space="preserve"> </w:t>
+      </w:r>
+      <w:r>
+        <w:rPr>
+          <w:rFonts w:ascii="Times New Roman" w:eastAsia="Times New Roman" w:hAnsi="Times New Roman" w:cs="Times New Roman"/>
           <w:b/>
           <w:sz w:val="21"/>
           <w:szCs w:val="21"/>
           <w:lang w:eastAsia="ru-RU"/>
         </w:rPr>
-        <w:t>Фондом капитального ремонта многоквартирных домов города Москвы</w:t>
-      </w:r>
-      <w:r>
-        <w:rPr>
-          <w:rFonts w:eastAsia="Times New Roman" w:cs="Times New Roman" w:ascii="Times New Roman" w:hAnsi="Times New Roman"/>
+        <w:t>Фондом</w:t>
+      </w:r>
+      <w:r>
+        <w:rPr>
+          <w:rFonts w:ascii="Times New Roman" w:eastAsia="Times New Roman" w:hAnsi="Times New Roman" w:cs="Times New Roman"/>
+          <w:b/>
+          <w:sz w:val="21"/>
+          <w:szCs w:val="21"/>
+          <w:lang w:val="en-US" w:eastAsia="ru-RU"/>
+        </w:rPr>
+        <w:t xml:space="preserve"> </w:t>
+      </w:r>
+      <w:r>
+        <w:rPr>
+          <w:rFonts w:ascii="Times New Roman" w:eastAsia="Times New Roman" w:hAnsi="Times New Roman" w:cs="Times New Roman"/>
+          <w:b/>
           <w:sz w:val="21"/>
           <w:szCs w:val="21"/>
           <w:lang w:eastAsia="ru-RU"/>
         </w:rPr>
+        <w:t>капитального</w:t>
+      </w:r>
+      <w:r>
+        <w:rPr>
+          <w:rFonts w:ascii="Times New Roman" w:eastAsia="Times New Roman" w:hAnsi="Times New Roman" w:cs="Times New Roman"/>
+          <w:b/>
+          <w:sz w:val="21"/>
+          <w:szCs w:val="21"/>
+          <w:lang w:val="en-US" w:eastAsia="ru-RU"/>
+        </w:rPr>
+        <w:t xml:space="preserve"> </w:t>
+      </w:r>
+      <w:r>
+        <w:rPr>
+          <w:rFonts w:ascii="Times New Roman" w:eastAsia="Times New Roman" w:hAnsi="Times New Roman" w:cs="Times New Roman"/>
+          <w:b/>
+          <w:sz w:val="21"/>
+          <w:szCs w:val="21"/>
+          <w:lang w:eastAsia="ru-RU"/>
+        </w:rPr>
+        <w:t>ремонта</w:t>
+      </w:r>
+      <w:r>
+        <w:rPr>
+          <w:rFonts w:ascii="Times New Roman" w:eastAsia="Times New Roman" w:hAnsi="Times New Roman" w:cs="Times New Roman"/>
+          <w:b/>
+          <w:sz w:val="21"/>
+          <w:szCs w:val="21"/>
+          <w:lang w:val="en-US" w:eastAsia="ru-RU"/>
+        </w:rPr>
+        <w:t xml:space="preserve"> </w:t>
+      </w:r>
+      <w:r>
+        <w:rPr>
+          <w:rFonts w:ascii="Times New Roman" w:eastAsia="Times New Roman" w:hAnsi="Times New Roman" w:cs="Times New Roman"/>
+          <w:b/>
+          <w:sz w:val="21"/>
+          <w:szCs w:val="21"/>
+          <w:lang w:eastAsia="ru-RU"/>
+        </w:rPr>
+        <w:t>многоквартирных</w:t>
+      </w:r>
+      <w:r>
+        <w:rPr>
+          <w:rFonts w:ascii="Times New Roman" w:eastAsia="Times New Roman" w:hAnsi="Times New Roman" w:cs="Times New Roman"/>
+          <w:b/>
+          <w:sz w:val="21"/>
+          <w:szCs w:val="21"/>
+          <w:lang w:val="en-US" w:eastAsia="ru-RU"/>
+        </w:rPr>
+        <w:t xml:space="preserve"> </w:t>
+      </w:r>
+      <w:r>
+        <w:rPr>
+          <w:rFonts w:ascii="Times New Roman" w:eastAsia="Times New Roman" w:hAnsi="Times New Roman" w:cs="Times New Roman"/>
+          <w:b/>
+          <w:sz w:val="21"/>
+          <w:szCs w:val="21"/>
+          <w:lang w:eastAsia="ru-RU"/>
+        </w:rPr>
+        <w:t>домов</w:t>
+      </w:r>
+      <w:r>
+        <w:rPr>
+          <w:rFonts w:ascii="Times New Roman" w:eastAsia="Times New Roman" w:hAnsi="Times New Roman" w:cs="Times New Roman"/>
+          <w:b/>
+          <w:sz w:val="21"/>
+          <w:szCs w:val="21"/>
+          <w:lang w:val="en-US" w:eastAsia="ru-RU"/>
+        </w:rPr>
+        <w:t xml:space="preserve"> </w:t>
+      </w:r>
+      <w:r>
+        <w:rPr>
+          <w:rFonts w:ascii="Times New Roman" w:eastAsia="Times New Roman" w:hAnsi="Times New Roman" w:cs="Times New Roman"/>
+          <w:b/>
+          <w:sz w:val="21"/>
+          <w:szCs w:val="21"/>
+          <w:lang w:eastAsia="ru-RU"/>
+        </w:rPr>
+        <w:t>города</w:t>
+      </w:r>
+      <w:r>
+        <w:rPr>
+          <w:rFonts w:ascii="Times New Roman" w:eastAsia="Times New Roman" w:hAnsi="Times New Roman" w:cs="Times New Roman"/>
+          <w:b/>
+          <w:sz w:val="21"/>
+          <w:szCs w:val="21"/>
+          <w:lang w:val="en-US" w:eastAsia="ru-RU"/>
+        </w:rPr>
+        <w:t xml:space="preserve"> </w:t>
+      </w:r>
+      <w:r>
+        <w:rPr>
+          <w:rFonts w:ascii="Times New Roman" w:eastAsia="Times New Roman" w:hAnsi="Times New Roman" w:cs="Times New Roman"/>
+          <w:b/>
+          <w:sz w:val="21"/>
+          <w:szCs w:val="21"/>
+          <w:lang w:eastAsia="ru-RU"/>
+        </w:rPr>
+        <w:t>Москвы</w:t>
+      </w:r>
+      <w:r>
+        <w:rPr>
+          <w:rFonts w:ascii="Times New Roman" w:eastAsia="Times New Roman" w:hAnsi="Times New Roman" w:cs="Times New Roman"/>
+          <w:sz w:val="21"/>
+          <w:szCs w:val="21"/>
+          <w:lang w:val="en-US" w:eastAsia="ru-RU"/>
+        </w:rPr>
         <w:t xml:space="preserve"> (</w:t>
       </w:r>
       <w:r>
         <w:rPr>
-          <w:rFonts w:cs="Times New Roman" w:ascii="Times New Roman" w:hAnsi="Times New Roman"/>
-          <w:sz w:val="21"/>
-          <w:szCs w:val="21"/>
-        </w:rPr>
-        <w:t xml:space="preserve">ИНН </w:t>
-      </w:r>
-      <w:r>
-        <w:rPr>
-          <w:rFonts w:cs="Times New Roman" w:ascii="Times New Roman" w:hAnsi="Times New Roman"/>
+          <w:rFonts w:ascii="Times New Roman" w:hAnsi="Times New Roman" w:cs="Times New Roman"/>
+          <w:sz w:val="21"/>
+          <w:szCs w:val="21"/>
+        </w:rPr>
+        <w:t>ИНН</w:t>
+      </w:r>
+      <w:r>
+        <w:rPr>
+          <w:rFonts w:ascii="Times New Roman" w:hAnsi="Times New Roman" w:cs="Times New Roman"/>
+          <w:sz w:val="21"/>
+          <w:szCs w:val="21"/>
+          <w:lang w:val="en-US"/>
+        </w:rPr>
+        <w:t xml:space="preserve"> </w:t>
+      </w:r>
+      <w:r>
+        <w:rPr>
+          <w:rFonts w:ascii="Times New Roman" w:hAnsi="Times New Roman" w:cs="Times New Roman"/>
           <w:bCs/>
           <w:sz w:val="21"/>
           <w:szCs w:val="21"/>
+          <w:lang w:val="en-US"/>
         </w:rPr>
         <w:t>7701090559</w:t>
       </w:r>
       <w:r>
         <w:rPr>
-          <w:rFonts w:cs="Times New Roman" w:ascii="Times New Roman" w:hAnsi="Times New Roman"/>
-          <w:sz w:val="21"/>
-          <w:szCs w:val="21"/>
-        </w:rPr>
-        <w:t xml:space="preserve">, ОГРН 1157700003230, </w:t>
-      </w:r>
-      <w:r>
-        <w:rPr>
-          <w:rFonts w:eastAsia="Times New Roman" w:cs="Times New Roman" w:ascii="Times New Roman" w:hAnsi="Times New Roman"/>
+          <w:rFonts w:ascii="Times New Roman" w:hAnsi="Times New Roman" w:cs="Times New Roman"/>
+          <w:sz w:val="21"/>
+          <w:szCs w:val="21"/>
+          <w:lang w:val="en-US"/>
+        </w:rPr>
+        <w:t xml:space="preserve">, </w:t>
+      </w:r>
+      <w:r>
+        <w:rPr>
+          <w:rFonts w:ascii="Times New Roman" w:hAnsi="Times New Roman" w:cs="Times New Roman"/>
+          <w:sz w:val="21"/>
+          <w:szCs w:val="21"/>
+        </w:rPr>
+        <w:t>ОГРН</w:t>
+      </w:r>
+      <w:r>
+        <w:rPr>
+          <w:rFonts w:ascii="Times New Roman" w:hAnsi="Times New Roman" w:cs="Times New Roman"/>
+          <w:sz w:val="21"/>
+          <w:szCs w:val="21"/>
+          <w:lang w:val="en-US"/>
+        </w:rPr>
+        <w:t xml:space="preserve"> 1157700003230, </w:t>
+      </w:r>
+      <w:r>
+        <w:rPr>
+          <w:rFonts w:ascii="Times New Roman" w:eastAsia="Times New Roman" w:hAnsi="Times New Roman" w:cs="Times New Roman"/>
           <w:sz w:val="21"/>
           <w:szCs w:val="21"/>
           <w:lang w:eastAsia="ru-RU"/>
         </w:rPr>
-        <w:t xml:space="preserve">юридический адрес 101000, город Москва, ул. Маросейка, дом 11/4, стр. 3), именуемым в дальнейшем </w:t>
-      </w:r>
-      <w:r>
-        <w:rPr>
-          <w:rFonts w:eastAsia="Times New Roman" w:cs="Times New Roman" w:ascii="Times New Roman" w:hAnsi="Times New Roman"/>
+        <w:t>юридический</w:t>
+      </w:r>
+      <w:r>
+        <w:rPr>
+          <w:rFonts w:ascii="Times New Roman" w:eastAsia="Times New Roman" w:hAnsi="Times New Roman" w:cs="Times New Roman"/>
+          <w:sz w:val="21"/>
+          <w:szCs w:val="21"/>
+          <w:lang w:val="en-US" w:eastAsia="ru-RU"/>
+        </w:rPr>
+        <w:t xml:space="preserve"> </w:t>
+      </w:r>
+      <w:r>
+        <w:rPr>
+          <w:rFonts w:ascii="Times New Roman" w:eastAsia="Times New Roman" w:hAnsi="Times New Roman" w:cs="Times New Roman"/>
+          <w:sz w:val="21"/>
+          <w:szCs w:val="21"/>
+          <w:lang w:eastAsia="ru-RU"/>
+        </w:rPr>
+        <w:t>адрес</w:t>
+      </w:r>
+      <w:r>
+        <w:rPr>
+          <w:rFonts w:ascii="Times New Roman" w:eastAsia="Times New Roman" w:hAnsi="Times New Roman" w:cs="Times New Roman"/>
+          <w:sz w:val="21"/>
+          <w:szCs w:val="21"/>
+          <w:lang w:val="en-US" w:eastAsia="ru-RU"/>
+        </w:rPr>
+        <w:t xml:space="preserve"> 101000, </w:t>
+      </w:r>
+      <w:r>
+        <w:rPr>
+          <w:rFonts w:ascii="Times New Roman" w:eastAsia="Times New Roman" w:hAnsi="Times New Roman" w:cs="Times New Roman"/>
+          <w:sz w:val="21"/>
+          <w:szCs w:val="21"/>
+          <w:lang w:eastAsia="ru-RU"/>
+        </w:rPr>
+        <w:t>город</w:t>
+      </w:r>
+      <w:r>
+        <w:rPr>
+          <w:rFonts w:ascii="Times New Roman" w:eastAsia="Times New Roman" w:hAnsi="Times New Roman" w:cs="Times New Roman"/>
+          <w:sz w:val="21"/>
+          <w:szCs w:val="21"/>
+          <w:lang w:val="en-US" w:eastAsia="ru-RU"/>
+        </w:rPr>
+        <w:t xml:space="preserve"> </w:t>
+      </w:r>
+      <w:r>
+        <w:rPr>
+          <w:rFonts w:ascii="Times New Roman" w:eastAsia="Times New Roman" w:hAnsi="Times New Roman" w:cs="Times New Roman"/>
+          <w:sz w:val="21"/>
+          <w:szCs w:val="21"/>
+          <w:lang w:eastAsia="ru-RU"/>
+        </w:rPr>
+        <w:t>Москва</w:t>
+      </w:r>
+      <w:r>
+        <w:rPr>
+          <w:rFonts w:ascii="Times New Roman" w:eastAsia="Times New Roman" w:hAnsi="Times New Roman" w:cs="Times New Roman"/>
+          <w:sz w:val="21"/>
+          <w:szCs w:val="21"/>
+          <w:lang w:val="en-US" w:eastAsia="ru-RU"/>
+        </w:rPr>
+        <w:t xml:space="preserve">, </w:t>
+      </w:r>
+      <w:r>
+        <w:rPr>
+          <w:rFonts w:ascii="Times New Roman" w:eastAsia="Times New Roman" w:hAnsi="Times New Roman" w:cs="Times New Roman"/>
+          <w:sz w:val="21"/>
+          <w:szCs w:val="21"/>
+          <w:lang w:eastAsia="ru-RU"/>
+        </w:rPr>
+        <w:t>ул</w:t>
+      </w:r>
+      <w:r>
+        <w:rPr>
+          <w:rFonts w:ascii="Times New Roman" w:eastAsia="Times New Roman" w:hAnsi="Times New Roman" w:cs="Times New Roman"/>
+          <w:sz w:val="21"/>
+          <w:szCs w:val="21"/>
+          <w:lang w:val="en-US" w:eastAsia="ru-RU"/>
+        </w:rPr>
+        <w:t xml:space="preserve">. </w:t>
+      </w:r>
+      <w:r>
+        <w:rPr>
+          <w:rFonts w:ascii="Times New Roman" w:eastAsia="Times New Roman" w:hAnsi="Times New Roman" w:cs="Times New Roman"/>
+          <w:sz w:val="21"/>
+          <w:szCs w:val="21"/>
+          <w:lang w:eastAsia="ru-RU"/>
+        </w:rPr>
+        <w:t xml:space="preserve">Маросейка, дом 11/4, стр. 3), именуемым в дальнейшем </w:t>
+      </w:r>
+      <w:r>
+        <w:rPr>
+          <w:rFonts w:ascii="Times New Roman" w:eastAsia="Times New Roman" w:hAnsi="Times New Roman" w:cs="Times New Roman"/>
           <w:b/>
           <w:sz w:val="21"/>
           <w:szCs w:val="21"/>
@@ -1145,7 +2294,7 @@
       </w:r>
       <w:r>
         <w:rPr>
-          <w:rFonts w:eastAsia="Times New Roman" w:cs="Times New Roman" w:ascii="Times New Roman" w:hAnsi="Times New Roman"/>
+          <w:rFonts w:ascii="Times New Roman" w:eastAsia="Times New Roman" w:hAnsi="Times New Roman" w:cs="Times New Roman"/>
           <w:sz w:val="21"/>
           <w:szCs w:val="21"/>
           <w:lang w:eastAsia="ru-RU"/>
@@ -1155,15 +2304,13 @@
     </w:p>
     <w:p>
       <w:pPr>
-        <w:pStyle w:val="Normal"/>
-        <w:spacing w:lineRule="auto" w:line="240" w:before="0" w:after="0"/>
+        <w:spacing w:after="0" w:line="240" w:lineRule="auto"/>
         <w:ind w:firstLine="709"/>
         <w:jc w:val="both"/>
-        <w:rPr/>
       </w:pPr>
       <w:r>
         <w:rPr>
-          <w:rFonts w:eastAsia="Times New Roman" w:cs="Times New Roman" w:ascii="Times New Roman" w:hAnsi="Times New Roman"/>
+          <w:rFonts w:ascii="Times New Roman" w:eastAsia="Times New Roman" w:hAnsi="Times New Roman" w:cs="Times New Roman"/>
           <w:sz w:val="21"/>
           <w:szCs w:val="21"/>
           <w:lang w:eastAsia="ru-RU"/>
@@ -1303,22 +2450,30 @@
       </w:r>
       <w:r>
         <w:rPr>
-          <w:rFonts w:eastAsia="Times New Roman" w:cs="Times New Roman" w:ascii="Times New Roman" w:hAnsi="Times New Roman"/>
+          <w:rFonts w:ascii="Times New Roman" w:eastAsia="Times New Roman" w:hAnsi="Times New Roman" w:cs="Times New Roman"/>
           <w:sz w:val="21"/>
           <w:szCs w:val="21"/>
           <w:lang w:eastAsia="ru-RU"/>
         </w:rPr>
-        <w:t xml:space="preserve">в течение 5 (пяти) банковских дней с момента поступления письменного требования Бенефициара, содержащего указание на то, в чем состоит нарушение Принципалом обязательств, в обеспечение которых выдана настоящая Банковская гарантия. </w:t>
+        <w:t>в течение 5 (п</w:t>
+      </w:r>
+      <w:r>
+        <w:rPr>
+          <w:rFonts w:ascii="Times New Roman" w:eastAsia="Times New Roman" w:hAnsi="Times New Roman" w:cs="Times New Roman"/>
+          <w:sz w:val="21"/>
+          <w:szCs w:val="21"/>
+          <w:lang w:eastAsia="ru-RU"/>
+        </w:rPr>
+        <w:t xml:space="preserve">яти) банковских дней с момента поступления письменного требования Бенефициара, содержащего указание на то, в чем состоит нарушение Принципалом обязательств, в обеспечение которых выдана настоящая Банковская гарантия. </w:t>
       </w:r>
     </w:p>
     <w:p>
       <w:pPr>
-        <w:pStyle w:val="Normal"/>
-        <w:spacing w:lineRule="auto" w:line="240" w:before="0" w:after="0"/>
+        <w:spacing w:after="0" w:line="240" w:lineRule="auto"/>
         <w:ind w:firstLine="709"/>
         <w:jc w:val="both"/>
         <w:rPr>
-          <w:rFonts w:ascii="Times New Roman" w:hAnsi="Times New Roman" w:eastAsia="Calibri" w:cs="Times New Roman"/>
+          <w:rFonts w:ascii="Times New Roman" w:eastAsia="Calibri" w:hAnsi="Times New Roman" w:cs="Times New Roman"/>
           <w:sz w:val="21"/>
           <w:szCs w:val="21"/>
           <w:lang w:eastAsia="ru-RU"/>
@@ -1326,22 +2481,30 @@
       </w:pPr>
       <w:r>
         <w:rPr>
-          <w:rFonts w:eastAsia="Calibri" w:cs="Times New Roman" w:ascii="Times New Roman" w:hAnsi="Times New Roman"/>
+          <w:rFonts w:ascii="Times New Roman" w:eastAsia="Calibri" w:hAnsi="Times New Roman" w:cs="Times New Roman"/>
           <w:sz w:val="21"/>
           <w:szCs w:val="21"/>
           <w:lang w:eastAsia="ru-RU"/>
         </w:rPr>
-        <w:t>2. Бенефициар имеет безусловное право на истребование суммы банковской гарантии полностью или частично в случае неисполнения и/или ненадлежащего исполнения Принципалом своих обязательств по вышеуказанному Договору в предусмотренные сроки и/или расторжения настоящего Договора.</w:t>
+        <w:t xml:space="preserve">2. Бенефициар имеет безусловное право </w:t>
+      </w:r>
+      <w:r>
+        <w:rPr>
+          <w:rFonts w:ascii="Times New Roman" w:eastAsia="Calibri" w:hAnsi="Times New Roman" w:cs="Times New Roman"/>
+          <w:sz w:val="21"/>
+          <w:szCs w:val="21"/>
+          <w:lang w:eastAsia="ru-RU"/>
+        </w:rPr>
+        <w:t>на истребование суммы банковской гарантии полностью или частично в случае неисполнения и/или ненадлежащего исполнения Принципалом своих обязательств по вышеуказанному Договору в предусмотренные сроки и/или расторжения настоящего Договора.</w:t>
       </w:r>
     </w:p>
     <w:p>
       <w:pPr>
-        <w:pStyle w:val="Normal"/>
-        <w:spacing w:lineRule="auto" w:line="240" w:before="0" w:after="0"/>
+        <w:spacing w:after="0" w:line="240" w:lineRule="auto"/>
         <w:ind w:firstLine="709"/>
         <w:jc w:val="both"/>
         <w:rPr>
-          <w:rFonts w:ascii="Times New Roman" w:hAnsi="Times New Roman" w:eastAsia="Times New Roman" w:cs="Times New Roman"/>
+          <w:rFonts w:ascii="Times New Roman" w:eastAsia="Times New Roman" w:hAnsi="Times New Roman" w:cs="Times New Roman"/>
           <w:sz w:val="21"/>
           <w:szCs w:val="21"/>
           <w:lang w:eastAsia="ru-RU"/>
@@ -1349,16 +2512,25 @@
       </w:pPr>
       <w:r>
         <w:rPr>
-          <w:rFonts w:eastAsia="Times New Roman" w:cs="Times New Roman" w:ascii="Times New Roman" w:hAnsi="Times New Roman"/>
+          <w:rFonts w:ascii="Times New Roman" w:eastAsia="Times New Roman" w:hAnsi="Times New Roman" w:cs="Times New Roman"/>
           <w:sz w:val="21"/>
           <w:szCs w:val="21"/>
           <w:lang w:eastAsia="ru-RU"/>
         </w:rPr>
-        <w:t>3. Настоящая Банковская гарантия обеспечивает исполнение Принципалом обязательств по указанному выше Договору</w:t>
-      </w:r>
-      <w:r>
-        <w:rPr>
-          <w:rFonts w:cs="Times New Roman" w:ascii="Times New Roman" w:hAnsi="Times New Roman"/>
+        <w:t>3. Настоящая Банк</w:t>
+      </w:r>
+      <w:r>
+        <w:rPr>
+          <w:rFonts w:ascii="Times New Roman" w:eastAsia="Times New Roman" w:hAnsi="Times New Roman" w:cs="Times New Roman"/>
+          <w:sz w:val="21"/>
+          <w:szCs w:val="21"/>
+          <w:lang w:eastAsia="ru-RU"/>
+        </w:rPr>
+        <w:t>овская гарантия обеспечивает исполнение Принципалом обязательств по указанному выше Договору</w:t>
+      </w:r>
+      <w:r>
+        <w:rPr>
+          <w:rFonts w:ascii="Times New Roman" w:hAnsi="Times New Roman" w:cs="Times New Roman"/>
           <w:sz w:val="21"/>
           <w:szCs w:val="21"/>
         </w:rPr>
@@ -1366,22 +2538,30 @@
       </w:r>
       <w:r>
         <w:rPr>
-          <w:rFonts w:eastAsia="Times New Roman" w:cs="Times New Roman" w:ascii="Times New Roman" w:hAnsi="Times New Roman"/>
+          <w:rFonts w:ascii="Times New Roman" w:eastAsia="Times New Roman" w:hAnsi="Times New Roman" w:cs="Times New Roman"/>
           <w:sz w:val="21"/>
           <w:szCs w:val="21"/>
           <w:lang w:eastAsia="ru-RU"/>
         </w:rPr>
-        <w:t>по уплате неустоек (пени, штрафов) и иных платежей, предусмотренных Договором, начисленных с момента возникновения у Бенефициара права на их начисления, по возврату авансового платежа, в случае неисполнения обязательств по Договору.</w:t>
+        <w:t>по уплате неустоек (пени, штрафов) и иных платежей, предусмотренных Договором, начисленных с момента возникновения у Бенефициара права на их начислен</w:t>
+      </w:r>
+      <w:r>
+        <w:rPr>
+          <w:rFonts w:ascii="Times New Roman" w:eastAsia="Times New Roman" w:hAnsi="Times New Roman" w:cs="Times New Roman"/>
+          <w:sz w:val="21"/>
+          <w:szCs w:val="21"/>
+          <w:lang w:eastAsia="ru-RU"/>
+        </w:rPr>
+        <w:t>ия, по возврату авансового платежа, в случае неисполнения обязательств по Договору.</w:t>
       </w:r>
     </w:p>
     <w:p>
       <w:pPr>
-        <w:pStyle w:val="Normal"/>
-        <w:spacing w:lineRule="auto" w:line="240" w:before="0" w:after="0"/>
+        <w:spacing w:after="0" w:line="240" w:lineRule="auto"/>
         <w:ind w:firstLine="709"/>
         <w:jc w:val="both"/>
         <w:rPr>
-          <w:rFonts w:ascii="Times New Roman" w:hAnsi="Times New Roman" w:eastAsia="Times New Roman" w:cs="Times New Roman"/>
+          <w:rFonts w:ascii="Times New Roman" w:eastAsia="Times New Roman" w:hAnsi="Times New Roman" w:cs="Times New Roman"/>
           <w:sz w:val="21"/>
           <w:szCs w:val="21"/>
           <w:lang w:eastAsia="ru-RU"/>
@@ -1389,18 +2569,26 @@
       </w:pPr>
       <w:r>
         <w:rPr>
-          <w:rFonts w:eastAsia="Times New Roman" w:cs="Times New Roman" w:ascii="Times New Roman" w:hAnsi="Times New Roman"/>
+          <w:rFonts w:ascii="Times New Roman" w:eastAsia="Times New Roman" w:hAnsi="Times New Roman" w:cs="Times New Roman"/>
           <w:sz w:val="21"/>
           <w:szCs w:val="21"/>
           <w:lang w:eastAsia="ru-RU"/>
         </w:rPr>
-        <w:t>4. Обязательства Гаранта перед Бенефициаром по настоящей банковской гарантии ограничены суммой, указанной в п. 1 настоящей банковской гарантии и уменьшаются по мере осуществления Гарантом платежей по настоящей банковской гарантии.</w:t>
+        <w:t>4. Обязательства Гаранта перед Бенефициаром по настоящей банковской гарантии ограничены суммой, указанной в п. 1 настоящей банковской гарантии и уменьшаются по мере осущест</w:t>
+      </w:r>
+      <w:r>
+        <w:rPr>
+          <w:rFonts w:ascii="Times New Roman" w:eastAsia="Times New Roman" w:hAnsi="Times New Roman" w:cs="Times New Roman"/>
+          <w:sz w:val="21"/>
+          <w:szCs w:val="21"/>
+          <w:lang w:eastAsia="ru-RU"/>
+        </w:rPr>
+        <w:t>вления Гарантом платежей по настоящей банковской гарантии.</w:t>
       </w:r>
     </w:p>
     <w:p>
       <w:pPr>
-        <w:pStyle w:val="Normal"/>
-        <w:spacing w:lineRule="auto" w:line="240" w:before="0" w:after="0"/>
+        <w:spacing w:after="0" w:line="240" w:lineRule="auto"/>
         <w:ind w:firstLine="709"/>
         <w:jc w:val="both"/>
         <w:rPr>
@@ -1411,15 +2599,23 @@
       </w:pPr>
       <w:r>
         <w:rPr>
-          <w:rFonts w:cs="Times New Roman" w:ascii="Times New Roman" w:hAnsi="Times New Roman"/>
-          <w:sz w:val="21"/>
-          <w:szCs w:val="21"/>
-        </w:rPr>
-        <w:t>5. Требование Бенефициара об уплате денежной суммы по настоящей банковской гарантии должно быть подписано уполномоченным лицом Бенефициара, скреплено печатью Бенефициара и представлено Гаранту в письменной форме, с приложением:  расчета суммы, включаемой в требование по Гарантии; документов, подтверждающих полномочия уполномоченного лица Бенефициара, подписавшего требование,</w:t>
-      </w:r>
-      <w:r>
-        <w:rPr>
-          <w:rFonts w:cs="Times New Roman" w:ascii="Times New Roman" w:hAnsi="Times New Roman"/>
+          <w:rFonts w:ascii="Times New Roman" w:hAnsi="Times New Roman" w:cs="Times New Roman"/>
+          <w:sz w:val="21"/>
+          <w:szCs w:val="21"/>
+        </w:rPr>
+        <w:t>5. Требование Бенефициара об уплате денежной суммы по настоящей банковской гарантии должно быть подписано уполномоченным лицом Бенефициара, скреплено печатью Бенефициара и представлено Гаранту в пи</w:t>
+      </w:r>
+      <w:r>
+        <w:rPr>
+          <w:rFonts w:ascii="Times New Roman" w:hAnsi="Times New Roman" w:cs="Times New Roman"/>
+          <w:sz w:val="21"/>
+          <w:szCs w:val="21"/>
+        </w:rPr>
+        <w:t>сьменной форме, с приложением:  расчета суммы, включаемой в требование по Гарантии; документов, подтверждающих полномочия уполномоченного лица Бенефициара, подписавшего требование,</w:t>
+      </w:r>
+      <w:r>
+        <w:rPr>
+          <w:rFonts w:ascii="Times New Roman" w:hAnsi="Times New Roman" w:cs="Times New Roman"/>
           <w:color w:val="FF0000"/>
           <w:sz w:val="21"/>
           <w:szCs w:val="21"/>
@@ -1428,17 +2624,32 @@
       </w:r>
       <w:r>
         <w:rPr>
-          <w:rFonts w:cs="Times New Roman" w:ascii="Times New Roman" w:hAnsi="Times New Roman"/>
-          <w:sz w:val="21"/>
-          <w:szCs w:val="21"/>
-        </w:rPr>
-        <w:t>а также лица, подписавшего (заверившего) иные документы, приложенные к требованию (решение об избрании, приказ о назначении, доверенность); платежного поручения, подтверждающего перечисление Бенефициаром аванса Принципалу, с отметкой банка Бенефициара либо органа Федерального казначейства об исполнении (если выплата аванса предусмотрена Договором, а требование по Гарантии предъявлено в случае ненадлежащего исполнения Принципалом обязательств по возврату аванса).</w:t>
+          <w:rFonts w:ascii="Times New Roman" w:hAnsi="Times New Roman" w:cs="Times New Roman"/>
+          <w:sz w:val="21"/>
+          <w:szCs w:val="21"/>
+        </w:rPr>
+        <w:t xml:space="preserve">а также лица, подписавшего (заверившего) иные документы, приложенные к </w:t>
+      </w:r>
+      <w:r>
+        <w:rPr>
+          <w:rFonts w:ascii="Times New Roman" w:hAnsi="Times New Roman" w:cs="Times New Roman"/>
+          <w:sz w:val="21"/>
+          <w:szCs w:val="21"/>
+        </w:rPr>
+        <w:t>требованию (решение об избрании, приказ о назначении, доверенность); платежного поручения, подтверждающего перечисление Бенефициаром аванса Принципалу, с отметкой банка Бенефициара либо органа Федерального казначейства об исполнении (если выплата аванса пр</w:t>
+      </w:r>
+      <w:r>
+        <w:rPr>
+          <w:rFonts w:ascii="Times New Roman" w:hAnsi="Times New Roman" w:cs="Times New Roman"/>
+          <w:sz w:val="21"/>
+          <w:szCs w:val="21"/>
+        </w:rPr>
+        <w:t>едусмотрена Договором, а требование по Гарантии предъявлено в случае ненадлежащего исполнения Принципалом обязательств по возврату аванса).</w:t>
       </w:r>
     </w:p>
     <w:p>
       <w:pPr>
-        <w:pStyle w:val="Normal"/>
-        <w:spacing w:lineRule="auto" w:line="240" w:before="0" w:after="0"/>
+        <w:spacing w:after="0" w:line="240" w:lineRule="auto"/>
         <w:ind w:firstLine="709"/>
         <w:jc w:val="both"/>
         <w:rPr>
@@ -1449,17 +2660,24 @@
       </w:pPr>
       <w:r>
         <w:rPr>
-          <w:rFonts w:cs="Times New Roman" w:ascii="Times New Roman" w:hAnsi="Times New Roman"/>
-          <w:sz w:val="21"/>
-          <w:szCs w:val="21"/>
-        </w:rPr>
-        <w:t>6. Требование Бенефициара об уплате денежной суммы по настоящей банковской гарантии должно быть представлено Гаранту до истечения срока действия настоящей банковской гарантии по адресу: 121069, г. Москва, ул. Садовая - Кудринская, д. 2/62, стр. 4, с приложением документов, указанных в п. 5 настоящей банковской гарантии.</w:t>
+          <w:rFonts w:ascii="Times New Roman" w:hAnsi="Times New Roman" w:cs="Times New Roman"/>
+          <w:sz w:val="21"/>
+          <w:szCs w:val="21"/>
+        </w:rPr>
+        <w:t>6. Требование Бенефициара об уплате денежной суммы по настоящей банковской гарантии должно быть представлено Гаранту</w:t>
+      </w:r>
+      <w:r>
+        <w:rPr>
+          <w:rFonts w:ascii="Times New Roman" w:hAnsi="Times New Roman" w:cs="Times New Roman"/>
+          <w:sz w:val="21"/>
+          <w:szCs w:val="21"/>
+        </w:rPr>
+        <w:t xml:space="preserve"> до истечения срока действия настоящей банковской гарантии по адресу: 121069, г. Москва, ул. Садовая - Кудринская, д. 2/62, стр. 4, с приложением документов, указанных в п. 5 настоящей банковской гарантии.</w:t>
       </w:r>
     </w:p>
     <w:p>
       <w:pPr>
-        <w:pStyle w:val="Normal"/>
-        <w:spacing w:lineRule="auto" w:line="240" w:before="0" w:after="0"/>
+        <w:spacing w:after="0" w:line="240" w:lineRule="auto"/>
         <w:ind w:firstLine="709"/>
         <w:jc w:val="both"/>
         <w:rPr>
@@ -1470,17 +2688,24 @@
       </w:pPr>
       <w:r>
         <w:rPr>
-          <w:rFonts w:cs="Times New Roman" w:ascii="Times New Roman" w:hAnsi="Times New Roman"/>
-          <w:sz w:val="21"/>
-          <w:szCs w:val="21"/>
-        </w:rPr>
-        <w:t>7. Гарант отказывает в удовлетворении требований Бенефициара, если:</w:t>
+          <w:rFonts w:ascii="Times New Roman" w:hAnsi="Times New Roman" w:cs="Times New Roman"/>
+          <w:sz w:val="21"/>
+          <w:szCs w:val="21"/>
+        </w:rPr>
+        <w:t>7. Гарант отказывает в удовлетворении требований Б</w:t>
+      </w:r>
+      <w:r>
+        <w:rPr>
+          <w:rFonts w:ascii="Times New Roman" w:hAnsi="Times New Roman" w:cs="Times New Roman"/>
+          <w:sz w:val="21"/>
+          <w:szCs w:val="21"/>
+        </w:rPr>
+        <w:t>енефициара, если:</w:t>
       </w:r>
     </w:p>
     <w:p>
       <w:pPr>
-        <w:pStyle w:val="Normal"/>
-        <w:spacing w:lineRule="auto" w:line="240" w:before="0" w:after="0"/>
+        <w:spacing w:after="0" w:line="240" w:lineRule="auto"/>
         <w:ind w:firstLine="709"/>
         <w:jc w:val="both"/>
         <w:rPr>
@@ -1491,7 +2716,7 @@
       </w:pPr>
       <w:r>
         <w:rPr>
-          <w:rFonts w:cs="Times New Roman" w:ascii="Times New Roman" w:hAnsi="Times New Roman"/>
+          <w:rFonts w:ascii="Times New Roman" w:hAnsi="Times New Roman" w:cs="Times New Roman"/>
           <w:sz w:val="21"/>
           <w:szCs w:val="21"/>
         </w:rPr>
@@ -1499,7 +2724,7 @@
       </w:r>
       <w:r>
         <w:rPr>
-          <w:rFonts w:cs="Times New Roman" w:ascii="Times New Roman" w:hAnsi="Times New Roman"/>
+          <w:rFonts w:ascii="Times New Roman" w:hAnsi="Times New Roman" w:cs="Times New Roman"/>
           <w:sz w:val="21"/>
           <w:szCs w:val="21"/>
         </w:rPr>
@@ -1509,8 +2734,7 @@
     </w:p>
     <w:p>
       <w:pPr>
-        <w:pStyle w:val="Normal"/>
-        <w:spacing w:lineRule="auto" w:line="240" w:before="0" w:after="0"/>
+        <w:spacing w:after="0" w:line="240" w:lineRule="auto"/>
         <w:ind w:firstLine="709"/>
         <w:jc w:val="both"/>
         <w:rPr>
@@ -1521,7 +2745,7 @@
       </w:pPr>
       <w:r>
         <w:rPr>
-          <w:rFonts w:cs="Times New Roman" w:ascii="Times New Roman" w:hAnsi="Times New Roman"/>
+          <w:rFonts w:ascii="Times New Roman" w:hAnsi="Times New Roman" w:cs="Times New Roman"/>
           <w:sz w:val="21"/>
           <w:szCs w:val="21"/>
         </w:rPr>
@@ -1529,7 +2753,7 @@
       </w:r>
       <w:r>
         <w:rPr>
-          <w:rFonts w:cs="Times New Roman" w:ascii="Times New Roman" w:hAnsi="Times New Roman"/>
+          <w:rFonts w:ascii="Times New Roman" w:hAnsi="Times New Roman" w:cs="Times New Roman"/>
           <w:sz w:val="21"/>
           <w:szCs w:val="21"/>
         </w:rPr>
@@ -1550,7 +2774,14 @@
           <w:sz w:val="21"/>
           <w:szCs w:val="21"/>
         </w:rPr>
-        <w:t>8. Обязательство Гаранта перед Бенефициаром считается надлежаще исполненным с момента фактического поступления денежных сумм на счет, на котором в соответствии с законодательством Российской Федерации учитываются операции со средствами, поступающими Бенефициару.</w:t>
+        <w:t>8. Обязательство Гаранта перед Бенефициаром</w:t>
+      </w:r>
+      <w:r>
+        <w:rPr>
+          <w:sz w:val="21"/>
+          <w:szCs w:val="21"/>
+        </w:rPr>
+        <w:t xml:space="preserve"> считается надлежаще исполненным с момента фактического поступления денежных сумм на счет, на котором в соответствии с законодательством Российской Федерации учитываются операции со средствами, поступающими Бенефициару.</w:t>
       </w:r>
     </w:p>
     <w:p>
@@ -1566,7 +2797,14 @@
           <w:sz w:val="21"/>
           <w:szCs w:val="21"/>
         </w:rPr>
-        <w:t>9. Расходы, возникающие в связи с перечислением денежных средств Гарантом по настоящей банковской гарантии, несет Гарант.</w:t>
+        <w:t>9. Расходы, возникающие в связи с пе</w:t>
+      </w:r>
+      <w:r>
+        <w:rPr>
+          <w:sz w:val="21"/>
+          <w:szCs w:val="21"/>
+        </w:rPr>
+        <w:t>речислением денежных средств Гарантом по настоящей банковской гарантии, несет Гарант.</w:t>
       </w:r>
     </w:p>
     <w:p>
@@ -1582,7 +2820,21 @@
           <w:sz w:val="21"/>
           <w:szCs w:val="21"/>
         </w:rPr>
-        <w:t>10. В случае неисполнения Требования об уплате по настоящей гарантии в установленный срок Гарант обязуется уплатить Бенефициару неустойку (пени) в размере 0,1 (ноль  целых одна десятая) процента от суммы, подлежащей уплате за каждый календарный день просрочки, начиная со дня, следующего за днем истечения установленного Банковской гарантией срока оплаты, указанного в п. 1 Банковской гарантии, по день фактического поступления денежных средств на счет Бенефициара.</w:t>
+        <w:t>10. В случае неисполнения Требования об уплате по настоящей гарантии в установленный срок Гарант обязуется уплатить Бенефициару неустойку (пени) в размере 0,1 (ноль  целы</w:t>
+      </w:r>
+      <w:r>
+        <w:rPr>
+          <w:sz w:val="21"/>
+          <w:szCs w:val="21"/>
+        </w:rPr>
+        <w:t>х одна десятая) процента от суммы, подлежащей уплате за каждый календарный день просрочки, начиная со дня, следующего за днем истечения установленного Банковской гарантией срока оплаты, указанного в п. 1 Банковской гарантии, по день фактического поступлени</w:t>
+      </w:r>
+      <w:r>
+        <w:rPr>
+          <w:sz w:val="21"/>
+          <w:szCs w:val="21"/>
+        </w:rPr>
+        <w:t>я денежных средств на счет Бенефициара.</w:t>
       </w:r>
     </w:p>
     <w:p>
@@ -1598,6 +2850,7 @@
           <w:sz w:val="21"/>
           <w:szCs w:val="21"/>
         </w:rPr>
+        <w:lastRenderedPageBreak/>
         <w:t>11. Никакие изменения и дополнения, вносимые в Договор, не освобождают Гаранта от обязательств по настоящей гарантии.</w:t>
       </w:r>
     </w:p>
@@ -1630,7 +2883,14 @@
           <w:sz w:val="21"/>
           <w:szCs w:val="21"/>
         </w:rPr>
-        <w:t>13. Бенефициар вправе передать право требования по Банковской гарантии при перемене Заказчика в случаях, предусмотренных законодательством Российской Федерации, с предварительным извещением об этом Гаранта.</w:t>
+        <w:t>13. Бенефициар вп</w:t>
+      </w:r>
+      <w:r>
+        <w:rPr>
+          <w:sz w:val="21"/>
+          <w:szCs w:val="21"/>
+        </w:rPr>
+        <w:t>раве передать право требования по Банковской гарантии при перемене Заказчика в случаях, предусмотренных законодательством Российской Федерации, с предварительным извещением об этом Гаранта.</w:t>
       </w:r>
     </w:p>
     <w:p>
@@ -1646,7 +2906,14 @@
           <w:sz w:val="21"/>
           <w:szCs w:val="21"/>
         </w:rPr>
-        <w:t>14. Настоящая Банковская гарантия подчинена законодательству Российской Федерации. Споры по настоящей гарантии подлежат рассмотрению в Арбитражном суде г. Москвы.</w:t>
+        <w:t>14. Настоящая Банковская гарантия подчинена законодательству Росси</w:t>
+      </w:r>
+      <w:r>
+        <w:rPr>
+          <w:sz w:val="21"/>
+          <w:szCs w:val="21"/>
+        </w:rPr>
+        <w:t>йской Федерации. Споры по настоящей гарантии подлежат рассмотрению в Арбитражном суде г. Москвы.</w:t>
       </w:r>
     </w:p>
     <w:p>
@@ -1676,7 +2943,14 @@
           <w:sz w:val="21"/>
           <w:szCs w:val="21"/>
         </w:rPr>
-        <w:t>в обеспечение обязательств Принципала, которые возникнут из Договора при его заключении (отлагательное условие).</w:t>
+        <w:t>в обеспечение обязат</w:t>
+      </w:r>
+      <w:r>
+        <w:rPr>
+          <w:sz w:val="21"/>
+          <w:szCs w:val="21"/>
+        </w:rPr>
+        <w:t>ельств Принципала, которые возникнут из Договора при его заключении (отлагательное условие).</w:t>
       </w:r>
     </w:p>
     <w:p>
@@ -1819,25 +3093,17 @@
           <w:szCs w:val="21"/>
         </w:rPr>
       </w:pPr>
-      <w:r>
-        <w:rPr>
-          <w:sz w:val="21"/>
-          <w:szCs w:val="21"/>
-        </w:rPr>
-      </w:r>
     </w:p>
     <w:p>
       <w:pPr>
-        <w:pStyle w:val="Normal"/>
         <w:tabs>
-          <w:tab w:val="left" w:pos="354" w:leader="none"/>
-          <w:tab w:val="left" w:pos="708" w:leader="none"/>
+          <w:tab w:val="left" w:pos="354"/>
+          <w:tab w:val="left" w:pos="708"/>
         </w:tabs>
-        <w:spacing w:lineRule="auto" w:line="240" w:before="0" w:after="0"/>
+        <w:spacing w:after="0" w:line="240" w:lineRule="auto"/>
         <w:jc w:val="both"/>
         <w:rPr>
           <w:rFonts w:ascii="Times New Roman" w:hAnsi="Times New Roman" w:cs="Times New Roman"/>
-          <w:b/>
           <w:b/>
           <w:bCs/>
           <w:sz w:val="21"/>
@@ -1846,23 +3112,32 @@
       </w:pPr>
       <w:r>
         <w:rPr>
-          <w:rFonts w:cs="Times New Roman" w:ascii="Times New Roman" w:hAnsi="Times New Roman"/>
+          <w:rFonts w:ascii="Times New Roman" w:hAnsi="Times New Roman" w:cs="Times New Roman"/>
           <w:b/>
           <w:bCs/>
           <w:sz w:val="21"/>
           <w:szCs w:val="21"/>
         </w:rPr>
-        <w:t>ПАО «БАНК СГБ»</w:t>
+        <w:t>ПАО «БАНК СГБ</w:t>
+      </w:r>
+      <w:r>
+        <w:rPr>
+          <w:rFonts w:ascii="Times New Roman" w:hAnsi="Times New Roman" w:cs="Times New Roman"/>
+          <w:b/>
+          <w:bCs/>
+          <w:sz w:val="21"/>
+          <w:szCs w:val="21"/>
+        </w:rPr>
+        <w:t>»</w:t>
       </w:r>
     </w:p>
     <w:p>
       <w:pPr>
-        <w:pStyle w:val="Normal"/>
         <w:tabs>
-          <w:tab w:val="left" w:pos="354" w:leader="none"/>
-          <w:tab w:val="left" w:pos="708" w:leader="none"/>
+          <w:tab w:val="left" w:pos="354"/>
+          <w:tab w:val="left" w:pos="708"/>
         </w:tabs>
-        <w:spacing w:lineRule="auto" w:line="240" w:before="0" w:after="0"/>
+        <w:spacing w:after="0" w:line="240" w:lineRule="auto"/>
         <w:jc w:val="both"/>
         <w:rPr>
           <w:rFonts w:ascii="Times New Roman" w:hAnsi="Times New Roman" w:cs="Times New Roman"/>
@@ -1872,7 +3147,7 @@
       </w:pPr>
       <w:r>
         <w:rPr>
-          <w:rFonts w:cs="Times New Roman" w:ascii="Times New Roman" w:hAnsi="Times New Roman"/>
+          <w:rFonts w:ascii="Times New Roman" w:hAnsi="Times New Roman" w:cs="Times New Roman"/>
           <w:sz w:val="21"/>
           <w:szCs w:val="21"/>
         </w:rPr>
@@ -1881,12 +3156,11 @@
     </w:p>
     <w:p>
       <w:pPr>
-        <w:pStyle w:val="Normal"/>
         <w:tabs>
-          <w:tab w:val="left" w:pos="354" w:leader="none"/>
-          <w:tab w:val="left" w:pos="708" w:leader="none"/>
+          <w:tab w:val="left" w:pos="354"/>
+          <w:tab w:val="left" w:pos="708"/>
         </w:tabs>
-        <w:spacing w:lineRule="auto" w:line="240" w:before="0" w:after="0"/>
+        <w:spacing w:after="0" w:line="240" w:lineRule="auto"/>
         <w:jc w:val="both"/>
         <w:rPr>
           <w:rFonts w:ascii="Times New Roman" w:hAnsi="Times New Roman" w:cs="Times New Roman"/>
@@ -1896,7 +3170,7 @@
       </w:pPr>
       <w:r>
         <w:rPr>
-          <w:rFonts w:cs="Times New Roman" w:ascii="Times New Roman" w:hAnsi="Times New Roman"/>
+          <w:rFonts w:ascii="Times New Roman" w:hAnsi="Times New Roman" w:cs="Times New Roman"/>
           <w:sz w:val="21"/>
           <w:szCs w:val="21"/>
         </w:rPr>
@@ -1905,12 +3179,11 @@
     </w:p>
     <w:p>
       <w:pPr>
-        <w:pStyle w:val="Normal"/>
         <w:tabs>
-          <w:tab w:val="left" w:pos="354" w:leader="none"/>
-          <w:tab w:val="left" w:pos="708" w:leader="none"/>
+          <w:tab w:val="left" w:pos="354"/>
+          <w:tab w:val="left" w:pos="708"/>
         </w:tabs>
-        <w:spacing w:lineRule="auto" w:line="240" w:before="0" w:after="0"/>
+        <w:spacing w:after="0" w:line="240" w:lineRule="auto"/>
         <w:jc w:val="both"/>
         <w:rPr>
           <w:rFonts w:ascii="Times New Roman" w:hAnsi="Times New Roman" w:cs="Times New Roman"/>
@@ -1921,7 +3194,7 @@
       </w:pPr>
       <w:r>
         <w:rPr>
-          <w:rFonts w:cs="Times New Roman" w:ascii="Times New Roman" w:hAnsi="Times New Roman"/>
+          <w:rFonts w:ascii="Times New Roman" w:hAnsi="Times New Roman" w:cs="Times New Roman"/>
           <w:sz w:val="21"/>
           <w:szCs w:val="21"/>
         </w:rPr>
@@ -1929,7 +3202,7 @@
       </w:r>
       <w:r>
         <w:rPr>
-          <w:rFonts w:cs="Times New Roman" w:ascii="Times New Roman" w:hAnsi="Times New Roman"/>
+          <w:rFonts w:ascii="Times New Roman" w:hAnsi="Times New Roman" w:cs="Times New Roman"/>
           <w:sz w:val="21"/>
           <w:szCs w:val="21"/>
           <w:lang w:val="en-US"/>
@@ -1938,7 +3211,7 @@
       </w:r>
       <w:r>
         <w:rPr>
-          <w:rFonts w:cs="Times New Roman" w:ascii="Times New Roman" w:hAnsi="Times New Roman"/>
+          <w:rFonts w:ascii="Times New Roman" w:hAnsi="Times New Roman" w:cs="Times New Roman"/>
           <w:sz w:val="21"/>
           <w:szCs w:val="21"/>
         </w:rPr>
@@ -1946,7 +3219,7 @@
       </w:r>
       <w:r>
         <w:rPr>
-          <w:rFonts w:cs="Times New Roman" w:ascii="Times New Roman" w:hAnsi="Times New Roman"/>
+          <w:rFonts w:ascii="Times New Roman" w:hAnsi="Times New Roman" w:cs="Times New Roman"/>
           <w:sz w:val="21"/>
           <w:szCs w:val="21"/>
           <w:lang w:val="en-US"/>
@@ -1956,12 +3229,11 @@
     </w:p>
     <w:p>
       <w:pPr>
-        <w:pStyle w:val="Normal"/>
         <w:tabs>
-          <w:tab w:val="left" w:pos="354" w:leader="none"/>
-          <w:tab w:val="left" w:pos="708" w:leader="none"/>
+          <w:tab w:val="left" w:pos="354"/>
+          <w:tab w:val="left" w:pos="708"/>
         </w:tabs>
-        <w:spacing w:lineRule="exact" w:line="240" w:before="0" w:after="0"/>
+        <w:spacing w:after="0" w:line="240" w:lineRule="exact"/>
         <w:jc w:val="both"/>
         <w:rPr>
           <w:rFonts w:ascii="Times New Roman" w:hAnsi="Times New Roman"/>
@@ -1983,12 +3255,11 @@
     </w:p>
     <w:p>
       <w:pPr>
-        <w:pStyle w:val="Normal"/>
         <w:tabs>
-          <w:tab w:val="left" w:pos="354" w:leader="none"/>
-          <w:tab w:val="left" w:pos="708" w:leader="none"/>
+          <w:tab w:val="left" w:pos="354"/>
+          <w:tab w:val="left" w:pos="708"/>
         </w:tabs>
-        <w:spacing w:lineRule="auto" w:line="240" w:before="0" w:after="0"/>
+        <w:spacing w:after="0" w:line="240" w:lineRule="auto"/>
         <w:jc w:val="both"/>
         <w:rPr>
           <w:rFonts w:ascii="Times New Roman" w:hAnsi="Times New Roman"/>
@@ -1997,19 +3268,10 @@
           <w:lang w:val="en-US"/>
         </w:rPr>
       </w:pPr>
-      <w:r>
-        <w:rPr>
-          <w:rFonts w:ascii="Times New Roman" w:hAnsi="Times New Roman"/>
-          <w:sz w:val="21"/>
-          <w:szCs w:val="21"/>
-          <w:lang w:val="en-US"/>
-        </w:rPr>
-      </w:r>
     </w:p>
     <w:p>
       <w:pPr>
-        <w:pStyle w:val="Normal"/>
-        <w:spacing w:lineRule="auto" w:line="240"/>
+        <w:spacing w:line="240" w:lineRule="auto"/>
         <w:jc w:val="both"/>
         <w:rPr>
           <w:rFonts w:ascii="Times New Roman" w:hAnsi="Times New Roman"/>
@@ -2031,8 +3293,7 @@
     </w:p>
     <w:p>
       <w:pPr>
-        <w:pStyle w:val="Normal"/>
-        <w:spacing w:lineRule="auto" w:line="240" w:before="0" w:after="120"/>
+        <w:spacing w:after="120" w:line="240" w:lineRule="auto"/>
         <w:jc w:val="both"/>
         <w:rPr>
           <w:rFonts w:ascii="Times New Roman" w:hAnsi="Times New Roman"/>
@@ -2041,23 +3302,14 @@
           <w:lang w:val="en-US"/>
         </w:rPr>
       </w:pPr>
-      <w:r>
-        <w:rPr>
-          <w:rFonts w:ascii="Times New Roman" w:hAnsi="Times New Roman"/>
-          <w:sz w:val="21"/>
-          <w:szCs w:val="21"/>
-          <w:lang w:val="en-US"/>
-        </w:rPr>
-      </w:r>
     </w:p>
     <w:p>
       <w:pPr>
-        <w:pStyle w:val="Normal"/>
         <w:tabs>
-          <w:tab w:val="left" w:pos="354" w:leader="none"/>
-          <w:tab w:val="left" w:pos="708" w:leader="none"/>
+          <w:tab w:val="left" w:pos="354"/>
+          <w:tab w:val="left" w:pos="708"/>
         </w:tabs>
-        <w:spacing w:lineRule="auto" w:line="240" w:before="0" w:after="120"/>
+        <w:spacing w:after="120" w:line="240" w:lineRule="auto"/>
         <w:rPr>
           <w:rFonts w:ascii="Times New Roman" w:hAnsi="Times New Roman"/>
           <w:sz w:val="21"/>
@@ -2087,12 +3339,11 @@
     </w:p>
     <w:p>
       <w:pPr>
-        <w:pStyle w:val="Normal"/>
         <w:tabs>
-          <w:tab w:val="left" w:pos="354" w:leader="none"/>
-          <w:tab w:val="left" w:pos="708" w:leader="none"/>
+          <w:tab w:val="left" w:pos="354"/>
+          <w:tab w:val="left" w:pos="708"/>
         </w:tabs>
-        <w:spacing w:lineRule="auto" w:line="240" w:before="0" w:after="0"/>
+        <w:spacing w:after="0" w:line="240" w:lineRule="auto"/>
         <w:rPr>
           <w:rFonts w:ascii="Times New Roman" w:hAnsi="Times New Roman"/>
           <w:sz w:val="21"/>
@@ -2111,528 +3362,290 @@
     <w:p>
       <w:pPr>
         <w:pStyle w:val="1"/>
-        <w:ind w:hanging="0"/>
-        <w:rPr/>
+        <w:ind w:firstLine="0"/>
       </w:pPr>
-      <w:r>
-        <w:rPr/>
-      </w:r>
     </w:p>
     <w:sectPr>
-      <w:type w:val="nextPage"/>
       <w:pgSz w:w="11906" w:h="16838"/>
-      <w:pgMar w:left="993" w:right="566" w:header="0" w:top="993" w:footer="0" w:bottom="993" w:gutter="0"/>
-      <w:pgNumType w:fmt="decimal"/>
-      <w:formProt w:val="false"/>
-      <w:textDirection w:val="lrTb"/>
-      <w:docGrid w:type="default" w:linePitch="360" w:charSpace="4096"/>
+      <w:pgMar w:top="993" w:right="566" w:bottom="993" w:left="993" w:header="0" w:footer="0" w:gutter="0"/>
+      <w:cols w:space="720"/>
+      <w:formProt w:val="0"/>
+      <w:docGrid w:linePitch="360" w:charSpace="4096"/>
     </w:sectPr>
   </w:body>
 </w:document>
 </file>
 
 <file path=word/styles.xml><?xml version="1.0" encoding="utf-8"?>
-<w:styles xmlns:w="http://schemas.openxmlformats.org/wordprocessingml/2006/main" xmlns:w14="http://schemas.microsoft.com/office/word/2010/wordml" xmlns:mc="http://schemas.openxmlformats.org/markup-compatibility/2006" mc:Ignorable="w14">
+<w:styles xmlns:r="http://schemas.openxmlformats.org/officeDocument/2006/relationships" xmlns:w="http://schemas.openxmlformats.org/wordprocessingml/2006/main">
   <w:docDefaults>
     <w:rPrDefault>
       <w:rPr>
-        <w:rFonts w:ascii="Calibri" w:hAnsi="Calibri" w:eastAsia="Calibri" w:cs="" w:asciiTheme="minorHAnsi" w:cstheme="minorBidi" w:eastAsiaTheme="minorHAnsi" w:hAnsiTheme="minorHAnsi"/>
+        <w:rFonts w:asciiTheme="minorHAnsi" w:eastAsiaTheme="minorHAnsi" w:hAnsiTheme="minorHAnsi" w:cstheme="minorBidi"/>
         <w:szCs w:val="22"/>
         <w:lang w:val="ru-RU" w:eastAsia="en-US" w:bidi="ar-SA"/>
       </w:rPr>
     </w:rPrDefault>
-    <w:pPrDefault>
-      <w:pPr/>
-    </w:pPrDefault>
+    <w:pPrDefault/>
   </w:docDefaults>
-  <w:latentStyles w:defLockedState="0" w:defUIPriority="99" w:defSemiHidden="0" w:defUnhideWhenUsed="0" w:defQFormat="0" w:count="375">
-    <w:lsdException w:name="Normal" w:uiPriority="0" w:qFormat="1"/>
-    <w:lsdException w:name="heading 1" w:uiPriority="9" w:qFormat="1"/>
-    <w:lsdException w:name="heading 2" w:uiPriority="9" w:semiHidden="1" w:unhideWhenUsed="1" w:qFormat="1"/>
-    <w:lsdException w:name="heading 3" w:uiPriority="9" w:semiHidden="1" w:unhideWhenUsed="1" w:qFormat="1"/>
-    <w:lsdException w:name="heading 4" w:uiPriority="9" w:semiHidden="1" w:unhideWhenUsed="1" w:qFormat="1"/>
-    <w:lsdException w:name="heading 5" w:uiPriority="9" w:semiHidden="1" w:unhideWhenUsed="1" w:qFormat="1"/>
-    <w:lsdException w:name="heading 6" w:uiPriority="9" w:semiHidden="1" w:unhideWhenUsed="1" w:qFormat="1"/>
-    <w:lsdException w:name="heading 7" w:uiPriority="9" w:semiHidden="1" w:unhideWhenUsed="1" w:qFormat="1"/>
-    <w:lsdException w:name="heading 8" w:uiPriority="9" w:semiHidden="1" w:unhideWhenUsed="1" w:qFormat="1"/>
-    <w:lsdException w:name="heading 9" w:uiPriority="9" w:semiHidden="1" w:unhideWhenUsed="1" w:qFormat="1"/>
-    <w:lsdException w:name="index 1" w:semiHidden="1" w:unhideWhenUsed="1"/>
-    <w:lsdException w:name="index 2" w:semiHidden="1" w:unhideWhenUsed="1"/>
-    <w:lsdException w:name="index 3" w:semiHidden="1" w:unhideWhenUsed="1"/>
-    <w:lsdException w:name="index 4" w:semiHidden="1" w:unhideWhenUsed="1"/>
-    <w:lsdException w:name="index 5" w:semiHidden="1" w:unhideWhenUsed="1"/>
-    <w:lsdException w:name="index 6" w:semiHidden="1" w:unhideWhenUsed="1"/>
-    <w:lsdException w:name="index 7" w:semiHidden="1" w:unhideWhenUsed="1"/>
-    <w:lsdException w:name="index 8" w:semiHidden="1" w:unhideWhenUsed="1"/>
-    <w:lsdException w:name="index 9" w:semiHidden="1" w:unhideWhenUsed="1"/>
-    <w:lsdException w:name="toc 1" w:uiPriority="39" w:semiHidden="1" w:unhideWhenUsed="1"/>
-    <w:lsdException w:name="toc 2" w:uiPriority="39" w:semiHidden="1" w:unhideWhenUsed="1"/>
-    <w:lsdException w:name="toc 3" w:uiPriority="39" w:semiHidden="1" w:unhideWhenUsed="1"/>
-    <w:lsdException w:name="toc 4" w:uiPriority="39" w:semiHidden="1" w:unhideWhenUsed="1"/>
-    <w:lsdException w:name="toc 5" w:uiPriority="39" w:semiHidden="1" w:unhideWhenUsed="1"/>
-    <w:lsdException w:name="toc 6" w:uiPriority="39" w:semiHidden="1" w:unhideWhenUsed="1"/>
-    <w:lsdException w:name="toc 7" w:uiPriority="39" w:semiHidden="1" w:unhideWhenUsed="1"/>
-    <w:lsdException w:name="toc 8" w:uiPriority="39" w:semiHidden="1" w:unhideWhenUsed="1"/>
-    <w:lsdException w:name="toc 9" w:uiPriority="39" w:semiHidden="1" w:unhideWhenUsed="1"/>
-    <w:lsdException w:name="Normal Indent" w:semiHidden="1" w:unhideWhenUsed="1"/>
-    <w:lsdException w:name="footnote text" w:semiHidden="1" w:unhideWhenUsed="1"/>
-    <w:lsdException w:name="annotation text" w:semiHidden="1" w:unhideWhenUsed="1"/>
-    <w:lsdException w:name="header" w:semiHidden="1" w:unhideWhenUsed="1"/>
-    <w:lsdException w:name="footer" w:semiHidden="1" w:unhideWhenUsed="1"/>
-    <w:lsdException w:name="index heading" w:semiHidden="1" w:unhideWhenUsed="1"/>
-    <w:lsdException w:name="caption" w:uiPriority="35" w:semiHidden="1" w:unhideWhenUsed="1" w:qFormat="1"/>
-    <w:lsdException w:name="table of figures" w:semiHidden="1" w:unhideWhenUsed="1"/>
-    <w:lsdException w:name="envelope address" w:semiHidden="1" w:unhideWhenUsed="1"/>
-    <w:lsdException w:name="envelope return" w:semiHidden="1" w:unhideWhenUsed="1"/>
-    <w:lsdException w:name="footnote reference" w:semiHidden="1" w:unhideWhenUsed="1"/>
-    <w:lsdException w:name="annotation reference" w:semiHidden="1" w:unhideWhenUsed="1"/>
-    <w:lsdException w:name="line number" w:semiHidden="1" w:unhideWhenUsed="1"/>
-    <w:lsdException w:name="page number" w:semiHidden="1" w:unhideWhenUsed="1"/>
-    <w:lsdException w:name="endnote reference" w:semiHidden="1" w:unhideWhenUsed="1"/>
-    <w:lsdException w:name="endnote text" w:semiHidden="1" w:unhideWhenUsed="1"/>
-    <w:lsdException w:name="table of authorities" w:semiHidden="1" w:unhideWhenUsed="1"/>
-    <w:lsdException w:name="macro" w:semiHidden="1" w:unhideWhenUsed="1"/>
-    <w:lsdException w:name="toa heading" w:semiHidden="1" w:unhideWhenUsed="1"/>
-    <w:lsdException w:name="List" w:semiHidden="1" w:unhideWhenUsed="1"/>
-    <w:lsdException w:name="List Bullet" w:semiHidden="1" w:unhideWhenUsed="1"/>
-    <w:lsdException w:name="List Number" w:semiHidden="1" w:unhideWhenUsed="1"/>
-    <w:lsdException w:name="List 2" w:semiHidden="1" w:unhideWhenUsed="1"/>
-    <w:lsdException w:name="List 3" w:semiHidden="1" w:unhideWhenUsed="1"/>
-    <w:lsdException w:name="List 4" w:semiHidden="1" w:unhideWhenUsed="1"/>
-    <w:lsdException w:name="List 5" w:semiHidden="1" w:unhideWhenUsed="1"/>
-    <w:lsdException w:name="List Bullet 2" w:semiHidden="1" w:unhideWhenUsed="1"/>
-    <w:lsdException w:name="List Bullet 3" w:semiHidden="1" w:unhideWhenUsed="1"/>
-    <w:lsdException w:name="List Bullet 4" w:semiHidden="1" w:unhideWhenUsed="1"/>
-    <w:lsdException w:name="List Bullet 5" w:semiHidden="1" w:unhideWhenUsed="1"/>
-    <w:lsdException w:name="List Number 2" w:semiHidden="1" w:unhideWhenUsed="1"/>
-    <w:lsdException w:name="List Number 3" w:semiHidden="1" w:unhideWhenUsed="1"/>
-    <w:lsdException w:name="List Number 4" w:semiHidden="1" w:unhideWhenUsed="1"/>
-    <w:lsdException w:name="List Number 5" w:semiHidden="1" w:unhideWhenUsed="1"/>
-    <w:lsdException w:name="Title" w:uiPriority="10" w:qFormat="1"/>
-    <w:lsdException w:name="Closing" w:semiHidden="1" w:unhideWhenUsed="1"/>
-    <w:lsdException w:name="Signature" w:semiHidden="1" w:unhideWhenUsed="1"/>
-    <w:lsdException w:name="Default Paragraph Font" w:uiPriority="1" w:semiHidden="1" w:unhideWhenUsed="1"/>
-    <w:lsdException w:name="Body Text" w:semiHidden="1" w:unhideWhenUsed="1"/>
-    <w:lsdException w:name="Body Text Indent" w:semiHidden="1" w:unhideWhenUsed="1"/>
-    <w:lsdException w:name="List Continue" w:semiHidden="1" w:unhideWhenUsed="1"/>
-    <w:lsdException w:name="List Continue 2" w:semiHidden="1" w:unhideWhenUsed="1"/>
-    <w:lsdException w:name="List Continue 3" w:semiHidden="1" w:unhideWhenUsed="1"/>
-    <w:lsdException w:name="List Continue 4" w:semiHidden="1" w:unhideWhenUsed="1"/>
-    <w:lsdException w:name="List Continue 5" w:semiHidden="1" w:unhideWhenUsed="1"/>
-    <w:lsdException w:name="Message Header" w:semiHidden="1" w:unhideWhenUsed="1"/>
-    <w:lsdException w:name="Subtitle" w:uiPriority="0" w:qFormat="1"/>
-    <w:lsdException w:name="Salutation" w:semiHidden="1" w:unhideWhenUsed="1"/>
-    <w:lsdException w:name="Date" w:semiHidden="1" w:unhideWhenUsed="1"/>
-    <w:lsdException w:name="Body Text First Indent" w:semiHidden="1" w:unhideWhenUsed="1"/>
-    <w:lsdException w:name="Body Text First Indent 2" w:semiHidden="1" w:unhideWhenUsed="1"/>
-    <w:lsdException w:name="Note Heading" w:semiHidden="1" w:unhideWhenUsed="1"/>
-    <w:lsdException w:name="Body Text 2" w:semiHidden="1" w:unhideWhenUsed="1"/>
-    <w:lsdException w:name="Body Text 3" w:semiHidden="1" w:unhideWhenUsed="1"/>
-    <w:lsdException w:name="Body Text Indent 2" w:semiHidden="1" w:unhideWhenUsed="1"/>
-    <w:lsdException w:name="Body Text Indent 3" w:semiHidden="1" w:unhideWhenUsed="1"/>
-    <w:lsdException w:name="Block Text" w:semiHidden="1" w:unhideWhenUsed="1"/>
-    <w:lsdException w:name="Hyperlink" w:semiHidden="1" w:unhideWhenUsed="1"/>
-    <w:lsdException w:name="FollowedHyperlink" w:semiHidden="1" w:unhideWhenUsed="1"/>
-    <w:lsdException w:name="Strong" w:uiPriority="22" w:qFormat="1"/>
-    <w:lsdException w:name="Emphasis" w:uiPriority="20" w:qFormat="1"/>
-    <w:lsdException w:name="Document Map" w:semiHidden="1" w:unhideWhenUsed="1"/>
-    <w:lsdException w:name="Plain Text" w:semiHidden="1" w:unhideWhenUsed="1"/>
-    <w:lsdException w:name="E-mail Signature" w:semiHidden="1" w:unhideWhenUsed="1"/>
-    <w:lsdException w:name="HTML Top of Form" w:semiHidden="1" w:unhideWhenUsed="1"/>
-    <w:lsdException w:name="HTML Bottom of Form" w:semiHidden="1" w:unhideWhenUsed="1"/>
-    <w:lsdException w:name="Normal (Web)" w:semiHidden="1" w:unhideWhenUsed="1"/>
-    <w:lsdException w:name="HTML Acronym" w:semiHidden="1" w:unhideWhenUsed="1"/>
-    <w:lsdException w:name="HTML Address" w:semiHidden="1" w:unhideWhenUsed="1"/>
-    <w:lsdException w:name="HTML Cite" w:semiHidden="1" w:unhideWhenUsed="1"/>
-    <w:lsdException w:name="HTML Code" w:semiHidden="1" w:unhideWhenUsed="1"/>
-    <w:lsdException w:name="HTML Definition" w:semiHidden="1" w:unhideWhenUsed="1"/>
-    <w:lsdException w:name="HTML Keyboard" w:semiHidden="1" w:unhideWhenUsed="1"/>
-    <w:lsdException w:name="HTML Preformatted" w:semiHidden="1" w:unhideWhenUsed="1"/>
-    <w:lsdException w:name="HTML Sample" w:semiHidden="1" w:unhideWhenUsed="1"/>
-    <w:lsdException w:name="HTML Typewriter" w:semiHidden="1" w:unhideWhenUsed="1"/>
-    <w:lsdException w:name="HTML Variable" w:semiHidden="1" w:unhideWhenUsed="1"/>
-    <w:lsdException w:name="Normal Table" w:semiHidden="1" w:unhideWhenUsed="1"/>
-    <w:lsdException w:name="annotation subject" w:semiHidden="1" w:unhideWhenUsed="1"/>
-    <w:lsdException w:name="No List" w:semiHidden="1" w:unhideWhenUsed="1"/>
-    <w:lsdException w:name="Outline List 1" w:semiHidden="1" w:unhideWhenUsed="1"/>
-    <w:lsdException w:name="Outline List 2" w:semiHidden="1" w:unhideWhenUsed="1"/>
-    <w:lsdException w:name="Outline List 3" w:semiHidden="1" w:unhideWhenUsed="1"/>
-    <w:lsdException w:name="Table Simple 1" w:semiHidden="1" w:unhideWhenUsed="1"/>
-    <w:lsdException w:name="Table Simple 2" w:semiHidden="1" w:unhideWhenUsed="1"/>
-    <w:lsdException w:name="Table Simple 3" w:semiHidden="1" w:unhideWhenUsed="1"/>
-    <w:lsdException w:name="Table Classic 1" w:semiHidden="1" w:unhideWhenUsed="1"/>
-    <w:lsdException w:name="Table Classic 2" w:semiHidden="1" w:unhideWhenUsed="1"/>
-    <w:lsdException w:name="Table Classic 3" w:semiHidden="1" w:unhideWhenUsed="1"/>
-    <w:lsdException w:name="Table Classic 4" w:semiHidden="1" w:unhideWhenUsed="1"/>
-    <w:lsdException w:name="Table Colorful 1" w:semiHidden="1" w:unhideWhenUsed="1"/>
-    <w:lsdException w:name="Table Colorful 2" w:semiHidden="1" w:unhideWhenUsed="1"/>
-    <w:lsdException w:name="Table Colorful 3" w:semiHidden="1" w:unhideWhenUsed="1"/>
-    <w:lsdException w:name="Table Columns 1" w:semiHidden="1" w:unhideWhenUsed="1"/>
-    <w:lsdException w:name="Table Columns 2" w:semiHidden="1" w:unhideWhenUsed="1"/>
-    <w:lsdException w:name="Table Columns 3" w:semiHidden="1" w:unhideWhenUsed="1"/>
-    <w:lsdException w:name="Table Columns 4" w:semiHidden="1" w:unhideWhenUsed="1"/>
-    <w:lsdException w:name="Table Columns 5" w:semiHidden="1" w:unhideWhenUsed="1"/>
-    <w:lsdException w:name="Table Grid 1" w:semiHidden="1" w:unhideWhenUsed="1"/>
-    <w:lsdException w:name="Table Grid 2" w:semiHidden="1" w:unhideWhenUsed="1"/>
-    <w:lsdException w:name="Table Grid 3" w:semiHidden="1" w:unhideWhenUsed="1"/>
-    <w:lsdException w:name="Table Grid 4" w:semiHidden="1" w:unhideWhenUsed="1"/>
-    <w:lsdException w:name="Table Grid 5" w:semiHidden="1" w:unhideWhenUsed="1"/>
-    <w:lsdException w:name="Table Grid 6" w:semiHidden="1" w:unhideWhenUsed="1"/>
-    <w:lsdException w:name="Table Grid 7" w:semiHidden="1" w:unhideWhenUsed="1"/>
-    <w:lsdException w:name="Table Grid 8" w:semiHidden="1" w:unhideWhenUsed="1"/>
-    <w:lsdException w:name="Table List 1" w:semiHidden="1" w:unhideWhenUsed="1"/>
-    <w:lsdException w:name="Table List 2" w:semiHidden="1" w:unhideWhenUsed="1"/>
-    <w:lsdException w:name="Table List 3" w:semiHidden="1" w:unhideWhenUsed="1"/>
-    <w:lsdException w:name="Table List 4" w:semiHidden="1" w:unhideWhenUsed="1"/>
-    <w:lsdException w:name="Table List 5" w:semiHidden="1" w:unhideWhenUsed="1"/>
-    <w:lsdException w:name="Table List 6" w:semiHidden="1" w:unhideWhenUsed="1"/>
-    <w:lsdException w:name="Table List 7" w:semiHidden="1" w:unhideWhenUsed="1"/>
-    <w:lsdException w:name="Table List 8" w:semiHidden="1" w:unhideWhenUsed="1"/>
-    <w:lsdException w:name="Table 3D effects 1" w:semiHidden="1" w:unhideWhenUsed="1"/>
-    <w:lsdException w:name="Table 3D effects 2" w:semiHidden="1" w:unhideWhenUsed="1"/>
-    <w:lsdException w:name="Table 3D effects 3" w:semiHidden="1" w:unhideWhenUsed="1"/>
-    <w:lsdException w:name="Table Contemporary" w:semiHidden="1" w:unhideWhenUsed="1"/>
-    <w:lsdException w:name="Table Elegant" w:semiHidden="1" w:unhideWhenUsed="1"/>
-    <w:lsdException w:name="Table Professional" w:semiHidden="1" w:unhideWhenUsed="1"/>
-    <w:lsdException w:name="Table Subtle 1" w:semiHidden="1" w:unhideWhenUsed="1"/>
-    <w:lsdException w:name="Table Subtle 2" w:semiHidden="1" w:unhideWhenUsed="1"/>
-    <w:lsdException w:name="Table Web 1" w:semiHidden="1" w:unhideWhenUsed="1"/>
-    <w:lsdException w:name="Table Web 2" w:semiHidden="1" w:unhideWhenUsed="1"/>
-    <w:lsdException w:name="Table Web 3" w:semiHidden="1" w:unhideWhenUsed="1"/>
-    <w:lsdException w:name="Balloon Text" w:semiHidden="1" w:unhideWhenUsed="1"/>
-    <w:lsdException w:name="Table Grid" w:uiPriority="59"/>
-    <w:lsdException w:name="Table Theme" w:semiHidden="1" w:unhideWhenUsed="1"/>
-    <w:lsdException w:name="Placeholder Text" w:semiHidden="1"/>
-    <w:lsdException w:name="No Spacing" w:uiPriority="1" w:qFormat="1"/>
-    <w:lsdException w:name="Light Shading" w:uiPriority="60"/>
-    <w:lsdException w:name="Light List" w:uiPriority="61"/>
-    <w:lsdException w:name="Light Grid" w:uiPriority="62"/>
-    <w:lsdException w:name="Medium Shading 1" w:uiPriority="63"/>
-    <w:lsdException w:name="Medium Shading 2" w:uiPriority="64"/>
-    <w:lsdException w:name="Medium List 1" w:uiPriority="65"/>
-    <w:lsdException w:name="Medium List 2" w:uiPriority="66"/>
-    <w:lsdException w:name="Medium Grid 1" w:uiPriority="67"/>
-    <w:lsdException w:name="Medium Grid 2" w:uiPriority="68"/>
-    <w:lsdException w:name="Medium Grid 3" w:uiPriority="69"/>
-    <w:lsdException w:name="Dark List" w:uiPriority="70"/>
-    <w:lsdException w:name="Colorful Shading" w:uiPriority="71"/>
-    <w:lsdException w:name="Colorful List" w:uiPriority="72"/>
-    <w:lsdException w:name="Colorful Grid" w:uiPriority="73"/>
-    <w:lsdException w:name="Light Shading Accent 1" w:uiPriority="60"/>
-    <w:lsdException w:name="Light List Accent 1" w:uiPriority="61"/>
-    <w:lsdException w:name="Light Grid Accent 1" w:uiPriority="62"/>
-    <w:lsdException w:name="Medium Shading 1 Accent 1" w:uiPriority="63"/>
-    <w:lsdException w:name="Medium Shading 2 Accent 1" w:uiPriority="64"/>
-    <w:lsdException w:name="Medium List 1 Accent 1" w:uiPriority="65"/>
-    <w:lsdException w:name="Revision" w:semiHidden="1"/>
-    <w:lsdException w:name="List Paragraph" w:uiPriority="34" w:qFormat="1"/>
-    <w:lsdException w:name="Quote" w:uiPriority="29" w:qFormat="1"/>
-    <w:lsdException w:name="Intense Quote" w:uiPriority="30" w:qFormat="1"/>
-    <w:lsdException w:name="Medium List 2 Accent 1" w:uiPriority="66"/>
-    <w:lsdException w:name="Medium Grid 1 Accent 1" w:uiPriority="67"/>
-    <w:lsdException w:name="Medium Grid 2 Accent 1" w:uiPriority="68"/>
-    <w:lsdException w:name="Medium Grid 3 Accent 1" w:uiPriority="69"/>
-    <w:lsdException w:name="Dark List Accent 1" w:uiPriority="70"/>
-    <w:lsdException w:name="Colorful Shading Accent 1" w:uiPriority="71"/>
-    <w:lsdException w:name="Colorful List Accent 1" w:uiPriority="72"/>
-    <w:lsdException w:name="Colorful Grid Accent 1" w:uiPriority="73"/>
-    <w:lsdException w:name="Light Shading Accent 2" w:uiPriority="60"/>
-    <w:lsdException w:name="Light List Accent 2" w:uiPriority="61"/>
-    <w:lsdException w:name="Light Grid Accent 2" w:uiPriority="62"/>
-    <w:lsdException w:name="Medium Shading 1 Accent 2" w:uiPriority="63"/>
-    <w:lsdException w:name="Medium Shading 2 Accent 2" w:uiPriority="64"/>
-    <w:lsdException w:name="Medium List 1 Accent 2" w:uiPriority="65"/>
-    <w:lsdException w:name="Medium List 2 Accent 2" w:uiPriority="66"/>
-    <w:lsdException w:name="Medium Grid 1 Accent 2" w:uiPriority="67"/>
-    <w:lsdException w:name="Medium Grid 2 Accent 2" w:uiPriority="68"/>
-    <w:lsdException w:name="Medium Grid 3 Accent 2" w:uiPriority="69"/>
-    <w:lsdException w:name="Dark List Accent 2" w:uiPriority="70"/>
-    <w:lsdException w:name="Colorful Shading Accent 2" w:uiPriority="71"/>
-    <w:lsdException w:name="Colorful List Accent 2" w:uiPriority="72"/>
-    <w:lsdException w:name="Colorful Grid Accent 2" w:uiPriority="73"/>
-    <w:lsdException w:name="Light Shading Accent 3" w:uiPriority="60"/>
-    <w:lsdException w:name="Light List Accent 3" w:uiPriority="61"/>
-    <w:lsdException w:name="Light Grid Accent 3" w:uiPriority="62"/>
-    <w:lsdException w:name="Medium Shading 1 Accent 3" w:uiPriority="63"/>
-    <w:lsdException w:name="Medium Shading 2 Accent 3" w:uiPriority="64"/>
-    <w:lsdException w:name="Medium List 1 Accent 3" w:uiPriority="65"/>
-    <w:lsdException w:name="Medium List 2 Accent 3" w:uiPriority="66"/>
-    <w:lsdException w:name="Medium Grid 1 Accent 3" w:uiPriority="67"/>
-    <w:lsdException w:name="Medium Grid 2 Accent 3" w:uiPriority="68"/>
-    <w:lsdException w:name="Medium Grid 3 Accent 3" w:uiPriority="69"/>
-    <w:lsdException w:name="Dark List Accent 3" w:uiPriority="70"/>
-    <w:lsdException w:name="Colorful Shading Accent 3" w:uiPriority="71"/>
-    <w:lsdException w:name="Colorful List Accent 3" w:uiPriority="72"/>
-    <w:lsdException w:name="Colorful Grid Accent 3" w:uiPriority="73"/>
-    <w:lsdException w:name="Light Shading Accent 4" w:uiPriority="60"/>
-    <w:lsdException w:name="Light List Accent 4" w:uiPriority="61"/>
-    <w:lsdException w:name="Light Grid Accent 4" w:uiPriority="62"/>
-    <w:lsdException w:name="Medium Shading 1 Accent 4" w:uiPriority="63"/>
-    <w:lsdException w:name="Medium Shading 2 Accent 4" w:uiPriority="64"/>
-    <w:lsdException w:name="Medium List 1 Accent 4" w:uiPriority="65"/>
-    <w:lsdException w:name="Medium List 2 Accent 4" w:uiPriority="66"/>
-    <w:lsdException w:name="Medium Grid 1 Accent 4" w:uiPriority="67"/>
-    <w:lsdException w:name="Medium Grid 2 Accent 4" w:uiPriority="68"/>
-    <w:lsdException w:name="Medium Grid 3 Accent 4" w:uiPriority="69"/>
-    <w:lsdException w:name="Dark List Accent 4" w:uiPriority="70"/>
-    <w:lsdException w:name="Colorful Shading Accent 4" w:uiPriority="71"/>
-    <w:lsdException w:name="Colorful List Accent 4" w:uiPriority="72"/>
-    <w:lsdException w:name="Colorful Grid Accent 4" w:uiPriority="73"/>
-    <w:lsdException w:name="Light Shading Accent 5" w:uiPriority="60"/>
-    <w:lsdException w:name="Light List Accent 5" w:uiPriority="61"/>
-    <w:lsdException w:name="Light Grid Accent 5" w:uiPriority="62"/>
-    <w:lsdException w:name="Medium Shading 1 Accent 5" w:uiPriority="63"/>
-    <w:lsdException w:name="Medium Shading 2 Accent 5" w:uiPriority="64"/>
-    <w:lsdException w:name="Medium List 1 Accent 5" w:uiPriority="65"/>
-    <w:lsdException w:name="Medium List 2 Accent 5" w:uiPriority="66"/>
-    <w:lsdException w:name="Medium Grid 1 Accent 5" w:uiPriority="67"/>
-    <w:lsdException w:name="Medium Grid 2 Accent 5" w:uiPriority="68"/>
-    <w:lsdException w:name="Medium Grid 3 Accent 5" w:uiPriority="69"/>
-    <w:lsdException w:name="Dark List Accent 5" w:uiPriority="70"/>
-    <w:lsdException w:name="Colorful Shading Accent 5" w:uiPriority="71"/>
-    <w:lsdException w:name="Colorful List Accent 5" w:uiPriority="72"/>
-    <w:lsdException w:name="Colorful Grid Accent 5" w:uiPriority="73"/>
-    <w:lsdException w:name="Light Shading Accent 6" w:uiPriority="60"/>
-    <w:lsdException w:name="Light List Accent 6" w:uiPriority="61"/>
-    <w:lsdException w:name="Light Grid Accent 6" w:uiPriority="62"/>
-    <w:lsdException w:name="Medium Shading 1 Accent 6" w:uiPriority="63"/>
-    <w:lsdException w:name="Medium Shading 2 Accent 6" w:uiPriority="64"/>
-    <w:lsdException w:name="Medium List 1 Accent 6" w:uiPriority="65"/>
-    <w:lsdException w:name="Medium List 2 Accent 6" w:uiPriority="66"/>
-    <w:lsdException w:name="Medium Grid 1 Accent 6" w:uiPriority="67"/>
-    <w:lsdException w:name="Medium Grid 2 Accent 6" w:uiPriority="68"/>
-    <w:lsdException w:name="Medium Grid 3 Accent 6" w:uiPriority="69"/>
-    <w:lsdException w:name="Dark List Accent 6" w:uiPriority="70"/>
-    <w:lsdException w:name="Colorful Shading Accent 6" w:uiPriority="71"/>
-    <w:lsdException w:name="Colorful List Accent 6" w:uiPriority="72"/>
-    <w:lsdException w:name="Colorful Grid Accent 6" w:uiPriority="73"/>
-    <w:lsdException w:name="Subtle Emphasis" w:uiPriority="19" w:qFormat="1"/>
-    <w:lsdException w:name="Intense Emphasis" w:uiPriority="21" w:qFormat="1"/>
-    <w:lsdException w:name="Subtle Reference" w:uiPriority="31" w:qFormat="1"/>
-    <w:lsdException w:name="Intense Reference" w:uiPriority="32" w:qFormat="1"/>
-    <w:lsdException w:name="Book Title" w:uiPriority="33" w:qFormat="1"/>
-    <w:lsdException w:name="Bibliography" w:uiPriority="37" w:semiHidden="1" w:unhideWhenUsed="1"/>
-    <w:lsdException w:name="TOC Heading" w:uiPriority="39" w:semiHidden="1" w:unhideWhenUsed="1" w:qFormat="1"/>
-    <w:lsdException w:name="Plain Table 1" w:uiPriority="41"/>
-    <w:lsdException w:name="Plain Table 2" w:uiPriority="42"/>
-    <w:lsdException w:name="Plain Table 3" w:uiPriority="43"/>
-    <w:lsdException w:name="Plain Table 4" w:uiPriority="44"/>
-    <w:lsdException w:name="Plain Table 5" w:uiPriority="45"/>
-    <w:lsdException w:name="Grid Table Light" w:uiPriority="40"/>
-    <w:lsdException w:name="Grid Table 1 Light" w:uiPriority="46"/>
-    <w:lsdException w:name="Grid Table 2" w:uiPriority="47"/>
-    <w:lsdException w:name="Grid Table 3" w:uiPriority="48"/>
-    <w:lsdException w:name="Grid Table 4" w:uiPriority="49"/>
-    <w:lsdException w:name="Grid Table 5 Dark" w:uiPriority="50"/>
-    <w:lsdException w:name="Grid Table 6 Colorful" w:uiPriority="51"/>
-    <w:lsdException w:name="Grid Table 7 Colorful" w:uiPriority="52"/>
-    <w:lsdException w:name="Grid Table 1 Light Accent 1" w:uiPriority="46"/>
-    <w:lsdException w:name="Grid Table 2 Accent 1" w:uiPriority="47"/>
-    <w:lsdException w:name="Grid Table 3 Accent 1" w:uiPriority="48"/>
-    <w:lsdException w:name="Grid Table 4 Accent 1" w:uiPriority="49"/>
-    <w:lsdException w:name="Grid Table 5 Dark Accent 1" w:uiPriority="50"/>
-    <w:lsdException w:name="Grid Table 6 Colorful Accent 1" w:uiPriority="51"/>
-    <w:lsdException w:name="Grid Table 7 Colorful Accent 1" w:uiPriority="52"/>
-    <w:lsdException w:name="Grid Table 1 Light Accent 2" w:uiPriority="46"/>
-    <w:lsdException w:name="Grid Table 2 Accent 2" w:uiPriority="47"/>
-    <w:lsdException w:name="Grid Table 3 Accent 2" w:uiPriority="48"/>
-    <w:lsdException w:name="Grid Table 4 Accent 2" w:uiPriority="49"/>
-    <w:lsdException w:name="Grid Table 5 Dark Accent 2" w:uiPriority="50"/>
-    <w:lsdException w:name="Grid Table 6 Colorful Accent 2" w:uiPriority="51"/>
-    <w:lsdException w:name="Grid Table 7 Colorful Accent 2" w:uiPriority="52"/>
-    <w:lsdException w:name="Grid Table 1 Light Accent 3" w:uiPriority="46"/>
-    <w:lsdException w:name="Grid Table 2 Accent 3" w:uiPriority="47"/>
-    <w:lsdException w:name="Grid Table 3 Accent 3" w:uiPriority="48"/>
-    <w:lsdException w:name="Grid Table 4 Accent 3" w:uiPriority="49"/>
-    <w:lsdException w:name="Grid Table 5 Dark Accent 3" w:uiPriority="50"/>
-    <w:lsdException w:name="Grid Table 6 Colorful Accent 3" w:uiPriority="51"/>
-    <w:lsdException w:name="Grid Table 7 Colorful Accent 3" w:uiPriority="52"/>
-    <w:lsdException w:name="Grid Table 1 Light Accent 4" w:uiPriority="46"/>
-    <w:lsdException w:name="Grid Table 2 Accent 4" w:uiPriority="47"/>
-    <w:lsdException w:name="Grid Table 3 Accent 4" w:uiPriority="48"/>
-    <w:lsdException w:name="Grid Table 4 Accent 4" w:uiPriority="49"/>
-    <w:lsdException w:name="Grid Table 5 Dark Accent 4" w:uiPriority="50"/>
-    <w:lsdException w:name="Grid Table 6 Colorful Accent 4" w:uiPriority="51"/>
-    <w:lsdException w:name="Grid Table 7 Colorful Accent 4" w:uiPriority="52"/>
-    <w:lsdException w:name="Grid Table 1 Light Accent 5" w:uiPriority="46"/>
-    <w:lsdException w:name="Grid Table 2 Accent 5" w:uiPriority="47"/>
-    <w:lsdException w:name="Grid Table 3 Accent 5" w:uiPriority="48"/>
-    <w:lsdException w:name="Grid Table 4 Accent 5" w:uiPriority="49"/>
-    <w:lsdException w:name="Grid Table 5 Dark Accent 5" w:uiPriority="50"/>
-    <w:lsdException w:name="Grid Table 6 Colorful Accent 5" w:uiPriority="51"/>
-    <w:lsdException w:name="Grid Table 7 Colorful Accent 5" w:uiPriority="52"/>
-    <w:lsdException w:name="Grid Table 1 Light Accent 6" w:uiPriority="46"/>
-    <w:lsdException w:name="Grid Table 2 Accent 6" w:uiPriority="47"/>
-    <w:lsdException w:name="Grid Table 3 Accent 6" w:uiPriority="48"/>
-    <w:lsdException w:name="Grid Table 4 Accent 6" w:uiPriority="49"/>
-    <w:lsdException w:name="Grid Table 5 Dark Accent 6" w:uiPriority="50"/>
-    <w:lsdException w:name="Grid Table 6 Colorful Accent 6" w:uiPriority="51"/>
-    <w:lsdException w:name="Grid Table 7 Colorful Accent 6" w:uiPriority="52"/>
-    <w:lsdException w:name="List Table 1 Light" w:uiPriority="46"/>
-    <w:lsdException w:name="List Table 2" w:uiPriority="47"/>
-    <w:lsdException w:name="List Table 3" w:uiPriority="48"/>
-    <w:lsdException w:name="List Table 4" w:uiPriority="49"/>
-    <w:lsdException w:name="List Table 5 Dark" w:uiPriority="50"/>
-    <w:lsdException w:name="List Table 6 Colorful" w:uiPriority="51"/>
-    <w:lsdException w:name="List Table 7 Colorful" w:uiPriority="52"/>
-    <w:lsdException w:name="List Table 1 Light Accent 1" w:uiPriority="46"/>
-    <w:lsdException w:name="List Table 2 Accent 1" w:uiPriority="47"/>
-    <w:lsdException w:name="List Table 3 Accent 1" w:uiPriority="48"/>
-    <w:lsdException w:name="List Table 4 Accent 1" w:uiPriority="49"/>
-    <w:lsdException w:name="List Table 5 Dark Accent 1" w:uiPriority="50"/>
-    <w:lsdException w:name="List Table 6 Colorful Accent 1" w:uiPriority="51"/>
-    <w:lsdException w:name="List Table 7 Colorful Accent 1" w:uiPriority="52"/>
-    <w:lsdException w:name="List Table 1 Light Accent 2" w:uiPriority="46"/>
-    <w:lsdException w:name="List Table 2 Accent 2" w:uiPriority="47"/>
-    <w:lsdException w:name="List Table 3 Accent 2" w:uiPriority="48"/>
-    <w:lsdException w:name="List Table 4 Accent 2" w:uiPriority="49"/>
-    <w:lsdException w:name="List Table 5 Dark Accent 2" w:uiPriority="50"/>
-    <w:lsdException w:name="List Table 6 Colorful Accent 2" w:uiPriority="51"/>
-    <w:lsdException w:name="List Table 7 Colorful Accent 2" w:uiPriority="52"/>
-    <w:lsdException w:name="List Table 1 Light Accent 3" w:uiPriority="46"/>
-    <w:lsdException w:name="List Table 2 Accent 3" w:uiPriority="47"/>
-    <w:lsdException w:name="List Table 3 Accent 3" w:uiPriority="48"/>
-    <w:lsdException w:name="List Table 4 Accent 3" w:uiPriority="49"/>
-    <w:lsdException w:name="List Table 5 Dark Accent 3" w:uiPriority="50"/>
-    <w:lsdException w:name="List Table 6 Colorful Accent 3" w:uiPriority="51"/>
-    <w:lsdException w:name="List Table 7 Colorful Accent 3" w:uiPriority="52"/>
-    <w:lsdException w:name="List Table 1 Light Accent 4" w:uiPriority="46"/>
-    <w:lsdException w:name="List Table 2 Accent 4" w:uiPriority="47"/>
-    <w:lsdException w:name="List Table 3 Accent 4" w:uiPriority="48"/>
-    <w:lsdException w:name="List Table 4 Accent 4" w:uiPriority="49"/>
-    <w:lsdException w:name="List Table 5 Dark Accent 4" w:uiPriority="50"/>
-    <w:lsdException w:name="List Table 6 Colorful Accent 4" w:uiPriority="51"/>
-    <w:lsdException w:name="List Table 7 Colorful Accent 4" w:uiPriority="52"/>
-    <w:lsdException w:name="List Table 1 Light Accent 5" w:uiPriority="46"/>
-    <w:lsdException w:name="List Table 2 Accent 5" w:uiPriority="47"/>
-    <w:lsdException w:name="List Table 3 Accent 5" w:uiPriority="48"/>
-    <w:lsdException w:name="List Table 4 Accent 5" w:uiPriority="49"/>
-    <w:lsdException w:name="List Table 5 Dark Accent 5" w:uiPriority="50"/>
-    <w:lsdException w:name="List Table 6 Colorful Accent 5" w:uiPriority="51"/>
-    <w:lsdException w:name="List Table 7 Colorful Accent 5" w:uiPriority="52"/>
-    <w:lsdException w:name="List Table 1 Light Accent 6" w:uiPriority="46"/>
-    <w:lsdException w:name="List Table 2 Accent 6" w:uiPriority="47"/>
-    <w:lsdException w:name="List Table 3 Accent 6" w:uiPriority="48"/>
-    <w:lsdException w:name="List Table 4 Accent 6" w:uiPriority="49"/>
-    <w:lsdException w:name="List Table 5 Dark Accent 6" w:uiPriority="50"/>
-    <w:lsdException w:name="List Table 6 Colorful Accent 6" w:uiPriority="51"/>
-    <w:lsdException w:name="List Table 7 Colorful Accent 6" w:uiPriority="52"/>
-    <w:lsdException w:name="Mention" w:semiHidden="1" w:unhideWhenUsed="1"/>
-    <w:lsdException w:name="Smart Hyperlink" w:semiHidden="1" w:unhideWhenUsed="1"/>
-    <w:lsdException w:name="Hashtag" w:semiHidden="1" w:unhideWhenUsed="1"/>
-    <w:lsdException w:name="Unresolved Mention" w:semiHidden="1" w:unhideWhenUsed="1"/>
+  <w:latentStyles w:defLockedState="0" w:defUIPriority="99" w:defSemiHidden="1" w:defUnhideWhenUsed="1" w:defQFormat="0" w:count="267">
+    <w:lsdException w:name="Normal" w:semiHidden="0" w:uiPriority="0" w:unhideWhenUsed="0" w:qFormat="1"/>
+    <w:lsdException w:name="heading 1" w:semiHidden="0" w:uiPriority="9" w:unhideWhenUsed="0" w:qFormat="1"/>
+    <w:lsdException w:name="heading 2" w:uiPriority="9" w:qFormat="1"/>
+    <w:lsdException w:name="heading 3" w:uiPriority="9" w:qFormat="1"/>
+    <w:lsdException w:name="heading 4" w:uiPriority="9" w:qFormat="1"/>
+    <w:lsdException w:name="heading 5" w:uiPriority="9" w:qFormat="1"/>
+    <w:lsdException w:name="heading 6" w:uiPriority="9" w:qFormat="1"/>
+    <w:lsdException w:name="heading 7" w:uiPriority="9" w:qFormat="1"/>
+    <w:lsdException w:name="heading 8" w:uiPriority="9" w:qFormat="1"/>
+    <w:lsdException w:name="heading 9" w:uiPriority="9" w:qFormat="1"/>
+    <w:lsdException w:name="toc 1" w:uiPriority="39"/>
+    <w:lsdException w:name="toc 2" w:uiPriority="39"/>
+    <w:lsdException w:name="toc 3" w:uiPriority="39"/>
+    <w:lsdException w:name="toc 4" w:uiPriority="39"/>
+    <w:lsdException w:name="toc 5" w:uiPriority="39"/>
+    <w:lsdException w:name="toc 6" w:uiPriority="39"/>
+    <w:lsdException w:name="toc 7" w:uiPriority="39"/>
+    <w:lsdException w:name="toc 8" w:uiPriority="39"/>
+    <w:lsdException w:name="toc 9" w:uiPriority="39"/>
+    <w:lsdException w:name="caption" w:uiPriority="35" w:qFormat="1"/>
+    <w:lsdException w:name="Title" w:semiHidden="0" w:uiPriority="10" w:unhideWhenUsed="0" w:qFormat="1"/>
+    <w:lsdException w:name="Default Paragraph Font" w:uiPriority="1"/>
+    <w:lsdException w:name="Subtitle" w:semiHidden="0" w:uiPriority="0" w:unhideWhenUsed="0" w:qFormat="1"/>
+    <w:lsdException w:name="Strong" w:semiHidden="0" w:uiPriority="22" w:unhideWhenUsed="0" w:qFormat="1"/>
+    <w:lsdException w:name="Emphasis" w:semiHidden="0" w:uiPriority="20" w:unhideWhenUsed="0" w:qFormat="1"/>
+    <w:lsdException w:name="Table Grid" w:semiHidden="0" w:uiPriority="59" w:unhideWhenUsed="0"/>
+    <w:lsdException w:name="Placeholder Text" w:unhideWhenUsed="0"/>
+    <w:lsdException w:name="No Spacing" w:semiHidden="0" w:uiPriority="1" w:unhideWhenUsed="0" w:qFormat="1"/>
+    <w:lsdException w:name="Light Shading" w:semiHidden="0" w:uiPriority="60" w:unhideWhenUsed="0"/>
+    <w:lsdException w:name="Light List" w:semiHidden="0" w:uiPriority="61" w:unhideWhenUsed="0"/>
+    <w:lsdException w:name="Light Grid" w:semiHidden="0" w:uiPriority="62" w:unhideWhenUsed="0"/>
+    <w:lsdException w:name="Medium Shading 1" w:semiHidden="0" w:uiPriority="63" w:unhideWhenUsed="0"/>
+    <w:lsdException w:name="Medium Shading 2" w:semiHidden="0" w:uiPriority="64" w:unhideWhenUsed="0"/>
+    <w:lsdException w:name="Medium List 1" w:semiHidden="0" w:uiPriority="65" w:unhideWhenUsed="0"/>
+    <w:lsdException w:name="Medium List 2" w:semiHidden="0" w:uiPriority="66" w:unhideWhenUsed="0"/>
+    <w:lsdException w:name="Medium Grid 1" w:semiHidden="0" w:uiPriority="67" w:unhideWhenUsed="0"/>
+    <w:lsdException w:name="Medium Grid 2" w:semiHidden="0" w:uiPriority="68" w:unhideWhenUsed="0"/>
+    <w:lsdException w:name="Medium Grid 3" w:semiHidden="0" w:uiPriority="69" w:unhideWhenUsed="0"/>
+    <w:lsdException w:name="Dark List" w:semiHidden="0" w:uiPriority="70" w:unhideWhenUsed="0"/>
+    <w:lsdException w:name="Colorful Shading" w:semiHidden="0" w:uiPriority="71" w:unhideWhenUsed="0"/>
+    <w:lsdException w:name="Colorful List" w:semiHidden="0" w:uiPriority="72" w:unhideWhenUsed="0"/>
+    <w:lsdException w:name="Colorful Grid" w:semiHidden="0" w:uiPriority="73" w:unhideWhenUsed="0"/>
+    <w:lsdException w:name="Light Shading Accent 1" w:semiHidden="0" w:uiPriority="60" w:unhideWhenUsed="0"/>
+    <w:lsdException w:name="Light List Accent 1" w:semiHidden="0" w:uiPriority="61" w:unhideWhenUsed="0"/>
+    <w:lsdException w:name="Light Grid Accent 1" w:semiHidden="0" w:uiPriority="62" w:unhideWhenUsed="0"/>
+    <w:lsdException w:name="Medium Shading 1 Accent 1" w:semiHidden="0" w:uiPriority="63" w:unhideWhenUsed="0"/>
+    <w:lsdException w:name="Medium Shading 2 Accent 1" w:semiHidden="0" w:uiPriority="64" w:unhideWhenUsed="0"/>
+    <w:lsdException w:name="Medium List 1 Accent 1" w:semiHidden="0" w:uiPriority="65" w:unhideWhenUsed="0"/>
+    <w:lsdException w:name="Revision" w:unhideWhenUsed="0"/>
+    <w:lsdException w:name="List Paragraph" w:semiHidden="0" w:uiPriority="34" w:unhideWhenUsed="0" w:qFormat="1"/>
+    <w:lsdException w:name="Quote" w:semiHidden="0" w:uiPriority="29" w:unhideWhenUsed="0" w:qFormat="1"/>
+    <w:lsdException w:name="Intense Quote" w:semiHidden="0" w:uiPriority="30" w:unhideWhenUsed="0" w:qFormat="1"/>
+    <w:lsdException w:name="Medium List 2 Accent 1" w:semiHidden="0" w:uiPriority="66" w:unhideWhenUsed="0"/>
+    <w:lsdException w:name="Medium Grid 1 Accent 1" w:semiHidden="0" w:uiPriority="67" w:unhideWhenUsed="0"/>
+    <w:lsdException w:name="Medium Grid 2 Accent 1" w:semiHidden="0" w:uiPriority="68" w:unhideWhenUsed="0"/>
+    <w:lsdException w:name="Medium Grid 3 Accent 1" w:semiHidden="0" w:uiPriority="69" w:unhideWhenUsed="0"/>
+    <w:lsdException w:name="Dark List Accent 1" w:semiHidden="0" w:uiPriority="70" w:unhideWhenUsed="0"/>
+    <w:lsdException w:name="Colorful Shading Accent 1" w:semiHidden="0" w:uiPriority="71" w:unhideWhenUsed="0"/>
+    <w:lsdException w:name="Colorful List Accent 1" w:semiHidden="0" w:uiPriority="72" w:unhideWhenUsed="0"/>
+    <w:lsdException w:name="Colorful Grid Accent 1" w:semiHidden="0" w:uiPriority="73" w:unhideWhenUsed="0"/>
+    <w:lsdException w:name="Light Shading Accent 2" w:semiHidden="0" w:uiPriority="60" w:unhideWhenUsed="0"/>
+    <w:lsdException w:name="Light List Accent 2" w:semiHidden="0" w:uiPriority="61" w:unhideWhenUsed="0"/>
+    <w:lsdException w:name="Light Grid Accent 2" w:semiHidden="0" w:uiPriority="62" w:unhideWhenUsed="0"/>
+    <w:lsdException w:name="Medium Shading 1 Accent 2" w:semiHidden="0" w:uiPriority="63" w:unhideWhenUsed="0"/>
+    <w:lsdException w:name="Medium Shading 2 Accent 2" w:semiHidden="0" w:uiPriority="64" w:unhideWhenUsed="0"/>
+    <w:lsdException w:name="Medium List 1 Accent 2" w:semiHidden="0" w:uiPriority="65" w:unhideWhenUsed="0"/>
+    <w:lsdException w:name="Medium List 2 Accent 2" w:semiHidden="0" w:uiPriority="66" w:unhideWhenUsed="0"/>
+    <w:lsdException w:name="Medium Grid 1 Accent 2" w:semiHidden="0" w:uiPriority="67" w:unhideWhenUsed="0"/>
+    <w:lsdException w:name="Medium Grid 2 Accent 2" w:semiHidden="0" w:uiPriority="68" w:unhideWhenUsed="0"/>
+    <w:lsdException w:name="Medium Grid 3 Accent 2" w:semiHidden="0" w:uiPriority="69" w:unhideWhenUsed="0"/>
+    <w:lsdException w:name="Dark List Accent 2" w:semiHidden="0" w:uiPriority="70" w:unhideWhenUsed="0"/>
+    <w:lsdException w:name="Colorful Shading Accent 2" w:semiHidden="0" w:uiPriority="71" w:unhideWhenUsed="0"/>
+    <w:lsdException w:name="Colorful List Accent 2" w:semiHidden="0" w:uiPriority="72" w:unhideWhenUsed="0"/>
+    <w:lsdException w:name="Colorful Grid Accent 2" w:semiHidden="0" w:uiPriority="73" w:unhideWhenUsed="0"/>
+    <w:lsdException w:name="Light Shading Accent 3" w:semiHidden="0" w:uiPriority="60" w:unhideWhenUsed="0"/>
+    <w:lsdException w:name="Light List Accent 3" w:semiHidden="0" w:uiPriority="61" w:unhideWhenUsed="0"/>
+    <w:lsdException w:name="Light Grid Accent 3" w:semiHidden="0" w:uiPriority="62" w:unhideWhenUsed="0"/>
+    <w:lsdException w:name="Medium Shading 1 Accent 3" w:semiHidden="0" w:uiPriority="63" w:unhideWhenUsed="0"/>
+    <w:lsdException w:name="Medium Shading 2 Accent 3" w:semiHidden="0" w:uiPriority="64" w:unhideWhenUsed="0"/>
+    <w:lsdException w:name="Medium List 1 Accent 3" w:semiHidden="0" w:uiPriority="65" w:unhideWhenUsed="0"/>
+    <w:lsdException w:name="Medium List 2 Accent 3" w:semiHidden="0" w:uiPriority="66" w:unhideWhenUsed="0"/>
+    <w:lsdException w:name="Medium Grid 1 Accent 3" w:semiHidden="0" w:uiPriority="67" w:unhideWhenUsed="0"/>
+    <w:lsdException w:name="Medium Grid 2 Accent 3" w:semiHidden="0" w:uiPriority="68" w:unhideWhenUsed="0"/>
+    <w:lsdException w:name="Medium Grid 3 Accent 3" w:semiHidden="0" w:uiPriority="69" w:unhideWhenUsed="0"/>
+    <w:lsdException w:name="Dark List Accent 3" w:semiHidden="0" w:uiPriority="70" w:unhideWhenUsed="0"/>
+    <w:lsdException w:name="Colorful Shading Accent 3" w:semiHidden="0" w:uiPriority="71" w:unhideWhenUsed="0"/>
+    <w:lsdException w:name="Colorful List Accent 3" w:semiHidden="0" w:uiPriority="72" w:unhideWhenUsed="0"/>
+    <w:lsdException w:name="Colorful Grid Accent 3" w:semiHidden="0" w:uiPriority="73" w:unhideWhenUsed="0"/>
+    <w:lsdException w:name="Light Shading Accent 4" w:semiHidden="0" w:uiPriority="60" w:unhideWhenUsed="0"/>
+    <w:lsdException w:name="Light List Accent 4" w:semiHidden="0" w:uiPriority="61" w:unhideWhenUsed="0"/>
+    <w:lsdException w:name="Light Grid Accent 4" w:semiHidden="0" w:uiPriority="62" w:unhideWhenUsed="0"/>
+    <w:lsdException w:name="Medium Shading 1 Accent 4" w:semiHidden="0" w:uiPriority="63" w:unhideWhenUsed="0"/>
+    <w:lsdException w:name="Medium Shading 2 Accent 4" w:semiHidden="0" w:uiPriority="64" w:unhideWhenUsed="0"/>
+    <w:lsdException w:name="Medium List 1 Accent 4" w:semiHidden="0" w:uiPriority="65" w:unhideWhenUsed="0"/>
+    <w:lsdException w:name="Medium List 2 Accent 4" w:semiHidden="0" w:uiPriority="66" w:unhideWhenUsed="0"/>
+    <w:lsdException w:name="Medium Grid 1 Accent 4" w:semiHidden="0" w:uiPriority="67" w:unhideWhenUsed="0"/>
+    <w:lsdException w:name="Medium Grid 2 Accent 4" w:semiHidden="0" w:uiPriority="68" w:unhideWhenUsed="0"/>
+    <w:lsdException w:name="Medium Grid 3 Accent 4" w:semiHidden="0" w:uiPriority="69" w:unhideWhenUsed="0"/>
+    <w:lsdException w:name="Dark List Accent 4" w:semiHidden="0" w:uiPriority="70" w:unhideWhenUsed="0"/>
+    <w:lsdException w:name="Colorful Shading Accent 4" w:semiHidden="0" w:uiPriority="71" w:unhideWhenUsed="0"/>
+    <w:lsdException w:name="Colorful List Accent 4" w:semiHidden="0" w:uiPriority="72" w:unhideWhenUsed="0"/>
+    <w:lsdException w:name="Colorful Grid Accent 4" w:semiHidden="0" w:uiPriority="73" w:unhideWhenUsed="0"/>
+    <w:lsdException w:name="Light Shading Accent 5" w:semiHidden="0" w:uiPriority="60" w:unhideWhenUsed="0"/>
+    <w:lsdException w:name="Light List Accent 5" w:semiHidden="0" w:uiPriority="61" w:unhideWhenUsed="0"/>
+    <w:lsdException w:name="Light Grid Accent 5" w:semiHidden="0" w:uiPriority="62" w:unhideWhenUsed="0"/>
+    <w:lsdException w:name="Medium Shading 1 Accent 5" w:semiHidden="0" w:uiPriority="63" w:unhideWhenUsed="0"/>
+    <w:lsdException w:name="Medium Shading 2 Accent 5" w:semiHidden="0" w:uiPriority="64" w:unhideWhenUsed="0"/>
+    <w:lsdException w:name="Medium List 1 Accent 5" w:semiHidden="0" w:uiPriority="65" w:unhideWhenUsed="0"/>
+    <w:lsdException w:name="Medium List 2 Accent 5" w:semiHidden="0" w:uiPriority="66" w:unhideWhenUsed="0"/>
+    <w:lsdException w:name="Medium Grid 1 Accent 5" w:semiHidden="0" w:uiPriority="67" w:unhideWhenUsed="0"/>
+    <w:lsdException w:name="Medium Grid 2 Accent 5" w:semiHidden="0" w:uiPriority="68" w:unhideWhenUsed="0"/>
+    <w:lsdException w:name="Medium Grid 3 Accent 5" w:semiHidden="0" w:uiPriority="69" w:unhideWhenUsed="0"/>
+    <w:lsdException w:name="Dark List Accent 5" w:semiHidden="0" w:uiPriority="70" w:unhideWhenUsed="0"/>
+    <w:lsdException w:name="Colorful Shading Accent 5" w:semiHidden="0" w:uiPriority="71" w:unhideWhenUsed="0"/>
+    <w:lsdException w:name="Colorful List Accent 5" w:semiHidden="0" w:uiPriority="72" w:unhideWhenUsed="0"/>
+    <w:lsdException w:name="Colorful Grid Accent 5" w:semiHidden="0" w:uiPriority="73" w:unhideWhenUsed="0"/>
+    <w:lsdException w:name="Light Shading Accent 6" w:semiHidden="0" w:uiPriority="60" w:unhideWhenUsed="0"/>
+    <w:lsdException w:name="Light List Accent 6" w:semiHidden="0" w:uiPriority="61" w:unhideWhenUsed="0"/>
+    <w:lsdException w:name="Light Grid Accent 6" w:semiHidden="0" w:uiPriority="62" w:unhideWhenUsed="0"/>
+    <w:lsdException w:name="Medium Shading 1 Accent 6" w:semiHidden="0" w:uiPriority="63" w:unhideWhenUsed="0"/>
+    <w:lsdException w:name="Medium Shading 2 Accent 6" w:semiHidden="0" w:uiPriority="64" w:unhideWhenUsed="0"/>
+    <w:lsdException w:name="Medium List 1 Accent 6" w:semiHidden="0" w:uiPriority="65" w:unhideWhenUsed="0"/>
+    <w:lsdException w:name="Medium List 2 Accent 6" w:semiHidden="0" w:uiPriority="66" w:unhideWhenUsed="0"/>
+    <w:lsdException w:name="Medium Grid 1 Accent 6" w:semiHidden="0" w:uiPriority="67" w:unhideWhenUsed="0"/>
+    <w:lsdException w:name="Medium Grid 2 Accent 6" w:semiHidden="0" w:uiPriority="68" w:unhideWhenUsed="0"/>
+    <w:lsdException w:name="Medium Grid 3 Accent 6" w:semiHidden="0" w:uiPriority="69" w:unhideWhenUsed="0"/>
+    <w:lsdException w:name="Dark List Accent 6" w:semiHidden="0" w:uiPriority="70" w:unhideWhenUsed="0"/>
+    <w:lsdException w:name="Colorful Shading Accent 6" w:semiHidden="0" w:uiPriority="71" w:unhideWhenUsed="0"/>
+    <w:lsdException w:name="Colorful List Accent 6" w:semiHidden="0" w:uiPriority="72" w:unhideWhenUsed="0"/>
+    <w:lsdException w:name="Colorful Grid Accent 6" w:semiHidden="0" w:uiPriority="73" w:unhideWhenUsed="0"/>
+    <w:lsdException w:name="Subtle Emphasis" w:semiHidden="0" w:uiPriority="19" w:unhideWhenUsed="0" w:qFormat="1"/>
+    <w:lsdException w:name="Intense Emphasis" w:semiHidden="0" w:uiPriority="21" w:unhideWhenUsed="0" w:qFormat="1"/>
+    <w:lsdException w:name="Subtle Reference" w:semiHidden="0" w:uiPriority="31" w:unhideWhenUsed="0" w:qFormat="1"/>
+    <w:lsdException w:name="Intense Reference" w:semiHidden="0" w:uiPriority="32" w:unhideWhenUsed="0" w:qFormat="1"/>
+    <w:lsdException w:name="Book Title" w:semiHidden="0" w:uiPriority="33" w:unhideWhenUsed="0" w:qFormat="1"/>
+    <w:lsdException w:name="Bibliography" w:uiPriority="37"/>
+    <w:lsdException w:name="TOC Heading" w:uiPriority="39" w:qFormat="1"/>
   </w:latentStyles>
-  <w:style w:type="paragraph" w:styleId="Normal" w:default="1">
+  <w:style w:type="paragraph" w:default="1" w:styleId="a">
     <w:name w:val="Normal"/>
     <w:qFormat/>
-    <w:rsid w:val="00f530ef"/>
+    <w:rsid w:val="00F530EF"/>
     <w:pPr>
-      <w:widowControl/>
-      <w:bidi w:val="0"/>
-      <w:spacing w:lineRule="auto" w:line="276" w:before="0" w:after="200"/>
-      <w:jc w:val="left"/>
+      <w:spacing w:after="200" w:line="276" w:lineRule="auto"/>
     </w:pPr>
     <w:rPr>
-      <w:rFonts w:ascii="Calibri" w:hAnsi="Calibri" w:eastAsia="Calibri" w:cs="" w:asciiTheme="minorHAnsi" w:cstheme="minorBidi" w:eastAsiaTheme="minorHAnsi" w:hAnsiTheme="minorHAnsi"/>
       <w:color w:val="00000A"/>
-      <w:kern w:val="0"/>
       <w:sz w:val="22"/>
-      <w:szCs w:val="22"/>
-      <w:lang w:val="ru-RU" w:eastAsia="en-US" w:bidi="ar-SA"/>
     </w:rPr>
   </w:style>
-  <w:style w:type="character" w:styleId="DefaultParagraphFont" w:default="1">
+  <w:style w:type="character" w:default="1" w:styleId="a0">
     <w:name w:val="Default Paragraph Font"/>
     <w:uiPriority w:val="1"/>
     <w:semiHidden/>
     <w:unhideWhenUsed/>
+  </w:style>
+  <w:style w:type="table" w:default="1" w:styleId="a1">
+    <w:name w:val="Normal Table"/>
+    <w:uiPriority w:val="99"/>
+    <w:semiHidden/>
+    <w:unhideWhenUsed/>
     <w:qFormat/>
-    <w:rPr/>
+    <w:tblPr>
+      <w:tblInd w:w="0" w:type="dxa"/>
+      <w:tblCellMar>
+        <w:top w:w="0" w:type="dxa"/>
+        <w:left w:w="108" w:type="dxa"/>
+        <w:bottom w:w="0" w:type="dxa"/>
+        <w:right w:w="108" w:type="dxa"/>
+      </w:tblCellMar>
+    </w:tblPr>
   </w:style>
-  <w:style w:type="character" w:styleId="Style14" w:customStyle="1">
+  <w:style w:type="numbering" w:default="1" w:styleId="a2">
+    <w:name w:val="No List"/>
+    <w:uiPriority w:val="99"/>
+    <w:semiHidden/>
+    <w:unhideWhenUsed/>
+  </w:style>
+  <w:style w:type="character" w:customStyle="1" w:styleId="a3">
     <w:name w:val="Текст выноски Знак"/>
-    <w:basedOn w:val="DefaultParagraphFont"/>
-    <w:link w:val="a3"/>
+    <w:basedOn w:val="a0"/>
     <w:uiPriority w:val="99"/>
     <w:semiHidden/>
     <w:qFormat/>
-    <w:rsid w:val="00da047d"/>
+    <w:rsid w:val="00DA047D"/>
     <w:rPr>
       <w:rFonts w:ascii="Tahoma" w:hAnsi="Tahoma" w:cs="Tahoma"/>
       <w:sz w:val="16"/>
       <w:szCs w:val="16"/>
     </w:rPr>
   </w:style>
-  <w:style w:type="character" w:styleId="Iceouttxt" w:customStyle="1">
+  <w:style w:type="character" w:customStyle="1" w:styleId="iceouttxt">
     <w:name w:val="iceouttxt"/>
-    <w:basedOn w:val="DefaultParagraphFont"/>
+    <w:basedOn w:val="a0"/>
     <w:qFormat/>
-    <w:rsid w:val="003e4b3c"/>
-    <w:rPr/>
+    <w:rsid w:val="003E4B3C"/>
   </w:style>
-  <w:style w:type="character" w:styleId="Style15" w:customStyle="1">
+  <w:style w:type="character" w:customStyle="1" w:styleId="a4">
     <w:name w:val="Текст примечания Знак"/>
-    <w:basedOn w:val="DefaultParagraphFont"/>
-    <w:link w:val="a6"/>
+    <w:basedOn w:val="a0"/>
     <w:uiPriority w:val="99"/>
     <w:semiHidden/>
     <w:qFormat/>
-    <w:rsid w:val="00a2306e"/>
+    <w:rsid w:val="00A2306E"/>
     <w:rPr>
-      <w:rFonts w:ascii="Times New Roman" w:hAnsi="Times New Roman" w:eastAsia="Times New Roman" w:cs="Times New Roman"/>
+      <w:rFonts w:ascii="Times New Roman" w:eastAsia="Times New Roman" w:hAnsi="Times New Roman" w:cs="Times New Roman"/>
       <w:sz w:val="20"/>
       <w:szCs w:val="20"/>
       <w:lang w:eastAsia="ru-RU"/>
     </w:rPr>
   </w:style>
-  <w:style w:type="character" w:styleId="Style16" w:customStyle="1">
+  <w:style w:type="character" w:customStyle="1" w:styleId="a5">
     <w:name w:val="Подзаголовок Знак"/>
-    <w:basedOn w:val="DefaultParagraphFont"/>
-    <w:link w:val="a8"/>
+    <w:basedOn w:val="a0"/>
     <w:qFormat/>
-    <w:rsid w:val="00c942f9"/>
+    <w:rsid w:val="00C942F9"/>
     <w:rPr>
-      <w:rFonts w:ascii="Times New Roman" w:hAnsi="Times New Roman" w:eastAsia="Times New Roman" w:cs="Times New Roman"/>
+      <w:rFonts w:ascii="Times New Roman" w:eastAsia="Times New Roman" w:hAnsi="Times New Roman" w:cs="Times New Roman"/>
       <w:sz w:val="20"/>
       <w:szCs w:val="20"/>
-      <w:shd w:fill="E5E5E5" w:val="clear"/>
+      <w:shd w:val="clear" w:color="auto" w:fill="E5E5E5"/>
       <w:lang w:eastAsia="ru-RU"/>
     </w:rPr>
   </w:style>
-  <w:style w:type="character" w:styleId="Strong">
+  <w:style w:type="character" w:styleId="a6">
     <w:name w:val="Strong"/>
-    <w:basedOn w:val="DefaultParagraphFont"/>
+    <w:basedOn w:val="a0"/>
     <w:uiPriority w:val="22"/>
     <w:qFormat/>
-    <w:rsid w:val="00c31a8a"/>
+    <w:rsid w:val="00C31A8A"/>
     <w:rPr>
       <w:b/>
       <w:bCs/>
     </w:rPr>
   </w:style>
-  <w:style w:type="character" w:styleId="Annotationreference">
+  <w:style w:type="character" w:styleId="a7">
     <w:name w:val="annotation reference"/>
-    <w:basedOn w:val="DefaultParagraphFont"/>
+    <w:basedOn w:val="a0"/>
     <w:uiPriority w:val="99"/>
     <w:semiHidden/>
     <w:unhideWhenUsed/>
     <w:qFormat/>
-    <w:rsid w:val="000a1954"/>
+    <w:rsid w:val="000A1954"/>
     <w:rPr>
       <w:sz w:val="16"/>
       <w:szCs w:val="16"/>
     </w:rPr>
   </w:style>
-  <w:style w:type="character" w:styleId="Style17" w:customStyle="1">
+  <w:style w:type="character" w:customStyle="1" w:styleId="a8">
     <w:name w:val="Тема примечания Знак"/>
-    <w:basedOn w:val="Style15"/>
-    <w:link w:val="ac"/>
+    <w:basedOn w:val="a4"/>
     <w:uiPriority w:val="99"/>
     <w:semiHidden/>
     <w:qFormat/>
-    <w:rsid w:val="000a1954"/>
+    <w:rsid w:val="000A1954"/>
     <w:rPr>
-      <w:rFonts w:ascii="Times New Roman" w:hAnsi="Times New Roman" w:eastAsia="Times New Roman" w:cs="Times New Roman"/>
+      <w:rFonts w:ascii="Times New Roman" w:eastAsia="Times New Roman" w:hAnsi="Times New Roman" w:cs="Times New Roman"/>
       <w:b/>
       <w:bCs/>
       <w:sz w:val="20"/>
@@ -2640,104 +3653,115 @@
       <w:lang w:eastAsia="ru-RU"/>
     </w:rPr>
   </w:style>
-  <w:style w:type="character" w:styleId="ListLabel1">
+  <w:style w:type="character" w:customStyle="1" w:styleId="ListLabel1">
     <w:name w:val="ListLabel 1"/>
     <w:qFormat/>
+    <w:rsid w:val="00306D51"/>
     <w:rPr>
       <w:rFonts w:cs="Courier New"/>
     </w:rPr>
   </w:style>
-  <w:style w:type="character" w:styleId="ListLabel2">
+  <w:style w:type="character" w:customStyle="1" w:styleId="ListLabel2">
     <w:name w:val="ListLabel 2"/>
     <w:qFormat/>
+    <w:rsid w:val="00306D51"/>
     <w:rPr>
       <w:rFonts w:cs="Courier New"/>
     </w:rPr>
   </w:style>
-  <w:style w:type="character" w:styleId="ListLabel3">
+  <w:style w:type="character" w:customStyle="1" w:styleId="ListLabel3">
     <w:name w:val="ListLabel 3"/>
     <w:qFormat/>
+    <w:rsid w:val="00306D51"/>
     <w:rPr>
       <w:rFonts w:cs="Courier New"/>
     </w:rPr>
   </w:style>
-  <w:style w:type="character" w:styleId="ListLabel4">
+  <w:style w:type="character" w:customStyle="1" w:styleId="ListLabel4">
     <w:name w:val="ListLabel 4"/>
     <w:qFormat/>
+    <w:rsid w:val="00306D51"/>
     <w:rPr>
       <w:rFonts w:cs="Courier New"/>
     </w:rPr>
   </w:style>
-  <w:style w:type="character" w:styleId="ListLabel5">
+  <w:style w:type="character" w:customStyle="1" w:styleId="ListLabel5">
     <w:name w:val="ListLabel 5"/>
     <w:qFormat/>
+    <w:rsid w:val="00306D51"/>
     <w:rPr>
       <w:rFonts w:cs="Courier New"/>
     </w:rPr>
   </w:style>
-  <w:style w:type="character" w:styleId="ListLabel6">
+  <w:style w:type="character" w:customStyle="1" w:styleId="ListLabel6">
     <w:name w:val="ListLabel 6"/>
     <w:qFormat/>
+    <w:rsid w:val="00306D51"/>
     <w:rPr>
       <w:rFonts w:cs="Courier New"/>
     </w:rPr>
   </w:style>
-  <w:style w:type="character" w:styleId="ListLabel7">
+  <w:style w:type="character" w:customStyle="1" w:styleId="ListLabel7">
     <w:name w:val="ListLabel 7"/>
     <w:qFormat/>
+    <w:rsid w:val="00306D51"/>
     <w:rPr>
       <w:rFonts w:cs="Courier New"/>
     </w:rPr>
   </w:style>
-  <w:style w:type="character" w:styleId="ListLabel8">
+  <w:style w:type="character" w:customStyle="1" w:styleId="ListLabel8">
     <w:name w:val="ListLabel 8"/>
     <w:qFormat/>
+    <w:rsid w:val="00306D51"/>
     <w:rPr>
       <w:rFonts w:cs="Courier New"/>
     </w:rPr>
   </w:style>
-  <w:style w:type="character" w:styleId="ListLabel9">
+  <w:style w:type="character" w:customStyle="1" w:styleId="ListLabel9">
     <w:name w:val="ListLabel 9"/>
     <w:qFormat/>
+    <w:rsid w:val="00306D51"/>
     <w:rPr>
       <w:rFonts w:cs="Courier New"/>
     </w:rPr>
   </w:style>
-  <w:style w:type="paragraph" w:styleId="Style18">
+  <w:style w:type="paragraph" w:customStyle="1" w:styleId="a9">
     <w:name w:val="Заголовок"/>
-    <w:basedOn w:val="Normal"/>
-    <w:next w:val="Style19"/>
+    <w:basedOn w:val="a"/>
+    <w:next w:val="aa"/>
     <w:qFormat/>
+    <w:rsid w:val="00306D51"/>
     <w:pPr>
-      <w:keepNext w:val="true"/>
+      <w:keepNext/>
       <w:spacing w:before="240" w:after="120"/>
     </w:pPr>
     <w:rPr>
-      <w:rFonts w:ascii="Liberation Sans" w:hAnsi="Liberation Sans" w:eastAsia="SimSun" w:cs="FreeSans"/>
+      <w:rFonts w:ascii="Liberation Sans" w:eastAsia="SimSun" w:hAnsi="Liberation Sans" w:cs="FreeSans"/>
       <w:sz w:val="28"/>
       <w:szCs w:val="28"/>
     </w:rPr>
   </w:style>
-  <w:style w:type="paragraph" w:styleId="Style19">
+  <w:style w:type="paragraph" w:styleId="aa">
     <w:name w:val="Body Text"/>
-    <w:basedOn w:val="Normal"/>
+    <w:basedOn w:val="a"/>
+    <w:rsid w:val="00306D51"/>
     <w:pPr>
-      <w:spacing w:lineRule="auto" w:line="276" w:before="0" w:after="140"/>
+      <w:spacing w:after="140"/>
     </w:pPr>
-    <w:rPr/>
   </w:style>
-  <w:style w:type="paragraph" w:styleId="Style20">
+  <w:style w:type="paragraph" w:styleId="ab">
     <w:name w:val="List"/>
-    <w:basedOn w:val="Style19"/>
-    <w:pPr/>
+    <w:basedOn w:val="aa"/>
+    <w:rsid w:val="00306D51"/>
     <w:rPr>
       <w:rFonts w:cs="FreeSans"/>
     </w:rPr>
   </w:style>
-  <w:style w:type="paragraph" w:styleId="Style21">
+  <w:style w:type="paragraph" w:customStyle="1" w:styleId="Caption">
     <w:name w:val="Caption"/>
-    <w:basedOn w:val="Normal"/>
+    <w:basedOn w:val="a"/>
     <w:qFormat/>
+    <w:rsid w:val="00306D51"/>
     <w:pPr>
       <w:suppressLineNumbers/>
       <w:spacing w:before="120" w:after="120"/>
@@ -2750,10 +3774,11 @@
       <w:szCs w:val="24"/>
     </w:rPr>
   </w:style>
-  <w:style w:type="paragraph" w:styleId="Style22">
-    <w:name w:val="Указатель"/>
-    <w:basedOn w:val="Normal"/>
+  <w:style w:type="paragraph" w:styleId="ac">
+    <w:name w:val="index heading"/>
+    <w:basedOn w:val="a"/>
     <w:qFormat/>
+    <w:rsid w:val="00306D51"/>
     <w:pPr>
       <w:suppressLineNumbers/>
     </w:pPr>
@@ -2761,17 +3786,16 @@
       <w:rFonts w:cs="FreeSans"/>
     </w:rPr>
   </w:style>
-  <w:style w:type="paragraph" w:styleId="BalloonText">
+  <w:style w:type="paragraph" w:styleId="ad">
     <w:name w:val="Balloon Text"/>
-    <w:basedOn w:val="Normal"/>
-    <w:link w:val="a4"/>
+    <w:basedOn w:val="a"/>
     <w:uiPriority w:val="99"/>
     <w:semiHidden/>
     <w:unhideWhenUsed/>
     <w:qFormat/>
-    <w:rsid w:val="00da047d"/>
+    <w:rsid w:val="00DA047D"/>
     <w:pPr>
-      <w:spacing w:lineRule="auto" w:line="240" w:before="0" w:after="0"/>
+      <w:spacing w:after="0" w:line="240" w:lineRule="auto"/>
     </w:pPr>
     <w:rPr>
       <w:rFonts w:ascii="Tahoma" w:hAnsi="Tahoma" w:cs="Tahoma"/>
@@ -2779,133 +3803,110 @@
       <w:szCs w:val="16"/>
     </w:rPr>
   </w:style>
-  <w:style w:type="paragraph" w:styleId="ListParagraph">
+  <w:style w:type="paragraph" w:styleId="ae">
     <w:name w:val="List Paragraph"/>
-    <w:basedOn w:val="Normal"/>
+    <w:basedOn w:val="a"/>
     <w:uiPriority w:val="34"/>
     <w:qFormat/>
-    <w:rsid w:val="00a2306e"/>
+    <w:rsid w:val="00A2306E"/>
     <w:pPr>
-      <w:spacing w:before="0" w:after="200"/>
-      <w:ind w:left="720" w:hanging="0"/>
+      <w:ind w:left="720"/>
       <w:contextualSpacing/>
     </w:pPr>
-    <w:rPr/>
   </w:style>
-  <w:style w:type="paragraph" w:styleId="Annotationtext">
+  <w:style w:type="paragraph" w:styleId="af">
     <w:name w:val="annotation text"/>
-    <w:basedOn w:val="Normal"/>
-    <w:link w:val="a7"/>
+    <w:basedOn w:val="a"/>
     <w:uiPriority w:val="99"/>
     <w:semiHidden/>
     <w:unhideWhenUsed/>
     <w:qFormat/>
-    <w:rsid w:val="00a2306e"/>
+    <w:rsid w:val="00A2306E"/>
     <w:pPr>
-      <w:spacing w:lineRule="auto" w:line="240" w:before="0" w:after="0"/>
+      <w:spacing w:after="0" w:line="240" w:lineRule="auto"/>
     </w:pPr>
     <w:rPr>
-      <w:rFonts w:ascii="Times New Roman" w:hAnsi="Times New Roman" w:eastAsia="Times New Roman" w:cs="Times New Roman"/>
+      <w:rFonts w:ascii="Times New Roman" w:eastAsia="Times New Roman" w:hAnsi="Times New Roman" w:cs="Times New Roman"/>
       <w:sz w:val="20"/>
       <w:szCs w:val="20"/>
       <w:lang w:eastAsia="ru-RU"/>
     </w:rPr>
   </w:style>
-  <w:style w:type="paragraph" w:styleId="1" w:customStyle="1">
+  <w:style w:type="paragraph" w:customStyle="1" w:styleId="1">
     <w:name w:val="Стиль1"/>
-    <w:basedOn w:val="Normal"/>
+    <w:basedOn w:val="a"/>
     <w:qFormat/>
-    <w:rsid w:val="005c56e7"/>
+    <w:rsid w:val="005C56E7"/>
     <w:pPr>
-      <w:suppressAutoHyphens w:val="true"/>
-      <w:spacing w:lineRule="auto" w:line="240" w:before="0" w:after="0"/>
+      <w:suppressAutoHyphens/>
+      <w:spacing w:after="0" w:line="240" w:lineRule="auto"/>
       <w:ind w:firstLine="709"/>
       <w:jc w:val="both"/>
     </w:pPr>
     <w:rPr>
-      <w:rFonts w:ascii="Times New Roman" w:hAnsi="Times New Roman" w:eastAsia="Calibri" w:cs="Times New Roman"/>
+      <w:rFonts w:ascii="Times New Roman" w:eastAsia="Calibri" w:hAnsi="Times New Roman" w:cs="Times New Roman"/>
       <w:sz w:val="26"/>
       <w:szCs w:val="26"/>
       <w:lang w:eastAsia="ru-RU"/>
     </w:rPr>
   </w:style>
-  <w:style w:type="paragraph" w:styleId="Style23">
+  <w:style w:type="paragraph" w:styleId="af0">
     <w:name w:val="Subtitle"/>
-    <w:basedOn w:val="Normal"/>
-    <w:link w:val="a9"/>
+    <w:basedOn w:val="a"/>
     <w:qFormat/>
-    <w:rsid w:val="00c942f9"/>
+    <w:rsid w:val="00C942F9"/>
     <w:pPr>
       <w:shd w:val="pct10" w:color="000000" w:fill="FFFFFF"/>
-      <w:spacing w:lineRule="auto" w:line="240" w:before="0" w:after="0"/>
+      <w:spacing w:after="0" w:line="240" w:lineRule="auto"/>
       <w:jc w:val="center"/>
     </w:pPr>
     <w:rPr>
-      <w:rFonts w:ascii="Times New Roman" w:hAnsi="Times New Roman" w:eastAsia="Times New Roman" w:cs="Times New Roman"/>
+      <w:rFonts w:ascii="Times New Roman" w:eastAsia="Times New Roman" w:hAnsi="Times New Roman" w:cs="Times New Roman"/>
       <w:b/>
       <w:sz w:val="20"/>
       <w:szCs w:val="20"/>
       <w:lang w:eastAsia="ru-RU"/>
     </w:rPr>
   </w:style>
-  <w:style w:type="paragraph" w:styleId="Annotationsubject">
+  <w:style w:type="paragraph" w:styleId="af1">
     <w:name w:val="annotation subject"/>
-    <w:basedOn w:val="Annotationtext"/>
-    <w:link w:val="ad"/>
+    <w:basedOn w:val="af"/>
     <w:uiPriority w:val="99"/>
     <w:semiHidden/>
     <w:unhideWhenUsed/>
     <w:qFormat/>
-    <w:rsid w:val="000a1954"/>
+    <w:rsid w:val="000A1954"/>
     <w:pPr>
-      <w:spacing w:before="0" w:after="200"/>
+      <w:spacing w:after="200"/>
     </w:pPr>
     <w:rPr>
-      <w:rFonts w:ascii="Calibri" w:hAnsi="Calibri" w:eastAsia="Calibri" w:cs="" w:asciiTheme="minorHAnsi" w:cstheme="minorBidi" w:eastAsiaTheme="minorHAnsi" w:hAnsiTheme="minorHAnsi"/>
+      <w:rFonts w:asciiTheme="minorHAnsi" w:eastAsiaTheme="minorHAnsi" w:hAnsiTheme="minorHAnsi" w:cstheme="minorBidi"/>
       <w:b/>
       <w:bCs/>
       <w:lang w:eastAsia="en-US"/>
     </w:rPr>
   </w:style>
-  <w:style w:type="numbering" w:styleId="NoList" w:default="1">
-    <w:name w:val="No List"/>
-    <w:uiPriority w:val="99"/>
-    <w:semiHidden/>
-    <w:unhideWhenUsed/>
-    <w:qFormat/>
-  </w:style>
-  <w:style w:type="table" w:default="1" w:styleId="a1">
-    <w:name w:val="Normal Table"/>
-    <w:uiPriority w:val="99"/>
-    <w:semiHidden/>
-    <w:unhideWhenUsed/>
+  <w:style w:type="table" w:styleId="af2">
+    <w:name w:val="Table Grid"/>
+    <w:basedOn w:val="a1"/>
+    <w:uiPriority w:val="59"/>
+    <w:rsid w:val="00522EA9"/>
     <w:tblPr>
       <w:tblInd w:w="0" w:type="dxa"/>
+      <w:tblBorders>
+        <w:top w:val="single" w:sz="4" w:space="0" w:color="auto"/>
+        <w:left w:val="single" w:sz="4" w:space="0" w:color="auto"/>
+        <w:bottom w:val="single" w:sz="4" w:space="0" w:color="auto"/>
+        <w:right w:val="single" w:sz="4" w:space="0" w:color="auto"/>
+        <w:insideH w:val="single" w:sz="4" w:space="0" w:color="auto"/>
+        <w:insideV w:val="single" w:sz="4" w:space="0" w:color="auto"/>
+      </w:tblBorders>
       <w:tblCellMar>
         <w:top w:w="0" w:type="dxa"/>
         <w:left w:w="108" w:type="dxa"/>
         <w:bottom w:w="0" w:type="dxa"/>
         <w:right w:w="108" w:type="dxa"/>
       </w:tblCellMar>
-    </w:tblPr>
-  </w:style>
-  <w:style w:type="table" w:styleId="ae">
-    <w:name w:val="Table Grid"/>
-    <w:basedOn w:val="a1"/>
-    <w:uiPriority w:val="59"/>
-    <w:rsid w:val="00522ea9"/>
-    <w:pPr>
-      <w:spacing w:after="0" w:line="240" w:lineRule="auto"/>
-    </w:pPr>
-    <w:tblPr>
-      <w:tblBorders>
-        <w:top w:val="single" w:color="auto" w:sz="4" w:space="0"/>
-        <w:left w:val="single" w:color="auto" w:sz="4" w:space="0"/>
-        <w:bottom w:val="single" w:color="auto" w:sz="4" w:space="0"/>
-        <w:right w:val="single" w:color="auto" w:sz="4" w:space="0"/>
-        <w:insideH w:val="single" w:color="auto" w:sz="4" w:space="0"/>
-        <w:insideV w:val="single" w:color="auto" w:sz="4" w:space="0"/>
-      </w:tblBorders>
     </w:tblPr>
   </w:style>
 </w:styles>
@@ -3201,7 +4202,7 @@
 </file>
 
 <file path=customXml/itemProps1.xml><?xml version="1.0" encoding="utf-8"?>
-<ds:datastoreItem xmlns:ds="http://schemas.openxmlformats.org/officeDocument/2006/customXml" ds:itemID="{1C13CB6E-80A5-4BE1-8333-5C071A9B8138}">
+<ds:datastoreItem xmlns:ds="http://schemas.openxmlformats.org/officeDocument/2006/customXml" ds:itemID="{240BF3B0-7142-40E8-BC34-A1FD8C446C09}">
   <ds:schemaRefs>
     <ds:schemaRef ds:uri="http://schemas.openxmlformats.org/officeDocument/2006/bibliography"/>
   </ds:schemaRefs>

</xml_diff>

<commit_message>
update bg templates as requested
</commit_message>
<xml_diff>
--- a/marer/templates/documents/acts/fz185_additional_for_msk.docx
+++ b/marer/templates/documents/acts/fz185_additional_for_msk.docx
@@ -134,26 +134,40 @@
           <w:rFonts w:cs="Times New Roman"/>
           <w:color w:val="000000"/>
           <w:sz w:val="20"/>
-          <w:lang w:val="en-US"/>
-        </w:rPr>
-        <w:t xml:space="preserve">{issue.humanized_created_at_with_quotes_and_month_as_word} </w:t>
+          <w:szCs w:val="20"/>
+          <w:lang w:val="en-US"/>
+        </w:rPr>
+        <w:t>«</w:t>
       </w:r>
       <w:r>
         <w:rPr>
           <w:rFonts w:cs="Times New Roman"/>
           <w:color w:val="000000"/>
           <w:sz w:val="20"/>
-        </w:rPr>
-        <w:t>г</w:t>
+          <w:szCs w:val="20"/>
+          <w:lang w:val="en-US"/>
+        </w:rPr>
+        <w:t>___</w:t>
       </w:r>
       <w:r>
         <w:rPr>
           <w:rFonts w:cs="Times New Roman"/>
           <w:color w:val="000000"/>
           <w:sz w:val="20"/>
-          <w:lang w:val="en-US"/>
-        </w:rPr>
-        <w:t>.</w:t>
+          <w:szCs w:val="20"/>
+          <w:lang w:val="en-US"/>
+        </w:rPr>
+        <w:t>» __________ 2018</w:t>
+      </w:r>
+      <w:r>
+        <w:rPr>
+          <w:rFonts w:cs="Times New Roman"/>
+          <w:color w:val="000000"/>
+          <w:sz w:val="20"/>
+          <w:szCs w:val="20"/>
+          <w:lang w:val="en-US"/>
+        </w:rPr>
+        <w:t xml:space="preserve"> г.</w:t>
       </w:r>
     </w:p>
     <w:p>

</xml_diff>